<commit_message>
- Updated CMS Guide - Fixed issue with Blog Page not loading the template
</commit_message>
<xml_diff>
--- a/WebApplication/Admin/media/docs/FlexDotnetCMSGuide.docx
+++ b/WebApplication/Admin/media/docs/FlexDotnetCMSGuide.docx
@@ -154,6 +154,56 @@
           <w:szCs w:val="28"/>
         </w:rPr>
         <w:t>Visual studio 2015 Community Edition +</w:t>
+      </w:r>
+    </w:p>
+    <w:p>
+      <w:pPr>
+        <w:pStyle w:val="ListParagraph"/>
+        <w:numPr>
+          <w:ilvl w:val="0"/>
+          <w:numId w:val="3"/>
+        </w:numPr>
+        <w:rPr>
+          <w:sz w:val="24"/>
+          <w:szCs w:val="28"/>
+        </w:rPr>
+      </w:pPr>
+      <w:r>
+        <w:rPr>
+          <w:sz w:val="24"/>
+          <w:szCs w:val="28"/>
+        </w:rPr>
+        <w:t xml:space="preserve">MS SQL Server </w:t>
+      </w:r>
+      <w:bookmarkStart w:id="0" w:name="_GoBack"/>
+      <w:bookmarkEnd w:id="0"/>
+      <w:r>
+        <w:rPr>
+          <w:sz w:val="24"/>
+          <w:szCs w:val="28"/>
+        </w:rPr>
+        <w:t>2012</w:t>
+      </w:r>
+      <w:r>
+        <w:rPr>
+          <w:sz w:val="24"/>
+          <w:szCs w:val="28"/>
+        </w:rPr>
+        <w:t xml:space="preserve"> </w:t>
+      </w:r>
+      <w:r>
+        <w:rPr>
+          <w:sz w:val="24"/>
+          <w:szCs w:val="28"/>
+        </w:rPr>
+        <w:t>+</w:t>
+      </w:r>
+      <w:r>
+        <w:rPr>
+          <w:sz w:val="24"/>
+          <w:szCs w:val="28"/>
+        </w:rPr>
+        <w:t xml:space="preserve"> ( Works perfectly fine with the Free Express Editions )</w:t>
       </w:r>
     </w:p>
     <w:p>
@@ -3795,8 +3845,10 @@
       </w:pPr>
       <w:r>
         <w:rPr>
-          <w:sz w:val="24"/>
-          <w:szCs w:val="24"/>
+          <w:noProof/>
+          <w:sz w:val="24"/>
+          <w:szCs w:val="24"/>
+          <w:lang w:eastAsia="en-CA"/>
         </w:rPr>
         <w:drawing>
           <wp:inline distT="0" distB="0" distL="0" distR="0" wp14:anchorId="4EC75811" wp14:editId="74B78D45">
@@ -4092,8 +4144,10 @@
       </w:r>
       <w:r>
         <w:rPr>
-          <w:sz w:val="24"/>
-          <w:szCs w:val="24"/>
+          <w:noProof/>
+          <w:sz w:val="24"/>
+          <w:szCs w:val="24"/>
+          <w:lang w:eastAsia="en-CA"/>
         </w:rPr>
         <w:drawing>
           <wp:inline distT="0" distB="0" distL="0" distR="0" wp14:anchorId="2833C304" wp14:editId="5B05912A">
@@ -4142,8 +4196,6 @@
           <w:u w:val="single"/>
         </w:rPr>
       </w:pPr>
-      <w:bookmarkStart w:id="0" w:name="_GoBack"/>
-      <w:bookmarkEnd w:id="0"/>
       <w:r>
         <w:rPr>
           <w:b/>
@@ -7625,6 +7677,25 @@
     </w:p>
     <w:p>
       <w:pPr>
+        <w:rPr>
+          <w:b/>
+          <w:sz w:val="32"/>
+          <w:szCs w:val="24"/>
+          <w:u w:val="single"/>
+        </w:rPr>
+      </w:pPr>
+      <w:r>
+        <w:rPr>
+          <w:b/>
+          <w:sz w:val="32"/>
+          <w:szCs w:val="24"/>
+          <w:u w:val="single"/>
+        </w:rPr>
+        <w:br w:type="page"/>
+      </w:r>
+    </w:p>
+    <w:p>
+      <w:pPr>
         <w:spacing w:line="256" w:lineRule="auto"/>
         <w:rPr>
           <w:b/>
@@ -7633,10 +7704,1150 @@
           <w:u w:val="single"/>
         </w:rPr>
       </w:pPr>
+      <w:r>
+        <w:rPr>
+          <w:b/>
+          <w:sz w:val="32"/>
+          <w:szCs w:val="24"/>
+          <w:u w:val="single"/>
+        </w:rPr>
+        <w:lastRenderedPageBreak/>
+        <w:t>Using Handler Files</w:t>
+      </w:r>
     </w:p>
     <w:p>
       <w:pPr>
         <w:spacing w:line="256" w:lineRule="auto"/>
+        <w:rPr>
+          <w:sz w:val="24"/>
+          <w:szCs w:val="24"/>
+        </w:rPr>
+      </w:pPr>
+      <w:r>
+        <w:rPr>
+          <w:sz w:val="24"/>
+          <w:szCs w:val="24"/>
+        </w:rPr>
+        <w:t>If the functionality for a page is too complicated to simply program in the Layouts section, or in the MediaType layout section, you can link the page or the media type to a specific “aspx” file.</w:t>
+      </w:r>
+    </w:p>
+    <w:p>
+      <w:pPr>
+        <w:spacing w:line="256" w:lineRule="auto"/>
+        <w:rPr>
+          <w:sz w:val="24"/>
+          <w:szCs w:val="24"/>
+        </w:rPr>
+      </w:pPr>
+      <w:r>
+        <w:rPr>
+          <w:sz w:val="24"/>
+          <w:szCs w:val="24"/>
+        </w:rPr>
+        <w:t xml:space="preserve">This allows you to use all the power of visual studio to layout the page as you need. </w:t>
+      </w:r>
+    </w:p>
+    <w:p>
+      <w:pPr>
+        <w:spacing w:line="256" w:lineRule="auto"/>
+        <w:rPr>
+          <w:sz w:val="24"/>
+          <w:szCs w:val="24"/>
+        </w:rPr>
+      </w:pPr>
+      <w:r>
+        <w:rPr>
+          <w:sz w:val="24"/>
+          <w:szCs w:val="24"/>
+        </w:rPr>
+        <w:t>The “Blog” MediaType and the “BlogCategory” MediaType both use a handler file.</w:t>
+      </w:r>
+    </w:p>
+    <w:p>
+      <w:pPr>
+        <w:spacing w:line="256" w:lineRule="auto"/>
+        <w:rPr>
+          <w:b/>
+          <w:sz w:val="24"/>
+          <w:szCs w:val="24"/>
+          <w:u w:val="single"/>
+        </w:rPr>
+      </w:pPr>
+    </w:p>
+    <w:p>
+      <w:pPr>
+        <w:spacing w:line="256" w:lineRule="auto"/>
+        <w:rPr>
+          <w:b/>
+          <w:sz w:val="24"/>
+          <w:szCs w:val="24"/>
+          <w:u w:val="single"/>
+        </w:rPr>
+      </w:pPr>
+      <w:r>
+        <w:rPr>
+          <w:b/>
+          <w:sz w:val="24"/>
+          <w:szCs w:val="24"/>
+          <w:u w:val="single"/>
+        </w:rPr>
+        <w:t>Selecting a Handler File for the MediaType</w:t>
+      </w:r>
+    </w:p>
+    <w:p>
+      <w:pPr>
+        <w:spacing w:line="256" w:lineRule="auto"/>
+        <w:rPr>
+          <w:sz w:val="24"/>
+          <w:szCs w:val="24"/>
+        </w:rPr>
+      </w:pPr>
+      <w:r>
+        <w:rPr>
+          <w:sz w:val="24"/>
+          <w:szCs w:val="24"/>
+        </w:rPr>
+        <w:drawing>
+          <wp:inline distT="0" distB="0" distL="0" distR="0" wp14:anchorId="7B34CBFD" wp14:editId="1FBF00ED">
+            <wp:extent cx="2725973" cy="524226"/>
+            <wp:effectExtent l="0" t="0" r="0" b="9525"/>
+            <wp:docPr id="11" name="Picture 11"/>
+            <wp:cNvGraphicFramePr>
+              <a:graphicFrameLocks xmlns:a="http://schemas.openxmlformats.org/drawingml/2006/main" noChangeAspect="1"/>
+            </wp:cNvGraphicFramePr>
+            <a:graphic xmlns:a="http://schemas.openxmlformats.org/drawingml/2006/main">
+              <a:graphicData uri="http://schemas.openxmlformats.org/drawingml/2006/picture">
+                <pic:pic xmlns:pic="http://schemas.openxmlformats.org/drawingml/2006/picture">
+                  <pic:nvPicPr>
+                    <pic:cNvPr id="1" name=""/>
+                    <pic:cNvPicPr/>
+                  </pic:nvPicPr>
+                  <pic:blipFill>
+                    <a:blip r:embed="rId64"/>
+                    <a:stretch>
+                      <a:fillRect/>
+                    </a:stretch>
+                  </pic:blipFill>
+                  <pic:spPr>
+                    <a:xfrm>
+                      <a:off x="0" y="0"/>
+                      <a:ext cx="2725973" cy="524226"/>
+                    </a:xfrm>
+                    <a:prstGeom prst="rect">
+                      <a:avLst/>
+                    </a:prstGeom>
+                  </pic:spPr>
+                </pic:pic>
+              </a:graphicData>
+            </a:graphic>
+          </wp:inline>
+        </w:drawing>
+      </w:r>
+    </w:p>
+    <w:p>
+      <w:pPr>
+        <w:spacing w:line="256" w:lineRule="auto"/>
+        <w:rPr>
+          <w:sz w:val="24"/>
+          <w:szCs w:val="24"/>
+        </w:rPr>
+      </w:pPr>
+      <w:r>
+        <w:rPr>
+          <w:sz w:val="24"/>
+          <w:szCs w:val="24"/>
+        </w:rPr>
+        <w:t>Clicking on the “Select File” in the MediaType will open the file manager, showing you all the files under the following folder “/Views/MediaTypeHandlers</w:t>
+      </w:r>
+      <w:r>
+        <w:rPr>
+          <w:sz w:val="24"/>
+          <w:szCs w:val="24"/>
+        </w:rPr>
+        <w:t>/</w:t>
+      </w:r>
+      <w:r>
+        <w:rPr>
+          <w:sz w:val="24"/>
+          <w:szCs w:val="24"/>
+        </w:rPr>
+        <w:t>”</w:t>
+      </w:r>
+    </w:p>
+    <w:p>
+      <w:pPr>
+        <w:spacing w:line="256" w:lineRule="auto"/>
+        <w:rPr>
+          <w:sz w:val="24"/>
+          <w:szCs w:val="24"/>
+        </w:rPr>
+      </w:pPr>
+      <w:r>
+        <w:rPr>
+          <w:sz w:val="24"/>
+          <w:szCs w:val="24"/>
+        </w:rPr>
+        <w:t>Make sure to select the file without an extension in the file manager, this is just because the file manager does not show extensions for files.</w:t>
+      </w:r>
+    </w:p>
+    <w:p>
+      <w:pPr>
+        <w:spacing w:line="256" w:lineRule="auto"/>
+        <w:rPr>
+          <w:sz w:val="24"/>
+          <w:szCs w:val="24"/>
+        </w:rPr>
+      </w:pPr>
+      <w:r>
+        <w:rPr>
+          <w:sz w:val="24"/>
+          <w:szCs w:val="24"/>
+        </w:rPr>
+        <w:drawing>
+          <wp:inline distT="0" distB="0" distL="0" distR="0" wp14:anchorId="2EE2C377" wp14:editId="10E891C7">
+            <wp:extent cx="5943600" cy="3813175"/>
+            <wp:effectExtent l="0" t="0" r="0" b="0"/>
+            <wp:docPr id="13" name="Picture 13"/>
+            <wp:cNvGraphicFramePr>
+              <a:graphicFrameLocks xmlns:a="http://schemas.openxmlformats.org/drawingml/2006/main" noChangeAspect="1"/>
+            </wp:cNvGraphicFramePr>
+            <a:graphic xmlns:a="http://schemas.openxmlformats.org/drawingml/2006/main">
+              <a:graphicData uri="http://schemas.openxmlformats.org/drawingml/2006/picture">
+                <pic:pic xmlns:pic="http://schemas.openxmlformats.org/drawingml/2006/picture">
+                  <pic:nvPicPr>
+                    <pic:cNvPr id="1" name=""/>
+                    <pic:cNvPicPr/>
+                  </pic:nvPicPr>
+                  <pic:blipFill>
+                    <a:blip r:embed="rId65"/>
+                    <a:stretch>
+                      <a:fillRect/>
+                    </a:stretch>
+                  </pic:blipFill>
+                  <pic:spPr>
+                    <a:xfrm>
+                      <a:off x="0" y="0"/>
+                      <a:ext cx="5943600" cy="3813175"/>
+                    </a:xfrm>
+                    <a:prstGeom prst="rect">
+                      <a:avLst/>
+                    </a:prstGeom>
+                  </pic:spPr>
+                </pic:pic>
+              </a:graphicData>
+            </a:graphic>
+          </wp:inline>
+        </w:drawing>
+      </w:r>
+    </w:p>
+    <w:p>
+      <w:pPr>
+        <w:rPr>
+          <w:sz w:val="24"/>
+          <w:szCs w:val="24"/>
+        </w:rPr>
+      </w:pPr>
+      <w:r>
+        <w:rPr>
+          <w:sz w:val="24"/>
+          <w:szCs w:val="24"/>
+        </w:rPr>
+        <w:br w:type="page"/>
+      </w:r>
+    </w:p>
+    <w:p>
+      <w:pPr>
+        <w:spacing w:line="256" w:lineRule="auto"/>
+        <w:rPr>
+          <w:b/>
+          <w:sz w:val="24"/>
+          <w:szCs w:val="24"/>
+          <w:u w:val="single"/>
+        </w:rPr>
+      </w:pPr>
+      <w:r>
+        <w:rPr>
+          <w:b/>
+          <w:sz w:val="24"/>
+          <w:szCs w:val="24"/>
+          <w:u w:val="single"/>
+        </w:rPr>
+        <w:lastRenderedPageBreak/>
+        <w:t>S</w:t>
+      </w:r>
+      <w:r>
+        <w:rPr>
+          <w:b/>
+          <w:sz w:val="24"/>
+          <w:szCs w:val="24"/>
+          <w:u w:val="single"/>
+        </w:rPr>
+        <w:t>electing a Handler File for an individual page</w:t>
+      </w:r>
+    </w:p>
+    <w:p>
+      <w:pPr>
+        <w:spacing w:line="256" w:lineRule="auto"/>
+        <w:rPr>
+          <w:b/>
+          <w:sz w:val="24"/>
+          <w:szCs w:val="24"/>
+          <w:u w:val="single"/>
+        </w:rPr>
+      </w:pPr>
+      <w:r>
+        <w:rPr>
+          <w:b/>
+          <w:sz w:val="24"/>
+          <w:szCs w:val="24"/>
+          <w:u w:val="single"/>
+        </w:rPr>
+        <w:drawing>
+          <wp:inline distT="0" distB="0" distL="0" distR="0" wp14:anchorId="08AB037F" wp14:editId="300B17D7">
+            <wp:extent cx="5943600" cy="1143635"/>
+            <wp:effectExtent l="0" t="0" r="0" b="0"/>
+            <wp:docPr id="28" name="Picture 28"/>
+            <wp:cNvGraphicFramePr>
+              <a:graphicFrameLocks xmlns:a="http://schemas.openxmlformats.org/drawingml/2006/main" noChangeAspect="1"/>
+            </wp:cNvGraphicFramePr>
+            <a:graphic xmlns:a="http://schemas.openxmlformats.org/drawingml/2006/main">
+              <a:graphicData uri="http://schemas.openxmlformats.org/drawingml/2006/picture">
+                <pic:pic xmlns:pic="http://schemas.openxmlformats.org/drawingml/2006/picture">
+                  <pic:nvPicPr>
+                    <pic:cNvPr id="1" name=""/>
+                    <pic:cNvPicPr/>
+                  </pic:nvPicPr>
+                  <pic:blipFill>
+                    <a:blip r:embed="rId66"/>
+                    <a:stretch>
+                      <a:fillRect/>
+                    </a:stretch>
+                  </pic:blipFill>
+                  <pic:spPr>
+                    <a:xfrm>
+                      <a:off x="0" y="0"/>
+                      <a:ext cx="5943600" cy="1143635"/>
+                    </a:xfrm>
+                    <a:prstGeom prst="rect">
+                      <a:avLst/>
+                    </a:prstGeom>
+                  </pic:spPr>
+                </pic:pic>
+              </a:graphicData>
+            </a:graphic>
+          </wp:inline>
+        </w:drawing>
+      </w:r>
+    </w:p>
+    <w:p>
+      <w:pPr>
+        <w:spacing w:line="256" w:lineRule="auto"/>
+        <w:rPr>
+          <w:sz w:val="24"/>
+          <w:szCs w:val="24"/>
+        </w:rPr>
+      </w:pPr>
+      <w:r>
+        <w:rPr>
+          <w:sz w:val="24"/>
+          <w:szCs w:val="24"/>
+        </w:rPr>
+        <w:t xml:space="preserve">Clicking </w:t>
+      </w:r>
+      <w:r>
+        <w:rPr>
+          <w:sz w:val="24"/>
+          <w:szCs w:val="24"/>
+        </w:rPr>
+        <w:t xml:space="preserve">on “Select File” will </w:t>
+      </w:r>
+      <w:r>
+        <w:rPr>
+          <w:sz w:val="24"/>
+          <w:szCs w:val="24"/>
+        </w:rPr>
+        <w:t>open</w:t>
+      </w:r>
+      <w:r>
+        <w:rPr>
+          <w:sz w:val="24"/>
+          <w:szCs w:val="24"/>
+        </w:rPr>
+        <w:t xml:space="preserve"> the file manager showing you the files at the following location: “/Views/PageHandlers/”</w:t>
+      </w:r>
+    </w:p>
+    <w:p>
+      <w:pPr>
+        <w:spacing w:line="256" w:lineRule="auto"/>
+        <w:rPr>
+          <w:sz w:val="24"/>
+          <w:szCs w:val="24"/>
+        </w:rPr>
+      </w:pPr>
+      <w:r>
+        <w:rPr>
+          <w:sz w:val="24"/>
+          <w:szCs w:val="24"/>
+        </w:rPr>
+        <w:t>Make sure to select the file without an extension in the file manager, this is just because the file manager does not show extensions for files.</w:t>
+      </w:r>
+    </w:p>
+    <w:p>
+      <w:pPr>
+        <w:spacing w:line="256" w:lineRule="auto"/>
+        <w:rPr>
+          <w:sz w:val="24"/>
+          <w:szCs w:val="24"/>
+        </w:rPr>
+      </w:pPr>
+      <w:r>
+        <w:rPr>
+          <w:sz w:val="24"/>
+          <w:szCs w:val="24"/>
+        </w:rPr>
+        <w:drawing>
+          <wp:inline distT="0" distB="0" distL="0" distR="0" wp14:anchorId="010A61BD" wp14:editId="3404AA82">
+            <wp:extent cx="5943600" cy="4523740"/>
+            <wp:effectExtent l="0" t="0" r="0" b="0"/>
+            <wp:docPr id="32" name="Picture 32"/>
+            <wp:cNvGraphicFramePr>
+              <a:graphicFrameLocks xmlns:a="http://schemas.openxmlformats.org/drawingml/2006/main" noChangeAspect="1"/>
+            </wp:cNvGraphicFramePr>
+            <a:graphic xmlns:a="http://schemas.openxmlformats.org/drawingml/2006/main">
+              <a:graphicData uri="http://schemas.openxmlformats.org/drawingml/2006/picture">
+                <pic:pic xmlns:pic="http://schemas.openxmlformats.org/drawingml/2006/picture">
+                  <pic:nvPicPr>
+                    <pic:cNvPr id="1" name=""/>
+                    <pic:cNvPicPr/>
+                  </pic:nvPicPr>
+                  <pic:blipFill>
+                    <a:blip r:embed="rId67"/>
+                    <a:stretch>
+                      <a:fillRect/>
+                    </a:stretch>
+                  </pic:blipFill>
+                  <pic:spPr>
+                    <a:xfrm>
+                      <a:off x="0" y="0"/>
+                      <a:ext cx="5943600" cy="4523740"/>
+                    </a:xfrm>
+                    <a:prstGeom prst="rect">
+                      <a:avLst/>
+                    </a:prstGeom>
+                  </pic:spPr>
+                </pic:pic>
+              </a:graphicData>
+            </a:graphic>
+          </wp:inline>
+        </w:drawing>
+      </w:r>
+    </w:p>
+    <w:p>
+      <w:pPr>
+        <w:rPr>
+          <w:b/>
+          <w:sz w:val="32"/>
+          <w:szCs w:val="24"/>
+          <w:u w:val="single"/>
+        </w:rPr>
+      </w:pPr>
+    </w:p>
+    <w:p>
+      <w:pPr>
+        <w:spacing w:line="256" w:lineRule="auto"/>
+        <w:rPr>
+          <w:b/>
+          <w:sz w:val="32"/>
+          <w:szCs w:val="24"/>
+          <w:u w:val="single"/>
+        </w:rPr>
+      </w:pPr>
+    </w:p>
+    <w:p>
+      <w:pPr>
+        <w:spacing w:line="256" w:lineRule="auto"/>
+        <w:rPr>
+          <w:b/>
+          <w:sz w:val="32"/>
+          <w:szCs w:val="24"/>
+          <w:u w:val="single"/>
+        </w:rPr>
+      </w:pPr>
+    </w:p>
+    <w:p>
+      <w:pPr>
+        <w:spacing w:line="256" w:lineRule="auto"/>
+        <w:rPr>
+          <w:b/>
+          <w:sz w:val="32"/>
+          <w:szCs w:val="24"/>
+          <w:u w:val="single"/>
+        </w:rPr>
+      </w:pPr>
+      <w:r>
+        <w:rPr>
+          <w:b/>
+          <w:sz w:val="32"/>
+          <w:szCs w:val="24"/>
+          <w:u w:val="single"/>
+        </w:rPr>
+        <w:lastRenderedPageBreak/>
+        <w:t>Creating a handler file</w:t>
+      </w:r>
+    </w:p>
+    <w:p>
+      <w:pPr>
+        <w:spacing w:line="256" w:lineRule="auto"/>
+        <w:rPr>
+          <w:sz w:val="24"/>
+          <w:szCs w:val="24"/>
+        </w:rPr>
+      </w:pPr>
+      <w:r>
+        <w:rPr>
+          <w:sz w:val="24"/>
+          <w:szCs w:val="24"/>
+        </w:rPr>
+        <w:t>Every handler file is a webform page ( aspx ) which inherits from “FrontEndBasePage”. There are several handler files that are included, which you can use as a reference.</w:t>
+      </w:r>
+    </w:p>
+    <w:p>
+      <w:pPr>
+        <w:spacing w:line="256" w:lineRule="auto"/>
+        <w:rPr>
+          <w:sz w:val="24"/>
+          <w:szCs w:val="24"/>
+        </w:rPr>
+      </w:pPr>
+      <w:r>
+        <w:rPr>
+          <w:sz w:val="24"/>
+          <w:szCs w:val="24"/>
+        </w:rPr>
+        <w:t xml:space="preserve">I have divided the handler files into 2 folders: “PageHandlers” and “MediaTypeHandlers”. </w:t>
+      </w:r>
+      <w:r>
+        <w:rPr>
+          <w:sz w:val="24"/>
+          <w:szCs w:val="24"/>
+        </w:rPr>
+        <w:t>A Page handler is</w:t>
+      </w:r>
+      <w:r>
+        <w:rPr>
+          <w:sz w:val="24"/>
+          <w:szCs w:val="24"/>
+        </w:rPr>
+        <w:t xml:space="preserve"> the layout for 1 single page, where as a media type handler file is a layout for a type of page ( “MediaType” )</w:t>
+      </w:r>
+    </w:p>
+    <w:p>
+      <w:pPr>
+        <w:spacing w:line="256" w:lineRule="auto"/>
+        <w:rPr>
+          <w:sz w:val="24"/>
+          <w:szCs w:val="24"/>
+        </w:rPr>
+      </w:pPr>
+      <w:r>
+        <w:rPr>
+          <w:sz w:val="24"/>
+          <w:szCs w:val="24"/>
+        </w:rPr>
+        <w:t>You can find these handler files in the following locations</w:t>
+      </w:r>
+    </w:p>
+    <w:p>
+      <w:pPr>
+        <w:pStyle w:val="ListParagraph"/>
+        <w:numPr>
+          <w:ilvl w:val="0"/>
+          <w:numId w:val="25"/>
+        </w:numPr>
+        <w:spacing w:line="256" w:lineRule="auto"/>
+        <w:rPr>
+          <w:sz w:val="24"/>
+          <w:szCs w:val="24"/>
+        </w:rPr>
+      </w:pPr>
+      <w:r>
+        <w:rPr>
+          <w:sz w:val="24"/>
+          <w:szCs w:val="24"/>
+        </w:rPr>
+        <w:t xml:space="preserve">PageHandlerFiles: </w:t>
+      </w:r>
+      <w:r>
+        <w:rPr>
+          <w:sz w:val="24"/>
+          <w:szCs w:val="24"/>
+        </w:rPr>
+        <w:t>“/Views/PageHandlers/”</w:t>
+      </w:r>
+    </w:p>
+    <w:p>
+      <w:pPr>
+        <w:pStyle w:val="ListParagraph"/>
+        <w:numPr>
+          <w:ilvl w:val="0"/>
+          <w:numId w:val="25"/>
+        </w:numPr>
+        <w:spacing w:line="256" w:lineRule="auto"/>
+        <w:rPr>
+          <w:sz w:val="24"/>
+          <w:szCs w:val="24"/>
+        </w:rPr>
+      </w:pPr>
+      <w:r>
+        <w:rPr>
+          <w:sz w:val="24"/>
+          <w:szCs w:val="24"/>
+        </w:rPr>
+        <w:t xml:space="preserve">MediaTypeHandlers: </w:t>
+      </w:r>
+      <w:r>
+        <w:rPr>
+          <w:sz w:val="24"/>
+          <w:szCs w:val="24"/>
+        </w:rPr>
+        <w:t>“/Views/MediaTypeHandlers/”</w:t>
+      </w:r>
+    </w:p>
+    <w:p>
+      <w:pPr>
+        <w:spacing w:line="256" w:lineRule="auto"/>
+        <w:rPr>
+          <w:b/>
+          <w:sz w:val="32"/>
+          <w:szCs w:val="24"/>
+          <w:u w:val="single"/>
+        </w:rPr>
+      </w:pPr>
+      <w:r>
+        <w:rPr>
+          <w:b/>
+          <w:sz w:val="32"/>
+          <w:szCs w:val="24"/>
+          <w:u w:val="single"/>
+        </w:rPr>
+        <w:drawing>
+          <wp:inline distT="0" distB="0" distL="0" distR="0" wp14:anchorId="2EE22953" wp14:editId="110D0F19">
+            <wp:extent cx="2935663" cy="3945989"/>
+            <wp:effectExtent l="0" t="0" r="0" b="0"/>
+            <wp:docPr id="36" name="Picture 36"/>
+            <wp:cNvGraphicFramePr>
+              <a:graphicFrameLocks xmlns:a="http://schemas.openxmlformats.org/drawingml/2006/main" noChangeAspect="1"/>
+            </wp:cNvGraphicFramePr>
+            <a:graphic xmlns:a="http://schemas.openxmlformats.org/drawingml/2006/main">
+              <a:graphicData uri="http://schemas.openxmlformats.org/drawingml/2006/picture">
+                <pic:pic xmlns:pic="http://schemas.openxmlformats.org/drawingml/2006/picture">
+                  <pic:nvPicPr>
+                    <pic:cNvPr id="1" name=""/>
+                    <pic:cNvPicPr/>
+                  </pic:nvPicPr>
+                  <pic:blipFill>
+                    <a:blip r:embed="rId68"/>
+                    <a:stretch>
+                      <a:fillRect/>
+                    </a:stretch>
+                  </pic:blipFill>
+                  <pic:spPr>
+                    <a:xfrm>
+                      <a:off x="0" y="0"/>
+                      <a:ext cx="2935663" cy="3945989"/>
+                    </a:xfrm>
+                    <a:prstGeom prst="rect">
+                      <a:avLst/>
+                    </a:prstGeom>
+                  </pic:spPr>
+                </pic:pic>
+              </a:graphicData>
+            </a:graphic>
+          </wp:inline>
+        </w:drawing>
+      </w:r>
+    </w:p>
+    <w:p>
+      <w:pPr>
+        <w:rPr>
+          <w:sz w:val="24"/>
+          <w:szCs w:val="24"/>
+        </w:rPr>
+      </w:pPr>
+      <w:r>
+        <w:rPr>
+          <w:sz w:val="24"/>
+          <w:szCs w:val="24"/>
+        </w:rPr>
+        <w:br w:type="page"/>
+      </w:r>
+    </w:p>
+    <w:p>
+      <w:pPr>
+        <w:spacing w:line="256" w:lineRule="auto"/>
+        <w:rPr>
+          <w:sz w:val="24"/>
+          <w:szCs w:val="24"/>
+        </w:rPr>
+      </w:pPr>
+      <w:r>
+        <w:rPr>
+          <w:sz w:val="24"/>
+          <w:szCs w:val="24"/>
+        </w:rPr>
+        <w:lastRenderedPageBreak/>
+        <w:t>To create a handler file simply right click on the folder that you want to create the handler file under and select</w:t>
+      </w:r>
+      <w:r>
+        <w:rPr>
+          <w:sz w:val="24"/>
+          <w:szCs w:val="24"/>
+        </w:rPr>
+        <w:t xml:space="preserve"> “Add”-&gt; “Web Form”</w:t>
+      </w:r>
+    </w:p>
+    <w:p>
+      <w:pPr>
+        <w:spacing w:line="256" w:lineRule="auto"/>
+        <w:rPr>
+          <w:sz w:val="24"/>
+          <w:szCs w:val="24"/>
+        </w:rPr>
+      </w:pPr>
+      <w:r>
+        <w:rPr>
+          <w:sz w:val="24"/>
+          <w:szCs w:val="24"/>
+        </w:rPr>
+        <w:drawing>
+          <wp:inline distT="0" distB="0" distL="0" distR="0" wp14:anchorId="14C6BD91" wp14:editId="7F7A1817">
+            <wp:extent cx="5943600" cy="5415915"/>
+            <wp:effectExtent l="0" t="0" r="0" b="0"/>
+            <wp:docPr id="37" name="Picture 37"/>
+            <wp:cNvGraphicFramePr>
+              <a:graphicFrameLocks xmlns:a="http://schemas.openxmlformats.org/drawingml/2006/main" noChangeAspect="1"/>
+            </wp:cNvGraphicFramePr>
+            <a:graphic xmlns:a="http://schemas.openxmlformats.org/drawingml/2006/main">
+              <a:graphicData uri="http://schemas.openxmlformats.org/drawingml/2006/picture">
+                <pic:pic xmlns:pic="http://schemas.openxmlformats.org/drawingml/2006/picture">
+                  <pic:nvPicPr>
+                    <pic:cNvPr id="1" name=""/>
+                    <pic:cNvPicPr/>
+                  </pic:nvPicPr>
+                  <pic:blipFill>
+                    <a:blip r:embed="rId69"/>
+                    <a:stretch>
+                      <a:fillRect/>
+                    </a:stretch>
+                  </pic:blipFill>
+                  <pic:spPr>
+                    <a:xfrm>
+                      <a:off x="0" y="0"/>
+                      <a:ext cx="5943600" cy="5415915"/>
+                    </a:xfrm>
+                    <a:prstGeom prst="rect">
+                      <a:avLst/>
+                    </a:prstGeom>
+                  </pic:spPr>
+                </pic:pic>
+              </a:graphicData>
+            </a:graphic>
+          </wp:inline>
+        </w:drawing>
+      </w:r>
+    </w:p>
+    <w:p>
+      <w:pPr>
+        <w:rPr>
+          <w:sz w:val="24"/>
+          <w:szCs w:val="24"/>
+        </w:rPr>
+      </w:pPr>
+      <w:r>
+        <w:rPr>
+          <w:sz w:val="24"/>
+          <w:szCs w:val="24"/>
+        </w:rPr>
+        <w:t>Once the WebForm file has been created, you can simply remove all the HTML code that is placed in the “.aspx” file with what you want.</w:t>
+      </w:r>
+    </w:p>
+    <w:p>
+      <w:pPr>
+        <w:rPr>
+          <w:sz w:val="24"/>
+          <w:szCs w:val="24"/>
+        </w:rPr>
+      </w:pPr>
+      <w:r>
+        <w:rPr>
+          <w:sz w:val="24"/>
+          <w:szCs w:val="24"/>
+        </w:rPr>
+        <w:drawing>
+          <wp:inline distT="0" distB="0" distL="0" distR="0" wp14:anchorId="079EEBD0" wp14:editId="0790633D">
+            <wp:extent cx="5943600" cy="626745"/>
+            <wp:effectExtent l="0" t="0" r="0" b="1905"/>
+            <wp:docPr id="45" name="Picture 45"/>
+            <wp:cNvGraphicFramePr>
+              <a:graphicFrameLocks xmlns:a="http://schemas.openxmlformats.org/drawingml/2006/main" noChangeAspect="1"/>
+            </wp:cNvGraphicFramePr>
+            <a:graphic xmlns:a="http://schemas.openxmlformats.org/drawingml/2006/main">
+              <a:graphicData uri="http://schemas.openxmlformats.org/drawingml/2006/picture">
+                <pic:pic xmlns:pic="http://schemas.openxmlformats.org/drawingml/2006/picture">
+                  <pic:nvPicPr>
+                    <pic:cNvPr id="1" name=""/>
+                    <pic:cNvPicPr/>
+                  </pic:nvPicPr>
+                  <pic:blipFill>
+                    <a:blip r:embed="rId70"/>
+                    <a:stretch>
+                      <a:fillRect/>
+                    </a:stretch>
+                  </pic:blipFill>
+                  <pic:spPr>
+                    <a:xfrm>
+                      <a:off x="0" y="0"/>
+                      <a:ext cx="5943600" cy="626745"/>
+                    </a:xfrm>
+                    <a:prstGeom prst="rect">
+                      <a:avLst/>
+                    </a:prstGeom>
+                  </pic:spPr>
+                </pic:pic>
+              </a:graphicData>
+            </a:graphic>
+          </wp:inline>
+        </w:drawing>
+      </w:r>
+    </w:p>
+    <w:p>
+      <w:pPr>
+        <w:rPr>
+          <w:sz w:val="24"/>
+          <w:szCs w:val="24"/>
+        </w:rPr>
+      </w:pPr>
+    </w:p>
+    <w:p>
+      <w:pPr>
+        <w:rPr>
+          <w:sz w:val="24"/>
+          <w:szCs w:val="24"/>
+        </w:rPr>
+      </w:pPr>
+    </w:p>
+    <w:p>
+      <w:pPr>
+        <w:rPr>
+          <w:sz w:val="24"/>
+          <w:szCs w:val="24"/>
+        </w:rPr>
+      </w:pPr>
+    </w:p>
+    <w:p>
+      <w:pPr>
+        <w:rPr>
+          <w:sz w:val="24"/>
+          <w:szCs w:val="24"/>
+        </w:rPr>
+      </w:pPr>
+      <w:r>
+        <w:rPr>
+          <w:sz w:val="24"/>
+          <w:szCs w:val="24"/>
+        </w:rPr>
+        <w:lastRenderedPageBreak/>
+        <w:t xml:space="preserve">Open the Code Behind file“.aspx.cs” and change the </w:t>
+      </w:r>
+      <w:r>
+        <w:rPr>
+          <w:sz w:val="24"/>
+          <w:szCs w:val="24"/>
+        </w:rPr>
+        <w:t>Base Class</w:t>
+      </w:r>
+      <w:r>
+        <w:rPr>
+          <w:sz w:val="24"/>
+          <w:szCs w:val="24"/>
+        </w:rPr>
+        <w:t xml:space="preserve"> from “</w:t>
+      </w:r>
+      <w:r>
+        <w:rPr>
+          <w:sz w:val="24"/>
+          <w:szCs w:val="24"/>
+        </w:rPr>
+        <w:t>System.Web.UI.Page</w:t>
+      </w:r>
+      <w:r>
+        <w:rPr>
+          <w:sz w:val="24"/>
+          <w:szCs w:val="24"/>
+        </w:rPr>
+        <w:t>” to “FrontEndBasePage”</w:t>
+      </w:r>
+    </w:p>
+    <w:p>
+      <w:pPr>
+        <w:rPr>
+          <w:sz w:val="24"/>
+          <w:szCs w:val="24"/>
+        </w:rPr>
+      </w:pPr>
+      <w:r>
+        <w:rPr>
+          <w:sz w:val="24"/>
+          <w:szCs w:val="24"/>
+        </w:rPr>
+        <w:drawing>
+          <wp:inline distT="0" distB="0" distL="0" distR="0" wp14:anchorId="6128A5C1" wp14:editId="13CF0F60">
+            <wp:extent cx="4403495" cy="2821287"/>
+            <wp:effectExtent l="0" t="0" r="0" b="0"/>
+            <wp:docPr id="47" name="Picture 47"/>
+            <wp:cNvGraphicFramePr>
+              <a:graphicFrameLocks xmlns:a="http://schemas.openxmlformats.org/drawingml/2006/main" noChangeAspect="1"/>
+            </wp:cNvGraphicFramePr>
+            <a:graphic xmlns:a="http://schemas.openxmlformats.org/drawingml/2006/main">
+              <a:graphicData uri="http://schemas.openxmlformats.org/drawingml/2006/picture">
+                <pic:pic xmlns:pic="http://schemas.openxmlformats.org/drawingml/2006/picture">
+                  <pic:nvPicPr>
+                    <pic:cNvPr id="1" name=""/>
+                    <pic:cNvPicPr/>
+                  </pic:nvPicPr>
+                  <pic:blipFill>
+                    <a:blip r:embed="rId71"/>
+                    <a:stretch>
+                      <a:fillRect/>
+                    </a:stretch>
+                  </pic:blipFill>
+                  <pic:spPr>
+                    <a:xfrm>
+                      <a:off x="0" y="0"/>
+                      <a:ext cx="4403495" cy="2821287"/>
+                    </a:xfrm>
+                    <a:prstGeom prst="rect">
+                      <a:avLst/>
+                    </a:prstGeom>
+                  </pic:spPr>
+                </pic:pic>
+              </a:graphicData>
+            </a:graphic>
+          </wp:inline>
+        </w:drawing>
+      </w:r>
+    </w:p>
+    <w:p>
+      <w:pPr>
+        <w:rPr>
+          <w:sz w:val="24"/>
+          <w:szCs w:val="24"/>
+        </w:rPr>
+      </w:pPr>
+      <w:r>
+        <w:rPr>
+          <w:sz w:val="24"/>
+          <w:szCs w:val="24"/>
+        </w:rPr>
+        <w:br w:type="page"/>
+      </w:r>
+    </w:p>
+    <w:p>
+      <w:pPr>
+        <w:rPr>
+          <w:sz w:val="24"/>
+          <w:szCs w:val="24"/>
+        </w:rPr>
+      </w:pPr>
+      <w:r>
+        <w:rPr>
+          <w:sz w:val="24"/>
+          <w:szCs w:val="24"/>
+        </w:rPr>
+        <w:lastRenderedPageBreak/>
+        <w:t xml:space="preserve">For an advance reference of a handler file please </w:t>
+      </w:r>
+      <w:r>
+        <w:rPr>
+          <w:sz w:val="24"/>
+          <w:szCs w:val="24"/>
+        </w:rPr>
+        <w:t>open</w:t>
+      </w:r>
+      <w:r>
+        <w:rPr>
+          <w:sz w:val="24"/>
+          <w:szCs w:val="24"/>
+        </w:rPr>
+        <w:t xml:space="preserve"> the “Blog.aspx” and the “Blog.aspx.cs” pages and view how the Blog Handler file is created.</w:t>
+      </w:r>
+    </w:p>
+    <w:p>
+      <w:pPr>
+        <w:rPr>
+          <w:b/>
+          <w:sz w:val="24"/>
+          <w:szCs w:val="24"/>
+        </w:rPr>
+      </w:pPr>
+      <w:r>
+        <w:rPr>
+          <w:b/>
+          <w:sz w:val="24"/>
+          <w:szCs w:val="24"/>
+        </w:rPr>
+        <w:t>“Blog.aspx” file</w:t>
+      </w:r>
+    </w:p>
+    <w:p>
+      <w:pPr>
+        <w:rPr>
+          <w:sz w:val="24"/>
+          <w:szCs w:val="24"/>
+        </w:rPr>
+      </w:pPr>
+      <w:r>
+        <w:rPr>
+          <w:sz w:val="24"/>
+          <w:szCs w:val="24"/>
+        </w:rPr>
+        <w:drawing>
+          <wp:inline distT="0" distB="0" distL="0" distR="0" wp14:anchorId="0DA508B9" wp14:editId="62034431">
+            <wp:extent cx="5943600" cy="4121785"/>
+            <wp:effectExtent l="0" t="0" r="0" b="0"/>
+            <wp:docPr id="48" name="Picture 48"/>
+            <wp:cNvGraphicFramePr>
+              <a:graphicFrameLocks xmlns:a="http://schemas.openxmlformats.org/drawingml/2006/main" noChangeAspect="1"/>
+            </wp:cNvGraphicFramePr>
+            <a:graphic xmlns:a="http://schemas.openxmlformats.org/drawingml/2006/main">
+              <a:graphicData uri="http://schemas.openxmlformats.org/drawingml/2006/picture">
+                <pic:pic xmlns:pic="http://schemas.openxmlformats.org/drawingml/2006/picture">
+                  <pic:nvPicPr>
+                    <pic:cNvPr id="1" name=""/>
+                    <pic:cNvPicPr/>
+                  </pic:nvPicPr>
+                  <pic:blipFill>
+                    <a:blip r:embed="rId72"/>
+                    <a:stretch>
+                      <a:fillRect/>
+                    </a:stretch>
+                  </pic:blipFill>
+                  <pic:spPr>
+                    <a:xfrm>
+                      <a:off x="0" y="0"/>
+                      <a:ext cx="5943600" cy="4121785"/>
+                    </a:xfrm>
+                    <a:prstGeom prst="rect">
+                      <a:avLst/>
+                    </a:prstGeom>
+                  </pic:spPr>
+                </pic:pic>
+              </a:graphicData>
+            </a:graphic>
+          </wp:inline>
+        </w:drawing>
+      </w:r>
+    </w:p>
+    <w:p>
+      <w:pPr>
+        <w:rPr>
+          <w:sz w:val="24"/>
+          <w:szCs w:val="24"/>
+        </w:rPr>
+      </w:pPr>
+      <w:r>
+        <w:rPr>
+          <w:sz w:val="24"/>
+          <w:szCs w:val="24"/>
+        </w:rPr>
+        <w:br w:type="page"/>
+      </w:r>
+    </w:p>
+    <w:p>
+      <w:pPr>
+        <w:rPr>
+          <w:b/>
+          <w:sz w:val="24"/>
+          <w:szCs w:val="24"/>
+        </w:rPr>
+      </w:pPr>
+      <w:r>
+        <w:rPr>
+          <w:b/>
+          <w:sz w:val="24"/>
+          <w:szCs w:val="24"/>
+        </w:rPr>
+        <w:lastRenderedPageBreak/>
+        <w:t>“</w:t>
+      </w:r>
+      <w:r>
+        <w:rPr>
+          <w:b/>
+          <w:sz w:val="24"/>
+          <w:szCs w:val="24"/>
+        </w:rPr>
+        <w:t>Blog.aspx.cs</w:t>
+      </w:r>
+      <w:r>
+        <w:rPr>
+          <w:b/>
+          <w:sz w:val="24"/>
+          <w:szCs w:val="24"/>
+        </w:rPr>
+        <w:t>” file</w:t>
+      </w:r>
+    </w:p>
+    <w:p>
+      <w:pPr>
+        <w:rPr>
+          <w:sz w:val="24"/>
+          <w:szCs w:val="24"/>
+        </w:rPr>
+      </w:pPr>
+      <w:r>
+        <w:rPr>
+          <w:sz w:val="24"/>
+          <w:szCs w:val="24"/>
+        </w:rPr>
+        <w:drawing>
+          <wp:inline distT="0" distB="0" distL="0" distR="0" wp14:anchorId="3146C0A4" wp14:editId="315CF60C">
+            <wp:extent cx="5943600" cy="4229100"/>
+            <wp:effectExtent l="0" t="0" r="0" b="0"/>
+            <wp:docPr id="53" name="Picture 53"/>
+            <wp:cNvGraphicFramePr>
+              <a:graphicFrameLocks xmlns:a="http://schemas.openxmlformats.org/drawingml/2006/main" noChangeAspect="1"/>
+            </wp:cNvGraphicFramePr>
+            <a:graphic xmlns:a="http://schemas.openxmlformats.org/drawingml/2006/main">
+              <a:graphicData uri="http://schemas.openxmlformats.org/drawingml/2006/picture">
+                <pic:pic xmlns:pic="http://schemas.openxmlformats.org/drawingml/2006/picture">
+                  <pic:nvPicPr>
+                    <pic:cNvPr id="1" name=""/>
+                    <pic:cNvPicPr/>
+                  </pic:nvPicPr>
+                  <pic:blipFill>
+                    <a:blip r:embed="rId73"/>
+                    <a:stretch>
+                      <a:fillRect/>
+                    </a:stretch>
+                  </pic:blipFill>
+                  <pic:spPr>
+                    <a:xfrm>
+                      <a:off x="0" y="0"/>
+                      <a:ext cx="5943600" cy="4229100"/>
+                    </a:xfrm>
+                    <a:prstGeom prst="rect">
+                      <a:avLst/>
+                    </a:prstGeom>
+                  </pic:spPr>
+                </pic:pic>
+              </a:graphicData>
+            </a:graphic>
+          </wp:inline>
+        </w:drawing>
+      </w:r>
+    </w:p>
+    <w:p>
+      <w:pPr>
         <w:rPr>
           <w:b/>
           <w:sz w:val="32"/>
@@ -7733,7 +8944,7 @@
                     </pic:cNvPicPr>
                   </pic:nvPicPr>
                   <pic:blipFill>
-                    <a:blip r:embed="rId64">
+                    <a:blip r:embed="rId74">
                       <a:extLst>
                         <a:ext uri="{28A0092B-C50C-407E-A947-70E740481C1C}">
                           <a14:useLocalDpi xmlns:a14="http://schemas.microsoft.com/office/drawing/2010/main" val="0"/>
@@ -9012,7 +10223,7 @@
   <w:abstractNum w:abstractNumId="9" w15:restartNumberingAfterBreak="0">
     <w:nsid w:val="38997515"/>
     <w:multiLevelType w:val="hybridMultilevel"/>
-    <w:tmpl w:val="D55CBB40"/>
+    <w:tmpl w:val="39ACFECE"/>
     <w:lvl w:ilvl="0" w:tplc="10090001">
       <w:start w:val="1"/>
       <w:numFmt w:val="bullet"/>

</xml_diff>

<commit_message>
- Updated History Tab - Updated the CMS Developer Guide - Added functionality for auto-publishing Draft version
</commit_message>
<xml_diff>
--- a/WebApplication/Admin/media/docs/FlexDotnetCMSGuide.docx
+++ b/WebApplication/Admin/media/docs/FlexDotnetCMSGuide.docx
@@ -173,16 +173,7 @@
           <w:sz w:val="24"/>
           <w:szCs w:val="28"/>
         </w:rPr>
-        <w:t xml:space="preserve">MS SQL Server </w:t>
-      </w:r>
-      <w:bookmarkStart w:id="0" w:name="_GoBack"/>
-      <w:bookmarkEnd w:id="0"/>
-      <w:r>
-        <w:rPr>
-          <w:sz w:val="24"/>
-          <w:szCs w:val="28"/>
-        </w:rPr>
-        <w:t>2012</w:t>
+        <w:t>MS SQL Server 2012</w:t>
       </w:r>
       <w:r>
         <w:rPr>
@@ -6884,6 +6875,60 @@
           <w:sz w:val="24"/>
           <w:szCs w:val="24"/>
         </w:rPr>
+        <w:t xml:space="preserve">Edit Media Type: </w:t>
+      </w:r>
+      <w:r>
+        <w:rPr>
+          <w:sz w:val="24"/>
+          <w:szCs w:val="24"/>
+        </w:rPr>
+        <w:t>Clicking on this button will open the MediaType Editor for the current page.</w:t>
+      </w:r>
+      <w:r>
+        <w:rPr>
+          <w:sz w:val="24"/>
+          <w:szCs w:val="24"/>
+        </w:rPr>
+        <w:br/>
+      </w:r>
+    </w:p>
+    <w:p>
+      <w:pPr>
+        <w:rPr>
+          <w:b/>
+          <w:sz w:val="24"/>
+          <w:szCs w:val="24"/>
+        </w:rPr>
+      </w:pPr>
+      <w:r>
+        <w:rPr>
+          <w:b/>
+          <w:sz w:val="24"/>
+          <w:szCs w:val="24"/>
+        </w:rPr>
+        <w:br w:type="page"/>
+      </w:r>
+    </w:p>
+    <w:p>
+      <w:pPr>
+        <w:pStyle w:val="ListParagraph"/>
+        <w:numPr>
+          <w:ilvl w:val="0"/>
+          <w:numId w:val="24"/>
+        </w:numPr>
+        <w:rPr>
+          <w:b/>
+          <w:sz w:val="24"/>
+          <w:szCs w:val="24"/>
+        </w:rPr>
+      </w:pPr>
+      <w:r>
+        <w:rPr>
+          <w:b/>
+          <w:sz w:val="24"/>
+          <w:szCs w:val="24"/>
+        </w:rPr>
+        <w:lastRenderedPageBreak/>
         <w:t xml:space="preserve">Create Draft: </w:t>
       </w:r>
       <w:r>
@@ -6907,21 +6952,103 @@
         </w:rPr>
         <w:t xml:space="preserve"> and put you in an edit mode for the Draft</w:t>
       </w:r>
-    </w:p>
-    <w:p>
-      <w:pPr>
-        <w:rPr>
-          <w:b/>
-          <w:sz w:val="24"/>
-          <w:szCs w:val="24"/>
-        </w:rPr>
-      </w:pPr>
-      <w:r>
-        <w:rPr>
-          <w:b/>
+      <w:r>
+        <w:rPr>
+          <w:sz w:val="24"/>
+          <w:szCs w:val="24"/>
+        </w:rPr>
+        <w:br/>
+      </w:r>
+      <w:bookmarkStart w:id="0" w:name="_GoBack"/>
+      <w:bookmarkEnd w:id="0"/>
+    </w:p>
+    <w:p>
+      <w:pPr>
+        <w:pStyle w:val="ListParagraph"/>
+        <w:numPr>
+          <w:ilvl w:val="1"/>
+          <w:numId w:val="24"/>
+        </w:numPr>
+        <w:rPr>
+          <w:sz w:val="24"/>
+          <w:szCs w:val="24"/>
+        </w:rPr>
+      </w:pPr>
+      <w:r>
+        <w:rPr>
+          <w:sz w:val="24"/>
+          <w:szCs w:val="24"/>
+        </w:rPr>
+        <w:t xml:space="preserve">When in </w:t>
+      </w:r>
+      <w:r>
+        <w:rPr>
+          <w:sz w:val="24"/>
+          <w:szCs w:val="24"/>
+        </w:rPr>
+        <w:t>Draft Editing Mode, you will see a button show up called “Publish Live” clicking on this button will immediately push this draft version LIVE, It will also create a history version of the current LIVE version</w:t>
+      </w:r>
+      <w:r>
+        <w:rPr>
+          <w:sz w:val="24"/>
+          <w:szCs w:val="24"/>
+        </w:rPr>
+        <w:t xml:space="preserve"> of the page</w:t>
+      </w:r>
+      <w:r>
+        <w:rPr>
+          <w:sz w:val="24"/>
+          <w:szCs w:val="24"/>
+        </w:rPr>
+        <w:t>.</w:t>
+      </w:r>
+      <w:r>
+        <w:rPr>
+          <w:sz w:val="24"/>
+          <w:szCs w:val="24"/>
+        </w:rPr>
+        <w:br/>
+      </w:r>
+    </w:p>
+    <w:p>
+      <w:pPr>
+        <w:pStyle w:val="ListParagraph"/>
+        <w:numPr>
+          <w:ilvl w:val="1"/>
+          <w:numId w:val="24"/>
+        </w:numPr>
+        <w:rPr>
+          <w:b/>
+          <w:sz w:val="24"/>
+          <w:szCs w:val="24"/>
+        </w:rPr>
+      </w:pPr>
+      <w:r>
+        <w:rPr>
+          <w:sz w:val="24"/>
+          <w:szCs w:val="24"/>
+        </w:rPr>
+        <w:t>You can change the publish date of the draft version of the page to some time beyond the publish date of the LIVE version of the page, if this is done then the system will automatically trigger a publish live, when th</w:t>
+      </w:r>
+      <w:r>
+        <w:rPr>
+          <w:sz w:val="24"/>
+          <w:szCs w:val="24"/>
+        </w:rPr>
+        <w:t>e date time of the draft is hit</w:t>
+      </w:r>
+    </w:p>
+    <w:p>
+      <w:pPr>
+        <w:rPr>
+          <w:b/>
+          <w:sz w:val="24"/>
+          <w:szCs w:val="24"/>
+        </w:rPr>
+      </w:pPr>
+      <w:r>
+        <w:rPr>
           <w:noProof/>
-          <w:sz w:val="24"/>
-          <w:szCs w:val="24"/>
           <w:lang w:eastAsia="en-CA"/>
         </w:rPr>
         <w:drawing>
@@ -6969,30 +7096,6 @@
           <w:numId w:val="25"/>
         </w:numPr>
         <w:rPr>
-          <w:b/>
-          <w:sz w:val="24"/>
-          <w:szCs w:val="24"/>
-        </w:rPr>
-      </w:pPr>
-      <w:r>
-        <w:rPr>
-          <w:b/>
-          <w:sz w:val="24"/>
-          <w:szCs w:val="24"/>
-        </w:rPr>
-        <w:t xml:space="preserve">Edit Media Type: </w:t>
-      </w:r>
-      <w:r>
-        <w:rPr>
-          <w:sz w:val="24"/>
-          <w:szCs w:val="24"/>
-        </w:rPr>
-        <w:t>Clicking on this button will open the MediaType Editor for the current page.</w:t>
-      </w:r>
-    </w:p>
-    <w:p>
-      <w:pPr>
-        <w:rPr>
           <w:sz w:val="24"/>
           <w:szCs w:val="24"/>
         </w:rPr>
@@ -7804,8 +7907,10 @@
       </w:pPr>
       <w:r>
         <w:rPr>
-          <w:sz w:val="24"/>
-          <w:szCs w:val="24"/>
+          <w:noProof/>
+          <w:sz w:val="24"/>
+          <w:szCs w:val="24"/>
+          <w:lang w:eastAsia="en-CA"/>
         </w:rPr>
         <w:drawing>
           <wp:inline distT="0" distB="0" distL="0" distR="0" wp14:anchorId="7B34CBFD" wp14:editId="1FBF00ED">
@@ -7900,8 +8005,10 @@
       </w:pPr>
       <w:r>
         <w:rPr>
-          <w:sz w:val="24"/>
-          <w:szCs w:val="24"/>
+          <w:noProof/>
+          <w:sz w:val="24"/>
+          <w:szCs w:val="24"/>
+          <w:lang w:eastAsia="en-CA"/>
         </w:rPr>
         <w:drawing>
           <wp:inline distT="0" distB="0" distL="0" distR="0" wp14:anchorId="2EE2C377" wp14:editId="10E891C7">
@@ -7998,9 +8105,11 @@
       <w:r>
         <w:rPr>
           <w:b/>
+          <w:noProof/>
           <w:sz w:val="24"/>
           <w:szCs w:val="24"/>
           <w:u w:val="single"/>
+          <w:lang w:eastAsia="en-CA"/>
         </w:rPr>
         <w:drawing>
           <wp:inline distT="0" distB="0" distL="0" distR="0" wp14:anchorId="08AB037F" wp14:editId="300B17D7">
@@ -8102,8 +8211,10 @@
       </w:pPr>
       <w:r>
         <w:rPr>
-          <w:sz w:val="24"/>
-          <w:szCs w:val="24"/>
+          <w:noProof/>
+          <w:sz w:val="24"/>
+          <w:szCs w:val="24"/>
+          <w:lang w:eastAsia="en-CA"/>
         </w:rPr>
         <w:drawing>
           <wp:inline distT="0" distB="0" distL="0" distR="0" wp14:anchorId="010A61BD" wp14:editId="3404AA82">
@@ -8275,14 +8386,7 @@
           <w:sz w:val="24"/>
           <w:szCs w:val="24"/>
         </w:rPr>
-        <w:t xml:space="preserve">PageHandlerFiles: </w:t>
-      </w:r>
-      <w:r>
-        <w:rPr>
-          <w:sz w:val="24"/>
-          <w:szCs w:val="24"/>
-        </w:rPr>
-        <w:t>“/Views/PageHandlers/”</w:t>
+        <w:t>PageHandlerFiles: “/Views/PageHandlers/”</w:t>
       </w:r>
     </w:p>
     <w:p>
@@ -8303,14 +8407,7 @@
           <w:sz w:val="24"/>
           <w:szCs w:val="24"/>
         </w:rPr>
-        <w:t xml:space="preserve">MediaTypeHandlers: </w:t>
-      </w:r>
-      <w:r>
-        <w:rPr>
-          <w:sz w:val="24"/>
-          <w:szCs w:val="24"/>
-        </w:rPr>
-        <w:t>“/Views/MediaTypeHandlers/”</w:t>
+        <w:t>MediaTypeHandlers: “/Views/MediaTypeHandlers/”</w:t>
       </w:r>
     </w:p>
     <w:p>
@@ -8326,9 +8423,11 @@
       <w:r>
         <w:rPr>
           <w:b/>
+          <w:noProof/>
           <w:sz w:val="32"/>
           <w:szCs w:val="24"/>
           <w:u w:val="single"/>
+          <w:lang w:eastAsia="en-CA"/>
         </w:rPr>
         <w:drawing>
           <wp:inline distT="0" distB="0" distL="0" distR="0" wp14:anchorId="2EE22953" wp14:editId="110D0F19">
@@ -8416,8 +8515,10 @@
       </w:pPr>
       <w:r>
         <w:rPr>
-          <w:sz w:val="24"/>
-          <w:szCs w:val="24"/>
+          <w:noProof/>
+          <w:sz w:val="24"/>
+          <w:szCs w:val="24"/>
+          <w:lang w:eastAsia="en-CA"/>
         </w:rPr>
         <w:drawing>
           <wp:inline distT="0" distB="0" distL="0" distR="0" wp14:anchorId="14C6BD91" wp14:editId="7F7A1817">
@@ -8480,8 +8581,10 @@
       </w:pPr>
       <w:r>
         <w:rPr>
-          <w:sz w:val="24"/>
-          <w:szCs w:val="24"/>
+          <w:noProof/>
+          <w:sz w:val="24"/>
+          <w:szCs w:val="24"/>
+          <w:lang w:eastAsia="en-CA"/>
         </w:rPr>
         <w:drawing>
           <wp:inline distT="0" distB="0" distL="0" distR="0" wp14:anchorId="079EEBD0" wp14:editId="0790633D">
@@ -8597,8 +8700,10 @@
       </w:pPr>
       <w:r>
         <w:rPr>
-          <w:sz w:val="24"/>
-          <w:szCs w:val="24"/>
+          <w:noProof/>
+          <w:sz w:val="24"/>
+          <w:szCs w:val="24"/>
+          <w:lang w:eastAsia="en-CA"/>
         </w:rPr>
         <w:drawing>
           <wp:inline distT="0" distB="0" distL="0" distR="0" wp14:anchorId="6128A5C1" wp14:editId="13CF0F60">
@@ -8708,8 +8813,10 @@
       </w:pPr>
       <w:r>
         <w:rPr>
-          <w:sz w:val="24"/>
-          <w:szCs w:val="24"/>
+          <w:noProof/>
+          <w:sz w:val="24"/>
+          <w:szCs w:val="24"/>
+          <w:lang w:eastAsia="en-CA"/>
         </w:rPr>
         <w:drawing>
           <wp:inline distT="0" distB="0" distL="0" distR="0" wp14:anchorId="0DA508B9" wp14:editId="62034431">
@@ -8806,8 +8913,10 @@
       </w:pPr>
       <w:r>
         <w:rPr>
-          <w:sz w:val="24"/>
-          <w:szCs w:val="24"/>
+          <w:noProof/>
+          <w:sz w:val="24"/>
+          <w:szCs w:val="24"/>
+          <w:lang w:eastAsia="en-CA"/>
         </w:rPr>
         <w:drawing>
           <wp:inline distT="0" distB="0" distL="0" distR="0" wp14:anchorId="3146C0A4" wp14:editId="315CF60C">
@@ -8877,6 +8986,9 @@
     </w:p>
     <w:p>
       <w:pPr>
+        <w:tabs>
+          <w:tab w:val="center" w:pos="4680"/>
+        </w:tabs>
         <w:spacing w:line="256" w:lineRule="auto"/>
         <w:rPr>
           <w:b/>
@@ -9159,14 +9271,1022 @@
         </w:rPr>
         <w:t xml:space="preserve"> </w:t>
       </w:r>
-    </w:p>
-    <w:p>
-      <w:pPr>
-        <w:rPr>
-          <w:sz w:val="24"/>
-          <w:szCs w:val="24"/>
-        </w:rPr>
-      </w:pPr>
+      <w:r>
+        <w:rPr>
+          <w:sz w:val="24"/>
+          <w:szCs w:val="24"/>
+        </w:rPr>
+        <w:br w:type="page"/>
+      </w:r>
+    </w:p>
+    <w:p>
+      <w:pPr>
+        <w:rPr>
+          <w:b/>
+          <w:sz w:val="32"/>
+          <w:szCs w:val="24"/>
+          <w:u w:val="single"/>
+        </w:rPr>
+      </w:pPr>
+      <w:r>
+        <w:rPr>
+          <w:b/>
+          <w:sz w:val="32"/>
+          <w:szCs w:val="24"/>
+          <w:u w:val="single"/>
+        </w:rPr>
+        <w:lastRenderedPageBreak/>
+        <w:t>Caching</w:t>
+      </w:r>
+    </w:p>
+    <w:p>
+      <w:pPr>
+        <w:rPr>
+          <w:sz w:val="24"/>
+          <w:szCs w:val="24"/>
+        </w:rPr>
+      </w:pPr>
+      <w:r>
+        <w:rPr>
+          <w:sz w:val="24"/>
+          <w:szCs w:val="24"/>
+        </w:rPr>
+        <w:t>To</w:t>
+      </w:r>
+      <w:r>
+        <w:rPr>
+          <w:sz w:val="24"/>
+          <w:szCs w:val="24"/>
+        </w:rPr>
+        <w:t xml:space="preserve"> enable cache, you will need to open the Web.Config file and search for the AppSetting “EnableOutputCaching” and set the Value to “True”</w:t>
+      </w:r>
+    </w:p>
+    <w:p>
+      <w:pPr>
+        <w:rPr>
+          <w:sz w:val="24"/>
+          <w:szCs w:val="24"/>
+        </w:rPr>
+      </w:pPr>
+      <w:r>
+        <w:rPr>
+          <w:sz w:val="24"/>
+          <w:szCs w:val="24"/>
+        </w:rPr>
+        <w:drawing>
+          <wp:inline distT="0" distB="0" distL="0" distR="0" wp14:anchorId="43A79172" wp14:editId="72A86E7E">
+            <wp:extent cx="3173948" cy="162033"/>
+            <wp:effectExtent l="0" t="0" r="7620" b="9525"/>
+            <wp:docPr id="59" name="Picture 59"/>
+            <wp:cNvGraphicFramePr>
+              <a:graphicFrameLocks xmlns:a="http://schemas.openxmlformats.org/drawingml/2006/main" noChangeAspect="1"/>
+            </wp:cNvGraphicFramePr>
+            <a:graphic xmlns:a="http://schemas.openxmlformats.org/drawingml/2006/main">
+              <a:graphicData uri="http://schemas.openxmlformats.org/drawingml/2006/picture">
+                <pic:pic xmlns:pic="http://schemas.openxmlformats.org/drawingml/2006/picture">
+                  <pic:nvPicPr>
+                    <pic:cNvPr id="1" name=""/>
+                    <pic:cNvPicPr/>
+                  </pic:nvPicPr>
+                  <pic:blipFill>
+                    <a:blip r:embed="rId75"/>
+                    <a:stretch>
+                      <a:fillRect/>
+                    </a:stretch>
+                  </pic:blipFill>
+                  <pic:spPr>
+                    <a:xfrm>
+                      <a:off x="0" y="0"/>
+                      <a:ext cx="3173948" cy="162033"/>
+                    </a:xfrm>
+                    <a:prstGeom prst="rect">
+                      <a:avLst/>
+                    </a:prstGeom>
+                  </pic:spPr>
+                </pic:pic>
+              </a:graphicData>
+            </a:graphic>
+          </wp:inline>
+        </w:drawing>
+      </w:r>
+    </w:p>
+    <w:p>
+      <w:pPr>
+        <w:rPr>
+          <w:sz w:val="24"/>
+          <w:szCs w:val="24"/>
+        </w:rPr>
+      </w:pPr>
+      <w:r>
+        <w:rPr>
+          <w:sz w:val="24"/>
+          <w:szCs w:val="24"/>
+        </w:rPr>
+        <w:t xml:space="preserve">The system comes with 3 levels of caching, you need to enable at least 1 of them, </w:t>
+      </w:r>
+      <w:r>
+        <w:rPr>
+          <w:sz w:val="24"/>
+          <w:szCs w:val="24"/>
+        </w:rPr>
+        <w:t>for</w:t>
+      </w:r>
+      <w:r>
+        <w:rPr>
+          <w:sz w:val="24"/>
+          <w:szCs w:val="24"/>
+        </w:rPr>
+        <w:t xml:space="preserve"> the caching to work.</w:t>
+      </w:r>
+    </w:p>
+    <w:p>
+      <w:pPr>
+        <w:pStyle w:val="ListParagraph"/>
+        <w:numPr>
+          <w:ilvl w:val="0"/>
+          <w:numId w:val="29"/>
+        </w:numPr>
+        <w:rPr>
+          <w:i/>
+          <w:sz w:val="24"/>
+          <w:szCs w:val="24"/>
+        </w:rPr>
+      </w:pPr>
+      <w:r>
+        <w:rPr>
+          <w:b/>
+          <w:sz w:val="24"/>
+          <w:szCs w:val="24"/>
+        </w:rPr>
+        <w:t xml:space="preserve">Level 1 - Memory Caching: </w:t>
+      </w:r>
+      <w:r>
+        <w:rPr>
+          <w:sz w:val="24"/>
+          <w:szCs w:val="24"/>
+        </w:rPr>
+        <w:t xml:space="preserve">Set “EnableLevel1MemoryCaching” to “True”. </w:t>
+      </w:r>
+      <w:r>
+        <w:rPr>
+          <w:sz w:val="24"/>
+          <w:szCs w:val="24"/>
+        </w:rPr>
+        <w:t>This uses the ASP .NET Cache object</w:t>
+      </w:r>
+      <w:r>
+        <w:rPr>
+          <w:sz w:val="24"/>
+          <w:szCs w:val="24"/>
+        </w:rPr>
+        <w:t xml:space="preserve"> to store the cache in.</w:t>
+      </w:r>
+      <w:r>
+        <w:rPr>
+          <w:sz w:val="24"/>
+          <w:szCs w:val="24"/>
+        </w:rPr>
+        <w:t xml:space="preserve"> </w:t>
+      </w:r>
+      <w:r>
+        <w:rPr>
+          <w:sz w:val="24"/>
+          <w:szCs w:val="24"/>
+        </w:rPr>
+        <w:br/>
+      </w:r>
+      <w:r>
+        <w:rPr>
+          <w:b/>
+        </w:rPr>
+        <w:drawing>
+          <wp:inline distT="0" distB="0" distL="0" distR="0" wp14:anchorId="5AFC4A3B" wp14:editId="01DD40E0">
+            <wp:extent cx="3555203" cy="152502"/>
+            <wp:effectExtent l="0" t="0" r="7620" b="0"/>
+            <wp:docPr id="60" name="Picture 60"/>
+            <wp:cNvGraphicFramePr>
+              <a:graphicFrameLocks xmlns:a="http://schemas.openxmlformats.org/drawingml/2006/main" noChangeAspect="1"/>
+            </wp:cNvGraphicFramePr>
+            <a:graphic xmlns:a="http://schemas.openxmlformats.org/drawingml/2006/main">
+              <a:graphicData uri="http://schemas.openxmlformats.org/drawingml/2006/picture">
+                <pic:pic xmlns:pic="http://schemas.openxmlformats.org/drawingml/2006/picture">
+                  <pic:nvPicPr>
+                    <pic:cNvPr id="1" name=""/>
+                    <pic:cNvPicPr/>
+                  </pic:nvPicPr>
+                  <pic:blipFill>
+                    <a:blip r:embed="rId76"/>
+                    <a:stretch>
+                      <a:fillRect/>
+                    </a:stretch>
+                  </pic:blipFill>
+                  <pic:spPr>
+                    <a:xfrm>
+                      <a:off x="0" y="0"/>
+                      <a:ext cx="3555203" cy="152502"/>
+                    </a:xfrm>
+                    <a:prstGeom prst="rect">
+                      <a:avLst/>
+                    </a:prstGeom>
+                  </pic:spPr>
+                </pic:pic>
+              </a:graphicData>
+            </a:graphic>
+          </wp:inline>
+        </w:drawing>
+      </w:r>
+      <w:r>
+        <w:rPr>
+          <w:sz w:val="24"/>
+          <w:szCs w:val="24"/>
+        </w:rPr>
+        <w:br/>
+      </w:r>
+      <w:r>
+        <w:rPr>
+          <w:b/>
+          <w:sz w:val="24"/>
+          <w:szCs w:val="24"/>
+        </w:rPr>
+        <w:br/>
+      </w:r>
+      <w:r>
+        <w:rPr>
+          <w:b/>
+          <w:sz w:val="24"/>
+          <w:szCs w:val="24"/>
+        </w:rPr>
+        <w:t>Please note:</w:t>
+      </w:r>
+      <w:r>
+        <w:rPr>
+          <w:i/>
+          <w:sz w:val="24"/>
+          <w:szCs w:val="24"/>
+        </w:rPr>
+        <w:t xml:space="preserve"> Memory Caching cannot be used as a reliable storage medium as it is flushed whenever the Application Pool recycles and is automatically purged if the server is running out of memory. </w:t>
+      </w:r>
+      <w:r>
+        <w:rPr>
+          <w:sz w:val="24"/>
+          <w:szCs w:val="24"/>
+        </w:rPr>
+        <w:br/>
+      </w:r>
+    </w:p>
+    <w:p>
+      <w:pPr>
+        <w:pStyle w:val="ListParagraph"/>
+        <w:numPr>
+          <w:ilvl w:val="0"/>
+          <w:numId w:val="28"/>
+        </w:numPr>
+        <w:rPr>
+          <w:b/>
+          <w:sz w:val="24"/>
+          <w:szCs w:val="24"/>
+        </w:rPr>
+      </w:pPr>
+      <w:r>
+        <w:rPr>
+          <w:b/>
+          <w:sz w:val="24"/>
+          <w:szCs w:val="24"/>
+        </w:rPr>
+        <w:t xml:space="preserve">Level 2 – FileSystem Caching: </w:t>
+      </w:r>
+      <w:r>
+        <w:rPr>
+          <w:sz w:val="24"/>
+          <w:szCs w:val="24"/>
+        </w:rPr>
+        <w:t>Set</w:t>
+      </w:r>
+      <w:r>
+        <w:rPr>
+          <w:sz w:val="24"/>
+          <w:szCs w:val="24"/>
+        </w:rPr>
+        <w:t xml:space="preserve"> “EnableLevel2FileSystemCache” to “True”.</w:t>
+      </w:r>
+      <w:r>
+        <w:rPr>
+          <w:sz w:val="24"/>
+          <w:szCs w:val="24"/>
+        </w:rPr>
+        <w:t xml:space="preserve"> </w:t>
+      </w:r>
+      <w:r>
+        <w:rPr>
+          <w:sz w:val="24"/>
+          <w:szCs w:val="24"/>
+        </w:rPr>
+        <w:t>This uses a FileSystem location that you can provide to store the cache in.</w:t>
+      </w:r>
+      <w:r>
+        <w:rPr>
+          <w:sz w:val="24"/>
+          <w:szCs w:val="24"/>
+        </w:rPr>
+        <w:br/>
+      </w:r>
+      <w:r>
+        <w:rPr>
+          <w:b/>
+          <w:sz w:val="24"/>
+          <w:szCs w:val="24"/>
+        </w:rPr>
+        <w:drawing>
+          <wp:inline distT="0" distB="0" distL="0" distR="0" wp14:anchorId="592858EE" wp14:editId="136EB18D">
+            <wp:extent cx="4222399" cy="333598"/>
+            <wp:effectExtent l="0" t="0" r="6985" b="9525"/>
+            <wp:docPr id="63" name="Picture 63"/>
+            <wp:cNvGraphicFramePr>
+              <a:graphicFrameLocks xmlns:a="http://schemas.openxmlformats.org/drawingml/2006/main" noChangeAspect="1"/>
+            </wp:cNvGraphicFramePr>
+            <a:graphic xmlns:a="http://schemas.openxmlformats.org/drawingml/2006/main">
+              <a:graphicData uri="http://schemas.openxmlformats.org/drawingml/2006/picture">
+                <pic:pic xmlns:pic="http://schemas.openxmlformats.org/drawingml/2006/picture">
+                  <pic:nvPicPr>
+                    <pic:cNvPr id="1" name=""/>
+                    <pic:cNvPicPr/>
+                  </pic:nvPicPr>
+                  <pic:blipFill>
+                    <a:blip r:embed="rId77"/>
+                    <a:stretch>
+                      <a:fillRect/>
+                    </a:stretch>
+                  </pic:blipFill>
+                  <pic:spPr>
+                    <a:xfrm>
+                      <a:off x="0" y="0"/>
+                      <a:ext cx="4222399" cy="333598"/>
+                    </a:xfrm>
+                    <a:prstGeom prst="rect">
+                      <a:avLst/>
+                    </a:prstGeom>
+                  </pic:spPr>
+                </pic:pic>
+              </a:graphicData>
+            </a:graphic>
+          </wp:inline>
+        </w:drawing>
+      </w:r>
+      <w:r>
+        <w:rPr>
+          <w:sz w:val="24"/>
+          <w:szCs w:val="24"/>
+        </w:rPr>
+        <w:br/>
+      </w:r>
+    </w:p>
+    <w:p>
+      <w:pPr>
+        <w:pStyle w:val="ListParagraph"/>
+        <w:numPr>
+          <w:ilvl w:val="0"/>
+          <w:numId w:val="28"/>
+        </w:numPr>
+        <w:rPr>
+          <w:b/>
+          <w:sz w:val="24"/>
+          <w:szCs w:val="24"/>
+        </w:rPr>
+      </w:pPr>
+      <w:r>
+        <w:rPr>
+          <w:b/>
+          <w:sz w:val="24"/>
+          <w:szCs w:val="24"/>
+        </w:rPr>
+        <w:t xml:space="preserve">Level 3 – Redis Caching: </w:t>
+      </w:r>
+      <w:r>
+        <w:rPr>
+          <w:sz w:val="24"/>
+          <w:szCs w:val="24"/>
+        </w:rPr>
+        <w:t xml:space="preserve">Set “EnableLevel3RedisCache” to “True”. </w:t>
+      </w:r>
+      <w:r>
+        <w:rPr>
+          <w:sz w:val="24"/>
+          <w:szCs w:val="24"/>
+        </w:rPr>
+        <w:t xml:space="preserve">This uses a redis </w:t>
+      </w:r>
+      <w:r>
+        <w:rPr>
+          <w:sz w:val="24"/>
+          <w:szCs w:val="24"/>
+        </w:rPr>
+        <w:t>database to store its cache in. Y</w:t>
+      </w:r>
+      <w:r>
+        <w:rPr>
+          <w:sz w:val="24"/>
+          <w:szCs w:val="24"/>
+        </w:rPr>
+        <w:t>ou need to provide the Redis Connection string.</w:t>
+      </w:r>
+      <w:r>
+        <w:rPr>
+          <w:sz w:val="24"/>
+          <w:szCs w:val="24"/>
+        </w:rPr>
+        <w:br/>
+      </w:r>
+      <w:r>
+        <w:rPr>
+          <w:b/>
+          <w:sz w:val="24"/>
+          <w:szCs w:val="24"/>
+        </w:rPr>
+        <w:drawing>
+          <wp:inline distT="0" distB="0" distL="0" distR="0" wp14:anchorId="63D38DCC" wp14:editId="1A766B04">
+            <wp:extent cx="3564734" cy="314535"/>
+            <wp:effectExtent l="0" t="0" r="0" b="9525"/>
+            <wp:docPr id="195" name="Picture 195"/>
+            <wp:cNvGraphicFramePr>
+              <a:graphicFrameLocks xmlns:a="http://schemas.openxmlformats.org/drawingml/2006/main" noChangeAspect="1"/>
+            </wp:cNvGraphicFramePr>
+            <a:graphic xmlns:a="http://schemas.openxmlformats.org/drawingml/2006/main">
+              <a:graphicData uri="http://schemas.openxmlformats.org/drawingml/2006/picture">
+                <pic:pic xmlns:pic="http://schemas.openxmlformats.org/drawingml/2006/picture">
+                  <pic:nvPicPr>
+                    <pic:cNvPr id="1" name=""/>
+                    <pic:cNvPicPr/>
+                  </pic:nvPicPr>
+                  <pic:blipFill>
+                    <a:blip r:embed="rId78"/>
+                    <a:stretch>
+                      <a:fillRect/>
+                    </a:stretch>
+                  </pic:blipFill>
+                  <pic:spPr>
+                    <a:xfrm>
+                      <a:off x="0" y="0"/>
+                      <a:ext cx="3564734" cy="314535"/>
+                    </a:xfrm>
+                    <a:prstGeom prst="rect">
+                      <a:avLst/>
+                    </a:prstGeom>
+                  </pic:spPr>
+                </pic:pic>
+              </a:graphicData>
+            </a:graphic>
+          </wp:inline>
+        </w:drawing>
+      </w:r>
+    </w:p>
+    <w:p>
+      <w:pPr>
+        <w:rPr>
+          <w:b/>
+          <w:sz w:val="24"/>
+          <w:szCs w:val="24"/>
+        </w:rPr>
+      </w:pPr>
+      <w:r>
+        <w:rPr>
+          <w:b/>
+          <w:sz w:val="24"/>
+          <w:szCs w:val="24"/>
+        </w:rPr>
+        <w:t>It is recommended to use “FileSystemCaching”. If you are using Azure it is recommended to use “RedisCaching”</w:t>
+      </w:r>
+      <w:r>
+        <w:rPr>
+          <w:b/>
+          <w:sz w:val="24"/>
+          <w:szCs w:val="24"/>
+        </w:rPr>
+        <w:t>.</w:t>
+      </w:r>
+    </w:p>
+    <w:p>
+      <w:pPr>
+        <w:rPr>
+          <w:sz w:val="24"/>
+          <w:szCs w:val="24"/>
+        </w:rPr>
+      </w:pPr>
+      <w:r>
+        <w:rPr>
+          <w:sz w:val="24"/>
+          <w:szCs w:val="24"/>
+        </w:rPr>
+        <w:t>The duration of the cache is determined by the value you provide in the “</w:t>
+      </w:r>
+      <w:r>
+        <w:t>Output Cache Duration ( in Seconds)</w:t>
+      </w:r>
+      <w:r>
+        <w:rPr>
+          <w:sz w:val="24"/>
+          <w:szCs w:val="24"/>
+        </w:rPr>
+        <w:t>” field in the Settings section in the CMS.</w:t>
+      </w:r>
+    </w:p>
+    <w:p>
+      <w:pPr>
+        <w:rPr>
+          <w:sz w:val="24"/>
+          <w:szCs w:val="24"/>
+        </w:rPr>
+      </w:pPr>
+      <w:r>
+        <w:rPr>
+          <w:sz w:val="24"/>
+          <w:szCs w:val="24"/>
+        </w:rPr>
+        <w:drawing>
+          <wp:inline distT="0" distB="0" distL="0" distR="0" wp14:anchorId="73E22A6D" wp14:editId="3E17E7C3">
+            <wp:extent cx="3335981" cy="409849"/>
+            <wp:effectExtent l="0" t="0" r="0" b="9525"/>
+            <wp:docPr id="200" name="Picture 200"/>
+            <wp:cNvGraphicFramePr>
+              <a:graphicFrameLocks xmlns:a="http://schemas.openxmlformats.org/drawingml/2006/main" noChangeAspect="1"/>
+            </wp:cNvGraphicFramePr>
+            <a:graphic xmlns:a="http://schemas.openxmlformats.org/drawingml/2006/main">
+              <a:graphicData uri="http://schemas.openxmlformats.org/drawingml/2006/picture">
+                <pic:pic xmlns:pic="http://schemas.openxmlformats.org/drawingml/2006/picture">
+                  <pic:nvPicPr>
+                    <pic:cNvPr id="1" name=""/>
+                    <pic:cNvPicPr/>
+                  </pic:nvPicPr>
+                  <pic:blipFill>
+                    <a:blip r:embed="rId79"/>
+                    <a:stretch>
+                      <a:fillRect/>
+                    </a:stretch>
+                  </pic:blipFill>
+                  <pic:spPr>
+                    <a:xfrm>
+                      <a:off x="0" y="0"/>
+                      <a:ext cx="3335981" cy="409849"/>
+                    </a:xfrm>
+                    <a:prstGeom prst="rect">
+                      <a:avLst/>
+                    </a:prstGeom>
+                  </pic:spPr>
+                </pic:pic>
+              </a:graphicData>
+            </a:graphic>
+          </wp:inline>
+        </w:drawing>
+      </w:r>
+    </w:p>
+    <w:p>
+      <w:pPr>
+        <w:rPr>
+          <w:sz w:val="24"/>
+          <w:szCs w:val="24"/>
+        </w:rPr>
+      </w:pPr>
+      <w:r>
+        <w:rPr>
+          <w:sz w:val="24"/>
+          <w:szCs w:val="24"/>
+        </w:rPr>
+        <w:br w:type="page"/>
+      </w:r>
+    </w:p>
+    <w:p>
+      <w:pPr>
+        <w:rPr>
+          <w:sz w:val="24"/>
+          <w:szCs w:val="24"/>
+        </w:rPr>
+      </w:pPr>
+      <w:r>
+        <w:rPr>
+          <w:sz w:val="24"/>
+          <w:szCs w:val="24"/>
+        </w:rPr>
+        <w:lastRenderedPageBreak/>
+        <w:t xml:space="preserve">The entire HTML for a page is cached and placed in cache with the key representing the exact url that was used to access it. </w:t>
+      </w:r>
+    </w:p>
+    <w:p>
+      <w:pPr>
+        <w:rPr>
+          <w:sz w:val="24"/>
+          <w:szCs w:val="24"/>
+        </w:rPr>
+      </w:pPr>
+      <w:r>
+        <w:rPr>
+          <w:sz w:val="24"/>
+          <w:szCs w:val="24"/>
+        </w:rPr>
+        <w:t>So,</w:t>
+      </w:r>
+      <w:r>
+        <w:rPr>
+          <w:sz w:val="24"/>
+          <w:szCs w:val="24"/>
+        </w:rPr>
+        <w:t xml:space="preserve"> the next time someone visits that exact URL it will load from cache and will not even hit the database, this makes the caching system extremely fast.</w:t>
+      </w:r>
+    </w:p>
+    <w:p>
+      <w:pPr>
+        <w:rPr>
+          <w:sz w:val="24"/>
+          <w:szCs w:val="24"/>
+        </w:rPr>
+      </w:pPr>
+      <w:r>
+        <w:rPr>
+          <w:sz w:val="24"/>
+          <w:szCs w:val="24"/>
+        </w:rPr>
+        <w:t>So,</w:t>
+      </w:r>
+      <w:r>
+        <w:rPr>
+          <w:sz w:val="24"/>
+          <w:szCs w:val="24"/>
+        </w:rPr>
+        <w:t xml:space="preserve"> if you have the entire website cached you can browse the entire website </w:t>
+      </w:r>
+      <w:r>
+        <w:rPr>
+          <w:sz w:val="24"/>
+          <w:szCs w:val="24"/>
+        </w:rPr>
+        <w:t>even if the DB is down.</w:t>
+      </w:r>
+    </w:p>
+    <w:p>
+      <w:pPr>
+        <w:rPr>
+          <w:sz w:val="24"/>
+          <w:szCs w:val="24"/>
+        </w:rPr>
+      </w:pPr>
+      <w:r>
+        <w:rPr>
+          <w:sz w:val="24"/>
+          <w:szCs w:val="24"/>
+        </w:rPr>
+        <w:t xml:space="preserve">You can tell if a page is being loaded </w:t>
+      </w:r>
+      <w:r>
+        <w:rPr>
+          <w:sz w:val="24"/>
+          <w:szCs w:val="24"/>
+        </w:rPr>
+        <w:t xml:space="preserve">from </w:t>
+      </w:r>
+      <w:r>
+        <w:rPr>
+          <w:sz w:val="24"/>
+          <w:szCs w:val="24"/>
+        </w:rPr>
+        <w:t>cache or not by viewing the page source and going all the way to the bottom, if the page is coming from cache you will se</w:t>
+      </w:r>
+      <w:r>
+        <w:rPr>
+          <w:sz w:val="24"/>
+          <w:szCs w:val="24"/>
+        </w:rPr>
+        <w:t>e</w:t>
+      </w:r>
+      <w:r>
+        <w:rPr>
+          <w:sz w:val="24"/>
+          <w:szCs w:val="24"/>
+        </w:rPr>
+        <w:t xml:space="preserve"> an HTML comment</w:t>
+      </w:r>
+      <w:r>
+        <w:rPr>
+          <w:sz w:val="24"/>
+          <w:szCs w:val="24"/>
+        </w:rPr>
+        <w:t xml:space="preserve"> as below</w:t>
+      </w:r>
+      <w:r>
+        <w:rPr>
+          <w:sz w:val="24"/>
+          <w:szCs w:val="24"/>
+        </w:rPr>
+        <w:t xml:space="preserve">:  </w:t>
+      </w:r>
+    </w:p>
+    <w:p>
+      <w:pPr>
+        <w:rPr>
+          <w:rFonts w:ascii="Courier New" w:hAnsi="Courier New" w:cs="Courier New"/>
+          <w:color w:val="236E25"/>
+          <w:sz w:val="27"/>
+          <w:szCs w:val="27"/>
+        </w:rPr>
+      </w:pPr>
+      <w:r>
+        <w:rPr>
+          <w:rFonts w:ascii="Courier New" w:hAnsi="Courier New" w:cs="Courier New"/>
+          <w:color w:val="236E25"/>
+          <w:sz w:val="27"/>
+          <w:szCs w:val="27"/>
+        </w:rPr>
+        <w:t>&lt;!-- Loaded from level 2 - File Cache --&gt;</w:t>
+      </w:r>
+    </w:p>
+    <w:p>
+      <w:pPr>
+        <w:rPr>
+          <w:rFonts w:ascii="Courier New" w:hAnsi="Courier New" w:cs="Courier New"/>
+          <w:color w:val="236E25"/>
+          <w:sz w:val="27"/>
+          <w:szCs w:val="27"/>
+        </w:rPr>
+      </w:pPr>
+      <w:r>
+        <w:rPr>
+          <w:rFonts w:ascii="Courier New" w:hAnsi="Courier New" w:cs="Courier New"/>
+          <w:color w:val="236E25"/>
+          <w:sz w:val="27"/>
+          <w:szCs w:val="27"/>
+        </w:rPr>
+        <w:br w:type="page"/>
+      </w:r>
+    </w:p>
+    <w:p>
+      <w:pPr>
+        <w:rPr>
+          <w:b/>
+          <w:sz w:val="32"/>
+          <w:szCs w:val="24"/>
+          <w:u w:val="single"/>
+        </w:rPr>
+      </w:pPr>
+      <w:r>
+        <w:rPr>
+          <w:b/>
+          <w:sz w:val="32"/>
+          <w:szCs w:val="24"/>
+          <w:u w:val="single"/>
+        </w:rPr>
+        <w:lastRenderedPageBreak/>
+        <w:t>Page Publish Settings</w:t>
+      </w:r>
+    </w:p>
+    <w:p>
+      <w:pPr>
+        <w:rPr>
+          <w:sz w:val="24"/>
+          <w:szCs w:val="24"/>
+        </w:rPr>
+      </w:pPr>
+      <w:r>
+        <w:rPr>
+          <w:sz w:val="24"/>
+          <w:szCs w:val="24"/>
+        </w:rPr>
+        <w:t>At the bottom of every page in the CMS you will see a “Publish Settings” Tab</w:t>
+      </w:r>
+      <w:r>
+        <w:rPr>
+          <w:sz w:val="24"/>
+          <w:szCs w:val="24"/>
+        </w:rPr>
+        <w:t>, right under the “SEO Settings” Tab</w:t>
+      </w:r>
+      <w:r>
+        <w:rPr>
+          <w:sz w:val="24"/>
+          <w:szCs w:val="24"/>
+        </w:rPr>
+        <w:t>.</w:t>
+      </w:r>
+    </w:p>
+    <w:p>
+      <w:pPr>
+        <w:rPr>
+          <w:sz w:val="24"/>
+          <w:szCs w:val="24"/>
+        </w:rPr>
+      </w:pPr>
+      <w:r>
+        <w:rPr>
+          <w:sz w:val="24"/>
+          <w:szCs w:val="24"/>
+        </w:rPr>
+        <w:t xml:space="preserve">Clicking on the “Publish Settings” Tab will show you the fields that you </w:t>
+      </w:r>
+      <w:r>
+        <w:rPr>
+          <w:sz w:val="24"/>
+          <w:szCs w:val="24"/>
+        </w:rPr>
+        <w:t xml:space="preserve">can </w:t>
+      </w:r>
+      <w:r>
+        <w:rPr>
+          <w:sz w:val="24"/>
+          <w:szCs w:val="24"/>
+        </w:rPr>
+        <w:t>change.</w:t>
+      </w:r>
+    </w:p>
+    <w:p>
+      <w:pPr>
+        <w:rPr>
+          <w:sz w:val="24"/>
+          <w:szCs w:val="24"/>
+        </w:rPr>
+      </w:pPr>
+      <w:r>
+        <w:rPr>
+          <w:sz w:val="24"/>
+          <w:szCs w:val="24"/>
+        </w:rPr>
+        <w:drawing>
+          <wp:inline distT="0" distB="0" distL="0" distR="0" wp14:anchorId="4BFF9CDE" wp14:editId="215191F4">
+            <wp:extent cx="5943600" cy="1797050"/>
+            <wp:effectExtent l="0" t="0" r="0" b="0"/>
+            <wp:docPr id="201" name="Picture 201"/>
+            <wp:cNvGraphicFramePr>
+              <a:graphicFrameLocks xmlns:a="http://schemas.openxmlformats.org/drawingml/2006/main" noChangeAspect="1"/>
+            </wp:cNvGraphicFramePr>
+            <a:graphic xmlns:a="http://schemas.openxmlformats.org/drawingml/2006/main">
+              <a:graphicData uri="http://schemas.openxmlformats.org/drawingml/2006/picture">
+                <pic:pic xmlns:pic="http://schemas.openxmlformats.org/drawingml/2006/picture">
+                  <pic:nvPicPr>
+                    <pic:cNvPr id="1" name=""/>
+                    <pic:cNvPicPr/>
+                  </pic:nvPicPr>
+                  <pic:blipFill>
+                    <a:blip r:embed="rId80"/>
+                    <a:stretch>
+                      <a:fillRect/>
+                    </a:stretch>
+                  </pic:blipFill>
+                  <pic:spPr>
+                    <a:xfrm>
+                      <a:off x="0" y="0"/>
+                      <a:ext cx="5943600" cy="1797050"/>
+                    </a:xfrm>
+                    <a:prstGeom prst="rect">
+                      <a:avLst/>
+                    </a:prstGeom>
+                  </pic:spPr>
+                </pic:pic>
+              </a:graphicData>
+            </a:graphic>
+          </wp:inline>
+        </w:drawing>
+      </w:r>
+    </w:p>
+    <w:p>
+      <w:pPr>
+        <w:pStyle w:val="ListParagraph"/>
+        <w:numPr>
+          <w:ilvl w:val="0"/>
+          <w:numId w:val="30"/>
+        </w:numPr>
+        <w:rPr>
+          <w:b/>
+          <w:sz w:val="24"/>
+          <w:szCs w:val="24"/>
+        </w:rPr>
+      </w:pPr>
+      <w:r>
+        <w:rPr>
+          <w:b/>
+          <w:sz w:val="24"/>
+          <w:szCs w:val="24"/>
+        </w:rPr>
+        <w:t>Publish Date</w:t>
+      </w:r>
+      <w:r>
+        <w:rPr>
+          <w:b/>
+          <w:sz w:val="24"/>
+          <w:szCs w:val="24"/>
+        </w:rPr>
+        <w:t xml:space="preserve">: </w:t>
+      </w:r>
+      <w:r>
+        <w:rPr>
+          <w:sz w:val="24"/>
+          <w:szCs w:val="24"/>
+        </w:rPr>
+        <w:t>The Date and Time this page should go LIVE</w:t>
+      </w:r>
+    </w:p>
+    <w:p>
+      <w:pPr>
+        <w:pStyle w:val="ListParagraph"/>
+        <w:numPr>
+          <w:ilvl w:val="0"/>
+          <w:numId w:val="30"/>
+        </w:numPr>
+        <w:rPr>
+          <w:b/>
+          <w:sz w:val="24"/>
+          <w:szCs w:val="24"/>
+        </w:rPr>
+      </w:pPr>
+      <w:r>
+        <w:rPr>
+          <w:b/>
+          <w:sz w:val="24"/>
+          <w:szCs w:val="24"/>
+        </w:rPr>
+        <w:t xml:space="preserve">Expiry Date: </w:t>
+      </w:r>
+      <w:r>
+        <w:rPr>
+          <w:sz w:val="24"/>
+          <w:szCs w:val="24"/>
+        </w:rPr>
+        <w:t>The Date and Time this page should come down.</w:t>
+      </w:r>
+      <w:r>
+        <w:rPr>
+          <w:sz w:val="24"/>
+          <w:szCs w:val="24"/>
+        </w:rPr>
+        <w:t xml:space="preserve"> Leave this blank to keep this page online forever.</w:t>
+      </w:r>
+    </w:p>
+    <w:p>
+      <w:pPr>
+        <w:pStyle w:val="ListParagraph"/>
+        <w:numPr>
+          <w:ilvl w:val="0"/>
+          <w:numId w:val="30"/>
+        </w:numPr>
+        <w:rPr>
+          <w:b/>
+          <w:sz w:val="24"/>
+          <w:szCs w:val="24"/>
+        </w:rPr>
+      </w:pPr>
+      <w:r>
+        <w:rPr>
+          <w:b/>
+          <w:sz w:val="24"/>
+          <w:szCs w:val="24"/>
+        </w:rPr>
+        <w:t>Current time on the server:</w:t>
+      </w:r>
+      <w:r>
+        <w:rPr>
+          <w:sz w:val="24"/>
+          <w:szCs w:val="24"/>
+        </w:rPr>
+        <w:t xml:space="preserve"> Both the Publish Date and the Expiry date need to be relative to this time.</w:t>
+      </w:r>
+    </w:p>
+    <w:p>
+      <w:pPr>
+        <w:rPr>
+          <w:b/>
+          <w:sz w:val="24"/>
+          <w:szCs w:val="24"/>
+          <w:u w:val="single"/>
+        </w:rPr>
+      </w:pPr>
+    </w:p>
+    <w:p>
+      <w:pPr>
+        <w:rPr>
+          <w:b/>
+          <w:sz w:val="24"/>
+          <w:szCs w:val="24"/>
+          <w:u w:val="single"/>
+        </w:rPr>
+      </w:pPr>
+      <w:r>
+        <w:rPr>
+          <w:b/>
+          <w:sz w:val="24"/>
+          <w:szCs w:val="24"/>
+          <w:u w:val="single"/>
+        </w:rPr>
+        <w:t>Auto Publishing a Draft</w:t>
+      </w:r>
+    </w:p>
+    <w:p>
+      <w:pPr>
+        <w:rPr>
+          <w:sz w:val="24"/>
+          <w:szCs w:val="24"/>
+        </w:rPr>
+      </w:pPr>
+      <w:r>
+        <w:rPr>
+          <w:sz w:val="24"/>
+          <w:szCs w:val="24"/>
+        </w:rPr>
+        <w:t>You can change the publish date of the draft version of the page to some time beyond the publish date of the LIVE version of the page, if this is done then the system will automatically trigger a publish live, when the date time of the draft is hit.</w:t>
+      </w:r>
     </w:p>
     <w:sectPr>
       <w:pgSz w:w="12240" w:h="15840"/>
@@ -9995,6 +11115,119 @@
     </w:lvl>
   </w:abstractNum>
   <w:abstractNum w:abstractNumId="7" w15:restartNumberingAfterBreak="0">
+    <w:nsid w:val="25282EF6"/>
+    <w:multiLevelType w:val="hybridMultilevel"/>
+    <w:tmpl w:val="844CEFF4"/>
+    <w:lvl w:ilvl="0" w:tplc="10090001">
+      <w:start w:val="1"/>
+      <w:numFmt w:val="bullet"/>
+      <w:lvlText w:val=""/>
+      <w:lvlJc w:val="left"/>
+      <w:pPr>
+        <w:ind w:left="720" w:hanging="360"/>
+      </w:pPr>
+      <w:rPr>
+        <w:rFonts w:ascii="Symbol" w:hAnsi="Symbol" w:hint="default"/>
+      </w:rPr>
+    </w:lvl>
+    <w:lvl w:ilvl="1" w:tplc="10090003" w:tentative="1">
+      <w:start w:val="1"/>
+      <w:numFmt w:val="bullet"/>
+      <w:lvlText w:val="o"/>
+      <w:lvlJc w:val="left"/>
+      <w:pPr>
+        <w:ind w:left="1440" w:hanging="360"/>
+      </w:pPr>
+      <w:rPr>
+        <w:rFonts w:ascii="Courier New" w:hAnsi="Courier New" w:cs="Courier New" w:hint="default"/>
+      </w:rPr>
+    </w:lvl>
+    <w:lvl w:ilvl="2" w:tplc="10090005" w:tentative="1">
+      <w:start w:val="1"/>
+      <w:numFmt w:val="bullet"/>
+      <w:lvlText w:val=""/>
+      <w:lvlJc w:val="left"/>
+      <w:pPr>
+        <w:ind w:left="2160" w:hanging="360"/>
+      </w:pPr>
+      <w:rPr>
+        <w:rFonts w:ascii="Wingdings" w:hAnsi="Wingdings" w:hint="default"/>
+      </w:rPr>
+    </w:lvl>
+    <w:lvl w:ilvl="3" w:tplc="10090001" w:tentative="1">
+      <w:start w:val="1"/>
+      <w:numFmt w:val="bullet"/>
+      <w:lvlText w:val=""/>
+      <w:lvlJc w:val="left"/>
+      <w:pPr>
+        <w:ind w:left="2880" w:hanging="360"/>
+      </w:pPr>
+      <w:rPr>
+        <w:rFonts w:ascii="Symbol" w:hAnsi="Symbol" w:hint="default"/>
+      </w:rPr>
+    </w:lvl>
+    <w:lvl w:ilvl="4" w:tplc="10090003" w:tentative="1">
+      <w:start w:val="1"/>
+      <w:numFmt w:val="bullet"/>
+      <w:lvlText w:val="o"/>
+      <w:lvlJc w:val="left"/>
+      <w:pPr>
+        <w:ind w:left="3600" w:hanging="360"/>
+      </w:pPr>
+      <w:rPr>
+        <w:rFonts w:ascii="Courier New" w:hAnsi="Courier New" w:cs="Courier New" w:hint="default"/>
+      </w:rPr>
+    </w:lvl>
+    <w:lvl w:ilvl="5" w:tplc="10090005" w:tentative="1">
+      <w:start w:val="1"/>
+      <w:numFmt w:val="bullet"/>
+      <w:lvlText w:val=""/>
+      <w:lvlJc w:val="left"/>
+      <w:pPr>
+        <w:ind w:left="4320" w:hanging="360"/>
+      </w:pPr>
+      <w:rPr>
+        <w:rFonts w:ascii="Wingdings" w:hAnsi="Wingdings" w:hint="default"/>
+      </w:rPr>
+    </w:lvl>
+    <w:lvl w:ilvl="6" w:tplc="10090001" w:tentative="1">
+      <w:start w:val="1"/>
+      <w:numFmt w:val="bullet"/>
+      <w:lvlText w:val=""/>
+      <w:lvlJc w:val="left"/>
+      <w:pPr>
+        <w:ind w:left="5040" w:hanging="360"/>
+      </w:pPr>
+      <w:rPr>
+        <w:rFonts w:ascii="Symbol" w:hAnsi="Symbol" w:hint="default"/>
+      </w:rPr>
+    </w:lvl>
+    <w:lvl w:ilvl="7" w:tplc="10090003" w:tentative="1">
+      <w:start w:val="1"/>
+      <w:numFmt w:val="bullet"/>
+      <w:lvlText w:val="o"/>
+      <w:lvlJc w:val="left"/>
+      <w:pPr>
+        <w:ind w:left="5760" w:hanging="360"/>
+      </w:pPr>
+      <w:rPr>
+        <w:rFonts w:ascii="Courier New" w:hAnsi="Courier New" w:cs="Courier New" w:hint="default"/>
+      </w:rPr>
+    </w:lvl>
+    <w:lvl w:ilvl="8" w:tplc="10090005" w:tentative="1">
+      <w:start w:val="1"/>
+      <w:numFmt w:val="bullet"/>
+      <w:lvlText w:val=""/>
+      <w:lvlJc w:val="left"/>
+      <w:pPr>
+        <w:ind w:left="6480" w:hanging="360"/>
+      </w:pPr>
+      <w:rPr>
+        <w:rFonts w:ascii="Wingdings" w:hAnsi="Wingdings" w:hint="default"/>
+      </w:rPr>
+    </w:lvl>
+  </w:abstractNum>
+  <w:abstractNum w:abstractNumId="8" w15:restartNumberingAfterBreak="0">
     <w:nsid w:val="254A4D14"/>
     <w:multiLevelType w:val="hybridMultilevel"/>
     <w:tmpl w:val="9C60B442"/>
@@ -10107,7 +11340,7 @@
       </w:rPr>
     </w:lvl>
   </w:abstractNum>
-  <w:abstractNum w:abstractNumId="8" w15:restartNumberingAfterBreak="0">
+  <w:abstractNum w:abstractNumId="9" w15:restartNumberingAfterBreak="0">
     <w:nsid w:val="29985B4D"/>
     <w:multiLevelType w:val="hybridMultilevel"/>
     <w:tmpl w:val="A9C0B3E4"/>
@@ -10220,7 +11453,7 @@
       </w:rPr>
     </w:lvl>
   </w:abstractNum>
-  <w:abstractNum w:abstractNumId="9" w15:restartNumberingAfterBreak="0">
+  <w:abstractNum w:abstractNumId="10" w15:restartNumberingAfterBreak="0">
     <w:nsid w:val="38997515"/>
     <w:multiLevelType w:val="hybridMultilevel"/>
     <w:tmpl w:val="39ACFECE"/>
@@ -10333,7 +11566,7 @@
       </w:rPr>
     </w:lvl>
   </w:abstractNum>
-  <w:abstractNum w:abstractNumId="10" w15:restartNumberingAfterBreak="0">
+  <w:abstractNum w:abstractNumId="11" w15:restartNumberingAfterBreak="0">
     <w:nsid w:val="39ED7AD4"/>
     <w:multiLevelType w:val="hybridMultilevel"/>
     <w:tmpl w:val="F4F87B06"/>
@@ -10446,7 +11679,7 @@
       </w:rPr>
     </w:lvl>
   </w:abstractNum>
-  <w:abstractNum w:abstractNumId="11" w15:restartNumberingAfterBreak="0">
+  <w:abstractNum w:abstractNumId="12" w15:restartNumberingAfterBreak="0">
     <w:nsid w:val="45811CD0"/>
     <w:multiLevelType w:val="hybridMultilevel"/>
     <w:tmpl w:val="17243DA2"/>
@@ -10559,7 +11792,7 @@
       </w:rPr>
     </w:lvl>
   </w:abstractNum>
-  <w:abstractNum w:abstractNumId="12" w15:restartNumberingAfterBreak="0">
+  <w:abstractNum w:abstractNumId="13" w15:restartNumberingAfterBreak="0">
     <w:nsid w:val="49127514"/>
     <w:multiLevelType w:val="hybridMultilevel"/>
     <w:tmpl w:val="7D6ACB18"/>
@@ -10672,7 +11905,7 @@
       </w:rPr>
     </w:lvl>
   </w:abstractNum>
-  <w:abstractNum w:abstractNumId="13" w15:restartNumberingAfterBreak="0">
+  <w:abstractNum w:abstractNumId="14" w15:restartNumberingAfterBreak="0">
     <w:nsid w:val="4CEB28F4"/>
     <w:multiLevelType w:val="hybridMultilevel"/>
     <w:tmpl w:val="A0CC48AC"/>
@@ -10785,7 +12018,7 @@
       </w:rPr>
     </w:lvl>
   </w:abstractNum>
-  <w:abstractNum w:abstractNumId="14" w15:restartNumberingAfterBreak="0">
+  <w:abstractNum w:abstractNumId="15" w15:restartNumberingAfterBreak="0">
     <w:nsid w:val="4F9600D1"/>
     <w:multiLevelType w:val="hybridMultilevel"/>
     <w:tmpl w:val="ECB20874"/>
@@ -10871,7 +12104,7 @@
       </w:pPr>
     </w:lvl>
   </w:abstractNum>
-  <w:abstractNum w:abstractNumId="15" w15:restartNumberingAfterBreak="0">
+  <w:abstractNum w:abstractNumId="16" w15:restartNumberingAfterBreak="0">
     <w:nsid w:val="4FC04BE8"/>
     <w:multiLevelType w:val="hybridMultilevel"/>
     <w:tmpl w:val="7E342A2A"/>
@@ -10984,7 +12217,120 @@
       </w:rPr>
     </w:lvl>
   </w:abstractNum>
-  <w:abstractNum w:abstractNumId="16" w15:restartNumberingAfterBreak="0">
+  <w:abstractNum w:abstractNumId="17" w15:restartNumberingAfterBreak="0">
+    <w:nsid w:val="51585E59"/>
+    <w:multiLevelType w:val="hybridMultilevel"/>
+    <w:tmpl w:val="8FEE26E0"/>
+    <w:lvl w:ilvl="0" w:tplc="10090001">
+      <w:start w:val="1"/>
+      <w:numFmt w:val="bullet"/>
+      <w:lvlText w:val=""/>
+      <w:lvlJc w:val="left"/>
+      <w:pPr>
+        <w:ind w:left="780" w:hanging="360"/>
+      </w:pPr>
+      <w:rPr>
+        <w:rFonts w:ascii="Symbol" w:hAnsi="Symbol" w:hint="default"/>
+      </w:rPr>
+    </w:lvl>
+    <w:lvl w:ilvl="1" w:tplc="10090003" w:tentative="1">
+      <w:start w:val="1"/>
+      <w:numFmt w:val="bullet"/>
+      <w:lvlText w:val="o"/>
+      <w:lvlJc w:val="left"/>
+      <w:pPr>
+        <w:ind w:left="1500" w:hanging="360"/>
+      </w:pPr>
+      <w:rPr>
+        <w:rFonts w:ascii="Courier New" w:hAnsi="Courier New" w:cs="Courier New" w:hint="default"/>
+      </w:rPr>
+    </w:lvl>
+    <w:lvl w:ilvl="2" w:tplc="10090005" w:tentative="1">
+      <w:start w:val="1"/>
+      <w:numFmt w:val="bullet"/>
+      <w:lvlText w:val=""/>
+      <w:lvlJc w:val="left"/>
+      <w:pPr>
+        <w:ind w:left="2220" w:hanging="360"/>
+      </w:pPr>
+      <w:rPr>
+        <w:rFonts w:ascii="Wingdings" w:hAnsi="Wingdings" w:hint="default"/>
+      </w:rPr>
+    </w:lvl>
+    <w:lvl w:ilvl="3" w:tplc="10090001" w:tentative="1">
+      <w:start w:val="1"/>
+      <w:numFmt w:val="bullet"/>
+      <w:lvlText w:val=""/>
+      <w:lvlJc w:val="left"/>
+      <w:pPr>
+        <w:ind w:left="2940" w:hanging="360"/>
+      </w:pPr>
+      <w:rPr>
+        <w:rFonts w:ascii="Symbol" w:hAnsi="Symbol" w:hint="default"/>
+      </w:rPr>
+    </w:lvl>
+    <w:lvl w:ilvl="4" w:tplc="10090003" w:tentative="1">
+      <w:start w:val="1"/>
+      <w:numFmt w:val="bullet"/>
+      <w:lvlText w:val="o"/>
+      <w:lvlJc w:val="left"/>
+      <w:pPr>
+        <w:ind w:left="3660" w:hanging="360"/>
+      </w:pPr>
+      <w:rPr>
+        <w:rFonts w:ascii="Courier New" w:hAnsi="Courier New" w:cs="Courier New" w:hint="default"/>
+      </w:rPr>
+    </w:lvl>
+    <w:lvl w:ilvl="5" w:tplc="10090005" w:tentative="1">
+      <w:start w:val="1"/>
+      <w:numFmt w:val="bullet"/>
+      <w:lvlText w:val=""/>
+      <w:lvlJc w:val="left"/>
+      <w:pPr>
+        <w:ind w:left="4380" w:hanging="360"/>
+      </w:pPr>
+      <w:rPr>
+        <w:rFonts w:ascii="Wingdings" w:hAnsi="Wingdings" w:hint="default"/>
+      </w:rPr>
+    </w:lvl>
+    <w:lvl w:ilvl="6" w:tplc="10090001" w:tentative="1">
+      <w:start w:val="1"/>
+      <w:numFmt w:val="bullet"/>
+      <w:lvlText w:val=""/>
+      <w:lvlJc w:val="left"/>
+      <w:pPr>
+        <w:ind w:left="5100" w:hanging="360"/>
+      </w:pPr>
+      <w:rPr>
+        <w:rFonts w:ascii="Symbol" w:hAnsi="Symbol" w:hint="default"/>
+      </w:rPr>
+    </w:lvl>
+    <w:lvl w:ilvl="7" w:tplc="10090003" w:tentative="1">
+      <w:start w:val="1"/>
+      <w:numFmt w:val="bullet"/>
+      <w:lvlText w:val="o"/>
+      <w:lvlJc w:val="left"/>
+      <w:pPr>
+        <w:ind w:left="5820" w:hanging="360"/>
+      </w:pPr>
+      <w:rPr>
+        <w:rFonts w:ascii="Courier New" w:hAnsi="Courier New" w:cs="Courier New" w:hint="default"/>
+      </w:rPr>
+    </w:lvl>
+    <w:lvl w:ilvl="8" w:tplc="10090005" w:tentative="1">
+      <w:start w:val="1"/>
+      <w:numFmt w:val="bullet"/>
+      <w:lvlText w:val=""/>
+      <w:lvlJc w:val="left"/>
+      <w:pPr>
+        <w:ind w:left="6540" w:hanging="360"/>
+      </w:pPr>
+      <w:rPr>
+        <w:rFonts w:ascii="Wingdings" w:hAnsi="Wingdings" w:hint="default"/>
+      </w:rPr>
+    </w:lvl>
+  </w:abstractNum>
+  <w:abstractNum w:abstractNumId="18" w15:restartNumberingAfterBreak="0">
     <w:nsid w:val="54481E46"/>
     <w:multiLevelType w:val="hybridMultilevel"/>
     <w:tmpl w:val="23167162"/>
@@ -11000,7 +12346,7 @@
         <w:rFonts w:ascii="Symbol" w:hAnsi="Symbol" w:hint="default"/>
       </w:rPr>
     </w:lvl>
-    <w:lvl w:ilvl="1" w:tplc="10090003" w:tentative="1">
+    <w:lvl w:ilvl="1" w:tplc="10090003">
       <w:start w:val="1"/>
       <w:numFmt w:val="bullet"/>
       <w:lvlText w:val="o"/>
@@ -11097,7 +12443,7 @@
       </w:rPr>
     </w:lvl>
   </w:abstractNum>
-  <w:abstractNum w:abstractNumId="17" w15:restartNumberingAfterBreak="0">
+  <w:abstractNum w:abstractNumId="19" w15:restartNumberingAfterBreak="0">
     <w:nsid w:val="56152632"/>
     <w:multiLevelType w:val="hybridMultilevel"/>
     <w:tmpl w:val="0AFCAB86"/>
@@ -11210,7 +12556,120 @@
       </w:rPr>
     </w:lvl>
   </w:abstractNum>
-  <w:abstractNum w:abstractNumId="18" w15:restartNumberingAfterBreak="0">
+  <w:abstractNum w:abstractNumId="20" w15:restartNumberingAfterBreak="0">
+    <w:nsid w:val="5C7C3919"/>
+    <w:multiLevelType w:val="hybridMultilevel"/>
+    <w:tmpl w:val="4EC2E9F6"/>
+    <w:lvl w:ilvl="0" w:tplc="10090001">
+      <w:start w:val="1"/>
+      <w:numFmt w:val="bullet"/>
+      <w:lvlText w:val=""/>
+      <w:lvlJc w:val="left"/>
+      <w:pPr>
+        <w:ind w:left="720" w:hanging="360"/>
+      </w:pPr>
+      <w:rPr>
+        <w:rFonts w:ascii="Symbol" w:hAnsi="Symbol" w:hint="default"/>
+      </w:rPr>
+    </w:lvl>
+    <w:lvl w:ilvl="1" w:tplc="10090003" w:tentative="1">
+      <w:start w:val="1"/>
+      <w:numFmt w:val="bullet"/>
+      <w:lvlText w:val="o"/>
+      <w:lvlJc w:val="left"/>
+      <w:pPr>
+        <w:ind w:left="1440" w:hanging="360"/>
+      </w:pPr>
+      <w:rPr>
+        <w:rFonts w:ascii="Courier New" w:hAnsi="Courier New" w:cs="Courier New" w:hint="default"/>
+      </w:rPr>
+    </w:lvl>
+    <w:lvl w:ilvl="2" w:tplc="10090005" w:tentative="1">
+      <w:start w:val="1"/>
+      <w:numFmt w:val="bullet"/>
+      <w:lvlText w:val=""/>
+      <w:lvlJc w:val="left"/>
+      <w:pPr>
+        <w:ind w:left="2160" w:hanging="360"/>
+      </w:pPr>
+      <w:rPr>
+        <w:rFonts w:ascii="Wingdings" w:hAnsi="Wingdings" w:hint="default"/>
+      </w:rPr>
+    </w:lvl>
+    <w:lvl w:ilvl="3" w:tplc="10090001" w:tentative="1">
+      <w:start w:val="1"/>
+      <w:numFmt w:val="bullet"/>
+      <w:lvlText w:val=""/>
+      <w:lvlJc w:val="left"/>
+      <w:pPr>
+        <w:ind w:left="2880" w:hanging="360"/>
+      </w:pPr>
+      <w:rPr>
+        <w:rFonts w:ascii="Symbol" w:hAnsi="Symbol" w:hint="default"/>
+      </w:rPr>
+    </w:lvl>
+    <w:lvl w:ilvl="4" w:tplc="10090003" w:tentative="1">
+      <w:start w:val="1"/>
+      <w:numFmt w:val="bullet"/>
+      <w:lvlText w:val="o"/>
+      <w:lvlJc w:val="left"/>
+      <w:pPr>
+        <w:ind w:left="3600" w:hanging="360"/>
+      </w:pPr>
+      <w:rPr>
+        <w:rFonts w:ascii="Courier New" w:hAnsi="Courier New" w:cs="Courier New" w:hint="default"/>
+      </w:rPr>
+    </w:lvl>
+    <w:lvl w:ilvl="5" w:tplc="10090005" w:tentative="1">
+      <w:start w:val="1"/>
+      <w:numFmt w:val="bullet"/>
+      <w:lvlText w:val=""/>
+      <w:lvlJc w:val="left"/>
+      <w:pPr>
+        <w:ind w:left="4320" w:hanging="360"/>
+      </w:pPr>
+      <w:rPr>
+        <w:rFonts w:ascii="Wingdings" w:hAnsi="Wingdings" w:hint="default"/>
+      </w:rPr>
+    </w:lvl>
+    <w:lvl w:ilvl="6" w:tplc="10090001" w:tentative="1">
+      <w:start w:val="1"/>
+      <w:numFmt w:val="bullet"/>
+      <w:lvlText w:val=""/>
+      <w:lvlJc w:val="left"/>
+      <w:pPr>
+        <w:ind w:left="5040" w:hanging="360"/>
+      </w:pPr>
+      <w:rPr>
+        <w:rFonts w:ascii="Symbol" w:hAnsi="Symbol" w:hint="default"/>
+      </w:rPr>
+    </w:lvl>
+    <w:lvl w:ilvl="7" w:tplc="10090003" w:tentative="1">
+      <w:start w:val="1"/>
+      <w:numFmt w:val="bullet"/>
+      <w:lvlText w:val="o"/>
+      <w:lvlJc w:val="left"/>
+      <w:pPr>
+        <w:ind w:left="5760" w:hanging="360"/>
+      </w:pPr>
+      <w:rPr>
+        <w:rFonts w:ascii="Courier New" w:hAnsi="Courier New" w:cs="Courier New" w:hint="default"/>
+      </w:rPr>
+    </w:lvl>
+    <w:lvl w:ilvl="8" w:tplc="10090005" w:tentative="1">
+      <w:start w:val="1"/>
+      <w:numFmt w:val="bullet"/>
+      <w:lvlText w:val=""/>
+      <w:lvlJc w:val="left"/>
+      <w:pPr>
+        <w:ind w:left="6480" w:hanging="360"/>
+      </w:pPr>
+      <w:rPr>
+        <w:rFonts w:ascii="Wingdings" w:hAnsi="Wingdings" w:hint="default"/>
+      </w:rPr>
+    </w:lvl>
+  </w:abstractNum>
+  <w:abstractNum w:abstractNumId="21" w15:restartNumberingAfterBreak="0">
     <w:nsid w:val="5D5A1ADE"/>
     <w:multiLevelType w:val="hybridMultilevel"/>
     <w:tmpl w:val="CF4059E0"/>
@@ -11323,7 +12782,7 @@
       </w:rPr>
     </w:lvl>
   </w:abstractNum>
-  <w:abstractNum w:abstractNumId="19" w15:restartNumberingAfterBreak="0">
+  <w:abstractNum w:abstractNumId="22" w15:restartNumberingAfterBreak="0">
     <w:nsid w:val="65331CB5"/>
     <w:multiLevelType w:val="hybridMultilevel"/>
     <w:tmpl w:val="2112F264"/>
@@ -11436,7 +12895,7 @@
       </w:rPr>
     </w:lvl>
   </w:abstractNum>
-  <w:abstractNum w:abstractNumId="20" w15:restartNumberingAfterBreak="0">
+  <w:abstractNum w:abstractNumId="23" w15:restartNumberingAfterBreak="0">
     <w:nsid w:val="67420B13"/>
     <w:multiLevelType w:val="hybridMultilevel"/>
     <w:tmpl w:val="0226B976"/>
@@ -11549,7 +13008,93 @@
       </w:rPr>
     </w:lvl>
   </w:abstractNum>
-  <w:abstractNum w:abstractNumId="21" w15:restartNumberingAfterBreak="0">
+  <w:abstractNum w:abstractNumId="24" w15:restartNumberingAfterBreak="0">
+    <w:nsid w:val="67BA1638"/>
+    <w:multiLevelType w:val="hybridMultilevel"/>
+    <w:tmpl w:val="3050F3CA"/>
+    <w:lvl w:ilvl="0" w:tplc="1009000F">
+      <w:start w:val="1"/>
+      <w:numFmt w:val="decimal"/>
+      <w:lvlText w:val="%1."/>
+      <w:lvlJc w:val="left"/>
+      <w:pPr>
+        <w:ind w:left="720" w:hanging="360"/>
+      </w:pPr>
+    </w:lvl>
+    <w:lvl w:ilvl="1" w:tplc="10090019" w:tentative="1">
+      <w:start w:val="1"/>
+      <w:numFmt w:val="lowerLetter"/>
+      <w:lvlText w:val="%2."/>
+      <w:lvlJc w:val="left"/>
+      <w:pPr>
+        <w:ind w:left="1440" w:hanging="360"/>
+      </w:pPr>
+    </w:lvl>
+    <w:lvl w:ilvl="2" w:tplc="1009001B" w:tentative="1">
+      <w:start w:val="1"/>
+      <w:numFmt w:val="lowerRoman"/>
+      <w:lvlText w:val="%3."/>
+      <w:lvlJc w:val="right"/>
+      <w:pPr>
+        <w:ind w:left="2160" w:hanging="180"/>
+      </w:pPr>
+    </w:lvl>
+    <w:lvl w:ilvl="3" w:tplc="1009000F" w:tentative="1">
+      <w:start w:val="1"/>
+      <w:numFmt w:val="decimal"/>
+      <w:lvlText w:val="%4."/>
+      <w:lvlJc w:val="left"/>
+      <w:pPr>
+        <w:ind w:left="2880" w:hanging="360"/>
+      </w:pPr>
+    </w:lvl>
+    <w:lvl w:ilvl="4" w:tplc="10090019" w:tentative="1">
+      <w:start w:val="1"/>
+      <w:numFmt w:val="lowerLetter"/>
+      <w:lvlText w:val="%5."/>
+      <w:lvlJc w:val="left"/>
+      <w:pPr>
+        <w:ind w:left="3600" w:hanging="360"/>
+      </w:pPr>
+    </w:lvl>
+    <w:lvl w:ilvl="5" w:tplc="1009001B" w:tentative="1">
+      <w:start w:val="1"/>
+      <w:numFmt w:val="lowerRoman"/>
+      <w:lvlText w:val="%6."/>
+      <w:lvlJc w:val="right"/>
+      <w:pPr>
+        <w:ind w:left="4320" w:hanging="180"/>
+      </w:pPr>
+    </w:lvl>
+    <w:lvl w:ilvl="6" w:tplc="1009000F" w:tentative="1">
+      <w:start w:val="1"/>
+      <w:numFmt w:val="decimal"/>
+      <w:lvlText w:val="%7."/>
+      <w:lvlJc w:val="left"/>
+      <w:pPr>
+        <w:ind w:left="5040" w:hanging="360"/>
+      </w:pPr>
+    </w:lvl>
+    <w:lvl w:ilvl="7" w:tplc="10090019" w:tentative="1">
+      <w:start w:val="1"/>
+      <w:numFmt w:val="lowerLetter"/>
+      <w:lvlText w:val="%8."/>
+      <w:lvlJc w:val="left"/>
+      <w:pPr>
+        <w:ind w:left="5760" w:hanging="360"/>
+      </w:pPr>
+    </w:lvl>
+    <w:lvl w:ilvl="8" w:tplc="1009001B" w:tentative="1">
+      <w:start w:val="1"/>
+      <w:numFmt w:val="lowerRoman"/>
+      <w:lvlText w:val="%9."/>
+      <w:lvlJc w:val="right"/>
+      <w:pPr>
+        <w:ind w:left="6480" w:hanging="180"/>
+      </w:pPr>
+    </w:lvl>
+  </w:abstractNum>
+  <w:abstractNum w:abstractNumId="25" w15:restartNumberingAfterBreak="0">
     <w:nsid w:val="692F7050"/>
     <w:multiLevelType w:val="hybridMultilevel"/>
     <w:tmpl w:val="E32EFCEC"/>
@@ -11662,7 +13207,7 @@
       </w:rPr>
     </w:lvl>
   </w:abstractNum>
-  <w:abstractNum w:abstractNumId="22" w15:restartNumberingAfterBreak="0">
+  <w:abstractNum w:abstractNumId="26" w15:restartNumberingAfterBreak="0">
     <w:nsid w:val="6B225080"/>
     <w:multiLevelType w:val="hybridMultilevel"/>
     <w:tmpl w:val="2988C398"/>
@@ -11775,7 +13320,7 @@
       </w:rPr>
     </w:lvl>
   </w:abstractNum>
-  <w:abstractNum w:abstractNumId="23" w15:restartNumberingAfterBreak="0">
+  <w:abstractNum w:abstractNumId="27" w15:restartNumberingAfterBreak="0">
     <w:nsid w:val="73A42454"/>
     <w:multiLevelType w:val="hybridMultilevel"/>
     <w:tmpl w:val="A1DC1A80"/>
@@ -11888,7 +13433,120 @@
       </w:rPr>
     </w:lvl>
   </w:abstractNum>
-  <w:abstractNum w:abstractNumId="24" w15:restartNumberingAfterBreak="0">
+  <w:abstractNum w:abstractNumId="28" w15:restartNumberingAfterBreak="0">
+    <w:nsid w:val="7C395E4F"/>
+    <w:multiLevelType w:val="hybridMultilevel"/>
+    <w:tmpl w:val="8A0202DE"/>
+    <w:lvl w:ilvl="0" w:tplc="10090001">
+      <w:start w:val="1"/>
+      <w:numFmt w:val="bullet"/>
+      <w:lvlText w:val=""/>
+      <w:lvlJc w:val="left"/>
+      <w:pPr>
+        <w:ind w:left="720" w:hanging="360"/>
+      </w:pPr>
+      <w:rPr>
+        <w:rFonts w:ascii="Symbol" w:hAnsi="Symbol" w:hint="default"/>
+      </w:rPr>
+    </w:lvl>
+    <w:lvl w:ilvl="1" w:tplc="10090003" w:tentative="1">
+      <w:start w:val="1"/>
+      <w:numFmt w:val="bullet"/>
+      <w:lvlText w:val="o"/>
+      <w:lvlJc w:val="left"/>
+      <w:pPr>
+        <w:ind w:left="1440" w:hanging="360"/>
+      </w:pPr>
+      <w:rPr>
+        <w:rFonts w:ascii="Courier New" w:hAnsi="Courier New" w:cs="Courier New" w:hint="default"/>
+      </w:rPr>
+    </w:lvl>
+    <w:lvl w:ilvl="2" w:tplc="10090005" w:tentative="1">
+      <w:start w:val="1"/>
+      <w:numFmt w:val="bullet"/>
+      <w:lvlText w:val=""/>
+      <w:lvlJc w:val="left"/>
+      <w:pPr>
+        <w:ind w:left="2160" w:hanging="360"/>
+      </w:pPr>
+      <w:rPr>
+        <w:rFonts w:ascii="Wingdings" w:hAnsi="Wingdings" w:hint="default"/>
+      </w:rPr>
+    </w:lvl>
+    <w:lvl w:ilvl="3" w:tplc="10090001" w:tentative="1">
+      <w:start w:val="1"/>
+      <w:numFmt w:val="bullet"/>
+      <w:lvlText w:val=""/>
+      <w:lvlJc w:val="left"/>
+      <w:pPr>
+        <w:ind w:left="2880" w:hanging="360"/>
+      </w:pPr>
+      <w:rPr>
+        <w:rFonts w:ascii="Symbol" w:hAnsi="Symbol" w:hint="default"/>
+      </w:rPr>
+    </w:lvl>
+    <w:lvl w:ilvl="4" w:tplc="10090003" w:tentative="1">
+      <w:start w:val="1"/>
+      <w:numFmt w:val="bullet"/>
+      <w:lvlText w:val="o"/>
+      <w:lvlJc w:val="left"/>
+      <w:pPr>
+        <w:ind w:left="3600" w:hanging="360"/>
+      </w:pPr>
+      <w:rPr>
+        <w:rFonts w:ascii="Courier New" w:hAnsi="Courier New" w:cs="Courier New" w:hint="default"/>
+      </w:rPr>
+    </w:lvl>
+    <w:lvl w:ilvl="5" w:tplc="10090005" w:tentative="1">
+      <w:start w:val="1"/>
+      <w:numFmt w:val="bullet"/>
+      <w:lvlText w:val=""/>
+      <w:lvlJc w:val="left"/>
+      <w:pPr>
+        <w:ind w:left="4320" w:hanging="360"/>
+      </w:pPr>
+      <w:rPr>
+        <w:rFonts w:ascii="Wingdings" w:hAnsi="Wingdings" w:hint="default"/>
+      </w:rPr>
+    </w:lvl>
+    <w:lvl w:ilvl="6" w:tplc="10090001" w:tentative="1">
+      <w:start w:val="1"/>
+      <w:numFmt w:val="bullet"/>
+      <w:lvlText w:val=""/>
+      <w:lvlJc w:val="left"/>
+      <w:pPr>
+        <w:ind w:left="5040" w:hanging="360"/>
+      </w:pPr>
+      <w:rPr>
+        <w:rFonts w:ascii="Symbol" w:hAnsi="Symbol" w:hint="default"/>
+      </w:rPr>
+    </w:lvl>
+    <w:lvl w:ilvl="7" w:tplc="10090003" w:tentative="1">
+      <w:start w:val="1"/>
+      <w:numFmt w:val="bullet"/>
+      <w:lvlText w:val="o"/>
+      <w:lvlJc w:val="left"/>
+      <w:pPr>
+        <w:ind w:left="5760" w:hanging="360"/>
+      </w:pPr>
+      <w:rPr>
+        <w:rFonts w:ascii="Courier New" w:hAnsi="Courier New" w:cs="Courier New" w:hint="default"/>
+      </w:rPr>
+    </w:lvl>
+    <w:lvl w:ilvl="8" w:tplc="10090005" w:tentative="1">
+      <w:start w:val="1"/>
+      <w:numFmt w:val="bullet"/>
+      <w:lvlText w:val=""/>
+      <w:lvlJc w:val="left"/>
+      <w:pPr>
+        <w:ind w:left="6480" w:hanging="360"/>
+      </w:pPr>
+      <w:rPr>
+        <w:rFonts w:ascii="Wingdings" w:hAnsi="Wingdings" w:hint="default"/>
+      </w:rPr>
+    </w:lvl>
+  </w:abstractNum>
+  <w:abstractNum w:abstractNumId="29" w15:restartNumberingAfterBreak="0">
     <w:nsid w:val="7E7C3A93"/>
     <w:multiLevelType w:val="hybridMultilevel"/>
     <w:tmpl w:val="B372A7E8"/>
@@ -12002,28 +13660,28 @@
     </w:lvl>
   </w:abstractNum>
   <w:num w:numId="1">
-    <w:abstractNumId w:val="18"/>
+    <w:abstractNumId w:val="21"/>
   </w:num>
   <w:num w:numId="2">
     <w:abstractNumId w:val="0"/>
   </w:num>
   <w:num w:numId="3">
-    <w:abstractNumId w:val="8"/>
+    <w:abstractNumId w:val="9"/>
   </w:num>
   <w:num w:numId="4">
-    <w:abstractNumId w:val="23"/>
+    <w:abstractNumId w:val="27"/>
   </w:num>
   <w:num w:numId="5">
     <w:abstractNumId w:val="3"/>
   </w:num>
   <w:num w:numId="6">
-    <w:abstractNumId w:val="20"/>
+    <w:abstractNumId w:val="23"/>
   </w:num>
   <w:num w:numId="7">
-    <w:abstractNumId w:val="7"/>
+    <w:abstractNumId w:val="8"/>
   </w:num>
   <w:num w:numId="8">
-    <w:abstractNumId w:val="12"/>
+    <w:abstractNumId w:val="13"/>
   </w:num>
   <w:num w:numId="9">
     <w:abstractNumId w:val="2"/>
@@ -12032,49 +13690,64 @@
     <w:abstractNumId w:val="5"/>
   </w:num>
   <w:num w:numId="11">
-    <w:abstractNumId w:val="22"/>
+    <w:abstractNumId w:val="26"/>
   </w:num>
   <w:num w:numId="12">
-    <w:abstractNumId w:val="24"/>
+    <w:abstractNumId w:val="29"/>
   </w:num>
   <w:num w:numId="13">
+    <w:abstractNumId w:val="16"/>
+  </w:num>
+  <w:num w:numId="14">
+    <w:abstractNumId w:val="11"/>
+  </w:num>
+  <w:num w:numId="15">
+    <w:abstractNumId w:val="25"/>
+  </w:num>
+  <w:num w:numId="16">
     <w:abstractNumId w:val="15"/>
   </w:num>
-  <w:num w:numId="14">
-    <w:abstractNumId w:val="10"/>
-  </w:num>
-  <w:num w:numId="15">
-    <w:abstractNumId w:val="21"/>
-  </w:num>
-  <w:num w:numId="16">
-    <w:abstractNumId w:val="14"/>
-  </w:num>
   <w:num w:numId="17">
-    <w:abstractNumId w:val="17"/>
+    <w:abstractNumId w:val="19"/>
   </w:num>
   <w:num w:numId="18">
-    <w:abstractNumId w:val="13"/>
+    <w:abstractNumId w:val="14"/>
   </w:num>
   <w:num w:numId="19">
     <w:abstractNumId w:val="1"/>
   </w:num>
   <w:num w:numId="20">
-    <w:abstractNumId w:val="19"/>
+    <w:abstractNumId w:val="22"/>
   </w:num>
   <w:num w:numId="21">
     <w:abstractNumId w:val="4"/>
   </w:num>
   <w:num w:numId="22">
-    <w:abstractNumId w:val="11"/>
+    <w:abstractNumId w:val="12"/>
   </w:num>
   <w:num w:numId="23">
     <w:abstractNumId w:val="6"/>
   </w:num>
   <w:num w:numId="24">
-    <w:abstractNumId w:val="16"/>
+    <w:abstractNumId w:val="18"/>
   </w:num>
   <w:num w:numId="25">
-    <w:abstractNumId w:val="9"/>
+    <w:abstractNumId w:val="10"/>
+  </w:num>
+  <w:num w:numId="26">
+    <w:abstractNumId w:val="24"/>
+  </w:num>
+  <w:num w:numId="27">
+    <w:abstractNumId w:val="28"/>
+  </w:num>
+  <w:num w:numId="28">
+    <w:abstractNumId w:val="20"/>
+  </w:num>
+  <w:num w:numId="29">
+    <w:abstractNumId w:val="7"/>
+  </w:num>
+  <w:num w:numId="30">
+    <w:abstractNumId w:val="17"/>
   </w:num>
 </w:numbering>
 </file>

</xml_diff>

<commit_message>
Fixed issue with creating pages with fields, updated documentation
</commit_message>
<xml_diff>
--- a/WebApplication/Admin/media/docs/FlexDotnetCMSGuide.docx
+++ b/WebApplication/Admin/media/docs/FlexDotnetCMSGuide.docx
@@ -6959,8 +6959,6 @@
         </w:rPr>
         <w:br/>
       </w:r>
-      <w:bookmarkStart w:id="0" w:name="_GoBack"/>
-      <w:bookmarkEnd w:id="0"/>
     </w:p>
     <w:p>
       <w:pPr>
@@ -7606,6 +7604,26 @@
           <w:szCs w:val="24"/>
           <w:u w:val="single"/>
         </w:rPr>
+        <w:br w:type="page"/>
+      </w:r>
+    </w:p>
+    <w:p>
+      <w:pPr>
+        <w:rPr>
+          <w:b/>
+          <w:sz w:val="24"/>
+          <w:szCs w:val="24"/>
+          <w:u w:val="single"/>
+        </w:rPr>
+      </w:pPr>
+      <w:r>
+        <w:rPr>
+          <w:b/>
+          <w:sz w:val="24"/>
+          <w:szCs w:val="24"/>
+          <w:u w:val="single"/>
+        </w:rPr>
+        <w:lastRenderedPageBreak/>
         <w:t>History Tab</w:t>
       </w:r>
     </w:p>
@@ -7668,20 +7686,86 @@
       </w:r>
     </w:p>
     <w:p>
-      <w:pPr>
-        <w:rPr>
-          <w:sz w:val="24"/>
-          <w:szCs w:val="24"/>
-        </w:rPr>
-      </w:pPr>
-    </w:p>
-    <w:p>
-      <w:pPr>
-        <w:rPr>
-          <w:sz w:val="24"/>
-          <w:szCs w:val="24"/>
-        </w:rPr>
-      </w:pPr>
+      <w:r>
+        <w:t xml:space="preserve">Every time you click the “Save Page” button, it will create a history version. </w:t>
+      </w:r>
+    </w:p>
+    <w:p>
+      <w:r>
+        <w:t>The system stores the last 20 history versions for each page.</w:t>
+      </w:r>
+    </w:p>
+    <w:p>
+      <w:pPr>
+        <w:rPr>
+          <w:sz w:val="24"/>
+          <w:szCs w:val="24"/>
+        </w:rPr>
+      </w:pPr>
+      <w:r>
+        <w:rPr>
+          <w:sz w:val="24"/>
+          <w:szCs w:val="24"/>
+        </w:rPr>
+        <w:t>Clicking on the “Preview” link for a history item will load that history version in the preview panel.</w:t>
+      </w:r>
+    </w:p>
+    <w:p>
+      <w:pPr>
+        <w:rPr>
+          <w:sz w:val="24"/>
+          <w:szCs w:val="24"/>
+        </w:rPr>
+      </w:pPr>
+      <w:r>
+        <w:rPr>
+          <w:sz w:val="24"/>
+          <w:szCs w:val="24"/>
+        </w:rPr>
+        <w:t>Clicking the “Load” link for a history item, will load that history in the main tab so you can publish it.</w:t>
+      </w:r>
+    </w:p>
+    <w:p>
+      <w:pPr>
+        <w:rPr>
+          <w:sz w:val="24"/>
+          <w:szCs w:val="24"/>
+        </w:rPr>
+      </w:pPr>
+      <w:r>
+        <w:rPr>
+          <w:sz w:val="24"/>
+          <w:szCs w:val="24"/>
+        </w:rPr>
+        <w:t>Clicking the “Delete” link will permanently delete that history item.</w:t>
+      </w:r>
+    </w:p>
+    <w:p>
+      <w:pPr>
+        <w:rPr>
+          <w:sz w:val="24"/>
+          <w:szCs w:val="24"/>
+        </w:rPr>
+      </w:pPr>
+    </w:p>
+    <w:p>
+      <w:pPr>
+        <w:rPr>
+          <w:b/>
+          <w:sz w:val="24"/>
+          <w:szCs w:val="24"/>
+          <w:u w:val="single"/>
+        </w:rPr>
+      </w:pPr>
+      <w:r>
+        <w:rPr>
+          <w:b/>
+          <w:sz w:val="24"/>
+          <w:szCs w:val="24"/>
+          <w:u w:val="single"/>
+        </w:rPr>
+        <w:br w:type="page"/>
+      </w:r>
     </w:p>
     <w:p>
       <w:pPr>
@@ -7782,7 +7866,7 @@
       <w:pPr>
         <w:rPr>
           <w:b/>
-          <w:sz w:val="32"/>
+          <w:sz w:val="24"/>
           <w:szCs w:val="24"/>
           <w:u w:val="single"/>
         </w:rPr>
@@ -7790,7 +7874,7 @@
       <w:r>
         <w:rPr>
           <w:b/>
-          <w:sz w:val="32"/>
+          <w:sz w:val="24"/>
           <w:szCs w:val="24"/>
           <w:u w:val="single"/>
         </w:rPr>
@@ -7799,10 +7883,9 @@
     </w:p>
     <w:p>
       <w:pPr>
-        <w:spacing w:line="256" w:lineRule="auto"/>
-        <w:rPr>
-          <w:b/>
-          <w:sz w:val="32"/>
+        <w:rPr>
+          <w:b/>
+          <w:sz w:val="24"/>
           <w:szCs w:val="24"/>
           <w:u w:val="single"/>
         </w:rPr>
@@ -7810,113 +7893,69 @@
       <w:r>
         <w:rPr>
           <w:b/>
-          <w:sz w:val="32"/>
+          <w:sz w:val="24"/>
           <w:szCs w:val="24"/>
           <w:u w:val="single"/>
         </w:rPr>
         <w:lastRenderedPageBreak/>
-        <w:t>Using Handler Files</w:t>
-      </w:r>
-    </w:p>
-    <w:p>
-      <w:pPr>
-        <w:spacing w:line="256" w:lineRule="auto"/>
-        <w:rPr>
-          <w:sz w:val="24"/>
-          <w:szCs w:val="24"/>
-        </w:rPr>
-      </w:pPr>
-      <w:r>
-        <w:rPr>
-          <w:sz w:val="24"/>
-          <w:szCs w:val="24"/>
-        </w:rPr>
-        <w:t>If the functionality for a page is too complicated to simply program in the Layouts section, or in the MediaType layout section, you can link the page or the media type to a specific “aspx” file.</w:t>
-      </w:r>
-    </w:p>
-    <w:p>
-      <w:pPr>
-        <w:spacing w:line="256" w:lineRule="auto"/>
-        <w:rPr>
-          <w:sz w:val="24"/>
-          <w:szCs w:val="24"/>
-        </w:rPr>
-      </w:pPr>
-      <w:r>
-        <w:rPr>
-          <w:sz w:val="24"/>
-          <w:szCs w:val="24"/>
-        </w:rPr>
-        <w:t xml:space="preserve">This allows you to use all the power of visual studio to layout the page as you need. </w:t>
-      </w:r>
-    </w:p>
-    <w:p>
-      <w:pPr>
-        <w:spacing w:line="256" w:lineRule="auto"/>
-        <w:rPr>
-          <w:sz w:val="24"/>
-          <w:szCs w:val="24"/>
-        </w:rPr>
-      </w:pPr>
-      <w:r>
-        <w:rPr>
-          <w:sz w:val="24"/>
-          <w:szCs w:val="24"/>
-        </w:rPr>
-        <w:t>The “Blog” MediaType and the “BlogCategory” MediaType both use a handler file.</w:t>
-      </w:r>
-    </w:p>
-    <w:p>
-      <w:pPr>
-        <w:spacing w:line="256" w:lineRule="auto"/>
+        <w:t>Roles</w:t>
+      </w:r>
+      <w:r>
         <w:rPr>
           <w:b/>
           <w:sz w:val="24"/>
           <w:szCs w:val="24"/>
           <w:u w:val="single"/>
         </w:rPr>
-      </w:pPr>
-    </w:p>
-    <w:p>
-      <w:pPr>
-        <w:spacing w:line="256" w:lineRule="auto"/>
-        <w:rPr>
-          <w:b/>
-          <w:sz w:val="24"/>
-          <w:szCs w:val="24"/>
-          <w:u w:val="single"/>
-        </w:rPr>
-      </w:pPr>
-      <w:r>
-        <w:rPr>
-          <w:b/>
-          <w:sz w:val="24"/>
-          <w:szCs w:val="24"/>
-          <w:u w:val="single"/>
-        </w:rPr>
-        <w:t>Selecting a Handler File for the MediaType</w:t>
-      </w:r>
-    </w:p>
-    <w:p>
-      <w:pPr>
-        <w:spacing w:line="256" w:lineRule="auto"/>
-        <w:rPr>
-          <w:sz w:val="24"/>
-          <w:szCs w:val="24"/>
-        </w:rPr>
-      </w:pPr>
-      <w:r>
-        <w:rPr>
-          <w:noProof/>
-          <w:sz w:val="24"/>
-          <w:szCs w:val="24"/>
-          <w:lang w:eastAsia="en-CA"/>
+        <w:t xml:space="preserve"> Tab</w:t>
+      </w:r>
+    </w:p>
+    <w:p>
+      <w:pPr>
+        <w:rPr>
+          <w:sz w:val="24"/>
+          <w:szCs w:val="24"/>
+        </w:rPr>
+      </w:pPr>
+      <w:r>
+        <w:rPr>
+          <w:sz w:val="24"/>
+          <w:szCs w:val="24"/>
+        </w:rPr>
+        <w:t>Click on the “</w:t>
+      </w:r>
+      <w:r>
+        <w:rPr>
+          <w:sz w:val="24"/>
+          <w:szCs w:val="24"/>
+        </w:rPr>
+        <w:t>Roles</w:t>
+      </w:r>
+      <w:r>
+        <w:rPr>
+          <w:sz w:val="24"/>
+          <w:szCs w:val="24"/>
+        </w:rPr>
+        <w:t>” Tab</w:t>
+      </w:r>
+    </w:p>
+    <w:p>
+      <w:pPr>
+        <w:rPr>
+          <w:sz w:val="24"/>
+          <w:szCs w:val="24"/>
+        </w:rPr>
+      </w:pPr>
+      <w:r>
+        <w:rPr>
+          <w:sz w:val="24"/>
+          <w:szCs w:val="24"/>
         </w:rPr>
         <w:drawing>
-          <wp:inline distT="0" distB="0" distL="0" distR="0" wp14:anchorId="7B34CBFD" wp14:editId="1FBF00ED">
-            <wp:extent cx="2725973" cy="524226"/>
-            <wp:effectExtent l="0" t="0" r="0" b="9525"/>
-            <wp:docPr id="11" name="Picture 11"/>
+          <wp:inline distT="0" distB="0" distL="0" distR="0" wp14:anchorId="63E2DFB3" wp14:editId="602B94F2">
+            <wp:extent cx="5943600" cy="2673350"/>
+            <wp:effectExtent l="0" t="0" r="0" b="0"/>
+            <wp:docPr id="197" name="Picture 197"/>
             <wp:cNvGraphicFramePr>
               <a:graphicFrameLocks xmlns:a="http://schemas.openxmlformats.org/drawingml/2006/main" noChangeAspect="1"/>
             </wp:cNvGraphicFramePr>
@@ -7936,7 +7975,7 @@
                   <pic:spPr>
                     <a:xfrm>
                       <a:off x="0" y="0"/>
-                      <a:ext cx="2725973" cy="524226"/>
+                      <a:ext cx="5943600" cy="2673350"/>
                     </a:xfrm>
                     <a:prstGeom prst="rect">
                       <a:avLst/>
@@ -7951,70 +7990,187 @@
     </w:p>
     <w:p>
       <w:pPr>
-        <w:spacing w:line="256" w:lineRule="auto"/>
-        <w:rPr>
-          <w:sz w:val="24"/>
-          <w:szCs w:val="24"/>
-        </w:rPr>
-      </w:pPr>
-      <w:r>
-        <w:rPr>
-          <w:sz w:val="24"/>
-          <w:szCs w:val="24"/>
-        </w:rPr>
-        <w:t>Clicking on the “Select File” in the MediaType will open the file manager, showing you all the files under the following folder “/Views/MediaTypeHandlers</w:t>
-      </w:r>
-      <w:r>
-        <w:rPr>
-          <w:sz w:val="24"/>
-          <w:szCs w:val="24"/>
-        </w:rPr>
-        <w:t>/</w:t>
-      </w:r>
-      <w:r>
-        <w:rPr>
-          <w:sz w:val="24"/>
-          <w:szCs w:val="24"/>
-        </w:rPr>
-        <w:t>”</w:t>
-      </w:r>
-    </w:p>
-    <w:p>
-      <w:pPr>
-        <w:spacing w:line="256" w:lineRule="auto"/>
-        <w:rPr>
-          <w:sz w:val="24"/>
-          <w:szCs w:val="24"/>
-        </w:rPr>
-      </w:pPr>
-      <w:r>
-        <w:rPr>
-          <w:sz w:val="24"/>
-          <w:szCs w:val="24"/>
-        </w:rPr>
-        <w:t>Make sure to select the file without an extension in the file manager, this is just because the file manager does not show extensions for files.</w:t>
-      </w:r>
-    </w:p>
-    <w:p>
-      <w:pPr>
-        <w:spacing w:line="256" w:lineRule="auto"/>
-        <w:rPr>
-          <w:sz w:val="24"/>
-          <w:szCs w:val="24"/>
-        </w:rPr>
-      </w:pPr>
-      <w:r>
-        <w:rPr>
-          <w:noProof/>
-          <w:sz w:val="24"/>
-          <w:szCs w:val="24"/>
-          <w:lang w:eastAsia="en-CA"/>
+        <w:rPr>
+          <w:sz w:val="24"/>
+          <w:szCs w:val="24"/>
+        </w:rPr>
+      </w:pPr>
+      <w:r>
+        <w:rPr>
+          <w:sz w:val="24"/>
+          <w:szCs w:val="24"/>
+        </w:rPr>
+        <w:t xml:space="preserve">You can restrict what roles can access this page. If a user does not belong to any of the roles you specify, that user will not be able to access this page. </w:t>
+      </w:r>
+    </w:p>
+    <w:p>
+      <w:pPr>
+        <w:rPr>
+          <w:sz w:val="24"/>
+          <w:szCs w:val="24"/>
+        </w:rPr>
+      </w:pPr>
+      <w:r>
+        <w:rPr>
+          <w:sz w:val="24"/>
+          <w:szCs w:val="24"/>
+        </w:rPr>
+        <w:t>Also this page will not show up in the site tree for the user.</w:t>
+      </w:r>
+    </w:p>
+    <w:p>
+      <w:pPr>
+        <w:rPr>
+          <w:sz w:val="24"/>
+          <w:szCs w:val="24"/>
+        </w:rPr>
+      </w:pPr>
+      <w:r>
+        <w:rPr>
+          <w:b/>
+          <w:sz w:val="24"/>
+          <w:szCs w:val="24"/>
+        </w:rPr>
+        <w:t>NOTE:</w:t>
+      </w:r>
+      <w:r>
+        <w:rPr>
+          <w:sz w:val="24"/>
+          <w:szCs w:val="24"/>
+        </w:rPr>
+        <w:t xml:space="preserve"> Any </w:t>
+      </w:r>
+      <w:r>
+        <w:rPr>
+          <w:sz w:val="24"/>
+          <w:szCs w:val="24"/>
+        </w:rPr>
+        <w:t>child pages</w:t>
+      </w:r>
+      <w:r>
+        <w:rPr>
+          <w:sz w:val="24"/>
+          <w:szCs w:val="24"/>
+        </w:rPr>
+        <w:t xml:space="preserve"> under this page will a</w:t>
+      </w:r>
+      <w:r>
+        <w:rPr>
+          <w:sz w:val="24"/>
+          <w:szCs w:val="24"/>
+        </w:rPr>
+        <w:t>lso not show in the site tree</w:t>
+      </w:r>
+      <w:r>
+        <w:rPr>
+          <w:sz w:val="24"/>
+          <w:szCs w:val="24"/>
+        </w:rPr>
+        <w:t>.</w:t>
+      </w:r>
+    </w:p>
+    <w:p>
+      <w:pPr>
+        <w:rPr>
+          <w:sz w:val="24"/>
+          <w:szCs w:val="24"/>
+        </w:rPr>
+      </w:pPr>
+    </w:p>
+    <w:p>
+      <w:pPr>
+        <w:rPr>
+          <w:b/>
+          <w:sz w:val="24"/>
+          <w:szCs w:val="24"/>
+          <w:u w:val="single"/>
+        </w:rPr>
+      </w:pPr>
+      <w:r>
+        <w:rPr>
+          <w:b/>
+          <w:sz w:val="24"/>
+          <w:szCs w:val="24"/>
+          <w:u w:val="single"/>
+        </w:rPr>
+        <w:br w:type="page"/>
+      </w:r>
+    </w:p>
+    <w:p>
+      <w:pPr>
+        <w:rPr>
+          <w:b/>
+          <w:sz w:val="24"/>
+          <w:szCs w:val="24"/>
+          <w:u w:val="single"/>
+        </w:rPr>
+      </w:pPr>
+      <w:r>
+        <w:rPr>
+          <w:b/>
+          <w:sz w:val="24"/>
+          <w:szCs w:val="24"/>
+          <w:u w:val="single"/>
+        </w:rPr>
+        <w:lastRenderedPageBreak/>
+        <w:t>Children</w:t>
+      </w:r>
+      <w:r>
+        <w:rPr>
+          <w:b/>
+          <w:sz w:val="24"/>
+          <w:szCs w:val="24"/>
+          <w:u w:val="single"/>
+        </w:rPr>
+        <w:t xml:space="preserve"> Tab</w:t>
+      </w:r>
+    </w:p>
+    <w:p>
+      <w:pPr>
+        <w:rPr>
+          <w:sz w:val="24"/>
+          <w:szCs w:val="24"/>
+        </w:rPr>
+      </w:pPr>
+      <w:r>
+        <w:rPr>
+          <w:sz w:val="24"/>
+          <w:szCs w:val="24"/>
+        </w:rPr>
+        <w:t>Click on the “</w:t>
+      </w:r>
+      <w:r>
+        <w:rPr>
+          <w:sz w:val="24"/>
+          <w:szCs w:val="24"/>
+        </w:rPr>
+        <w:t>Children</w:t>
+      </w:r>
+      <w:r>
+        <w:rPr>
+          <w:sz w:val="24"/>
+          <w:szCs w:val="24"/>
+        </w:rPr>
+        <w:t>” Tab</w:t>
+      </w:r>
+    </w:p>
+    <w:p>
+      <w:pPr>
+        <w:rPr>
+          <w:sz w:val="24"/>
+          <w:szCs w:val="24"/>
+        </w:rPr>
+      </w:pPr>
+      <w:r>
+        <w:rPr>
+          <w:sz w:val="24"/>
+          <w:szCs w:val="24"/>
         </w:rPr>
         <w:drawing>
-          <wp:inline distT="0" distB="0" distL="0" distR="0" wp14:anchorId="2EE2C377" wp14:editId="10E891C7">
-            <wp:extent cx="5943600" cy="3813175"/>
-            <wp:effectExtent l="0" t="0" r="0" b="0"/>
-            <wp:docPr id="13" name="Picture 13"/>
+          <wp:inline distT="0" distB="0" distL="0" distR="0" wp14:anchorId="44D50C7D" wp14:editId="298BDDB5">
+            <wp:extent cx="5943600" cy="1883410"/>
+            <wp:effectExtent l="0" t="0" r="0" b="2540"/>
+            <wp:docPr id="202" name="Picture 202"/>
             <wp:cNvGraphicFramePr>
               <a:graphicFrameLocks xmlns:a="http://schemas.openxmlformats.org/drawingml/2006/main" noChangeAspect="1"/>
             </wp:cNvGraphicFramePr>
@@ -8034,7 +8190,7 @@
                   <pic:spPr>
                     <a:xfrm>
                       <a:off x="0" y="0"/>
-                      <a:ext cx="5943600" cy="3813175"/>
+                      <a:ext cx="5943600" cy="1883410"/>
                     </a:xfrm>
                     <a:prstGeom prst="rect">
                       <a:avLst/>
@@ -8059,6 +8215,53 @@
           <w:sz w:val="24"/>
           <w:szCs w:val="24"/>
         </w:rPr>
+        <w:t xml:space="preserve">This section allows you to easily search for a child page under </w:t>
+      </w:r>
+      <w:r>
+        <w:rPr>
+          <w:sz w:val="24"/>
+          <w:szCs w:val="24"/>
+        </w:rPr>
+        <w:t>the current</w:t>
+      </w:r>
+      <w:r>
+        <w:rPr>
+          <w:sz w:val="24"/>
+          <w:szCs w:val="24"/>
+        </w:rPr>
+        <w:t xml:space="preserve"> page. Also provides quick shortcuts to edit the child pages and create child pages under </w:t>
+      </w:r>
+      <w:r>
+        <w:rPr>
+          <w:sz w:val="24"/>
+          <w:szCs w:val="24"/>
+        </w:rPr>
+        <w:t>the current</w:t>
+      </w:r>
+      <w:r>
+        <w:rPr>
+          <w:sz w:val="24"/>
+          <w:szCs w:val="24"/>
+        </w:rPr>
+        <w:t xml:space="preserve"> page.</w:t>
+      </w:r>
+    </w:p>
+    <w:p>
+      <w:pPr>
+        <w:rPr>
+          <w:b/>
+          <w:sz w:val="32"/>
+          <w:szCs w:val="24"/>
+          <w:u w:val="single"/>
+        </w:rPr>
+      </w:pPr>
+      <w:r>
+        <w:rPr>
+          <w:b/>
+          <w:sz w:val="32"/>
+          <w:szCs w:val="24"/>
+          <w:u w:val="single"/>
+        </w:rPr>
         <w:br w:type="page"/>
       </w:r>
     </w:p>
@@ -8067,7 +8270,7 @@
         <w:spacing w:line="256" w:lineRule="auto"/>
         <w:rPr>
           <w:b/>
-          <w:sz w:val="24"/>
+          <w:sz w:val="32"/>
           <w:szCs w:val="24"/>
           <w:u w:val="single"/>
         </w:rPr>
@@ -8075,22 +8278,72 @@
       <w:r>
         <w:rPr>
           <w:b/>
-          <w:sz w:val="24"/>
+          <w:sz w:val="32"/>
           <w:szCs w:val="24"/>
           <w:u w:val="single"/>
         </w:rPr>
         <w:lastRenderedPageBreak/>
-        <w:t>S</w:t>
-      </w:r>
-      <w:r>
+        <w:t>Using Handler Files</w:t>
+      </w:r>
+    </w:p>
+    <w:p>
+      <w:pPr>
+        <w:spacing w:line="256" w:lineRule="auto"/>
+        <w:rPr>
+          <w:sz w:val="24"/>
+          <w:szCs w:val="24"/>
+        </w:rPr>
+      </w:pPr>
+      <w:r>
+        <w:rPr>
+          <w:sz w:val="24"/>
+          <w:szCs w:val="24"/>
+        </w:rPr>
+        <w:t>If the functionality for a page is too complicated to simply program in the Layouts section, or in the MediaType layout section, you can link the page or the media type to a specific “aspx” file.</w:t>
+      </w:r>
+    </w:p>
+    <w:p>
+      <w:pPr>
+        <w:spacing w:line="256" w:lineRule="auto"/>
+        <w:rPr>
+          <w:sz w:val="24"/>
+          <w:szCs w:val="24"/>
+        </w:rPr>
+      </w:pPr>
+      <w:r>
+        <w:rPr>
+          <w:sz w:val="24"/>
+          <w:szCs w:val="24"/>
+        </w:rPr>
+        <w:t xml:space="preserve">This allows you to use all the power of visual studio to layout the page as you need. </w:t>
+      </w:r>
+    </w:p>
+    <w:p>
+      <w:pPr>
+        <w:spacing w:line="256" w:lineRule="auto"/>
+        <w:rPr>
+          <w:sz w:val="24"/>
+          <w:szCs w:val="24"/>
+        </w:rPr>
+      </w:pPr>
+      <w:r>
+        <w:rPr>
+          <w:sz w:val="24"/>
+          <w:szCs w:val="24"/>
+        </w:rPr>
+        <w:t>The “Blog” MediaType and the “BlogCategory” MediaType both use a handler file.</w:t>
+      </w:r>
+    </w:p>
+    <w:p>
+      <w:pPr>
+        <w:spacing w:line="256" w:lineRule="auto"/>
         <w:rPr>
           <w:b/>
           <w:sz w:val="24"/>
           <w:szCs w:val="24"/>
           <w:u w:val="single"/>
         </w:rPr>
-        <w:t>electing a Handler File for an individual page</w:t>
-      </w:r>
+      </w:pPr>
     </w:p>
     <w:p>
       <w:pPr>
@@ -8105,17 +8358,33 @@
       <w:r>
         <w:rPr>
           <w:b/>
+          <w:sz w:val="24"/>
+          <w:szCs w:val="24"/>
+          <w:u w:val="single"/>
+        </w:rPr>
+        <w:t>Selecting a Handler File for the MediaType</w:t>
+      </w:r>
+    </w:p>
+    <w:p>
+      <w:pPr>
+        <w:spacing w:line="256" w:lineRule="auto"/>
+        <w:rPr>
+          <w:sz w:val="24"/>
+          <w:szCs w:val="24"/>
+        </w:rPr>
+      </w:pPr>
+      <w:r>
+        <w:rPr>
           <w:noProof/>
           <w:sz w:val="24"/>
           <w:szCs w:val="24"/>
-          <w:u w:val="single"/>
           <w:lang w:eastAsia="en-CA"/>
         </w:rPr>
         <w:drawing>
-          <wp:inline distT="0" distB="0" distL="0" distR="0" wp14:anchorId="08AB037F" wp14:editId="300B17D7">
-            <wp:extent cx="5943600" cy="1143635"/>
-            <wp:effectExtent l="0" t="0" r="0" b="0"/>
-            <wp:docPr id="28" name="Picture 28"/>
+          <wp:inline distT="0" distB="0" distL="0" distR="0" wp14:anchorId="7B34CBFD" wp14:editId="1FBF00ED">
+            <wp:extent cx="2725973" cy="524226"/>
+            <wp:effectExtent l="0" t="0" r="0" b="9525"/>
+            <wp:docPr id="11" name="Picture 11"/>
             <wp:cNvGraphicFramePr>
               <a:graphicFrameLocks xmlns:a="http://schemas.openxmlformats.org/drawingml/2006/main" noChangeAspect="1"/>
             </wp:cNvGraphicFramePr>
@@ -8135,7 +8404,7 @@
                   <pic:spPr>
                     <a:xfrm>
                       <a:off x="0" y="0"/>
-                      <a:ext cx="5943600" cy="1143635"/>
+                      <a:ext cx="2725973" cy="524226"/>
                     </a:xfrm>
                     <a:prstGeom prst="rect">
                       <a:avLst/>
@@ -8161,28 +8430,21 @@
           <w:sz w:val="24"/>
           <w:szCs w:val="24"/>
         </w:rPr>
-        <w:t xml:space="preserve">Clicking </w:t>
-      </w:r>
-      <w:r>
-        <w:rPr>
-          <w:sz w:val="24"/>
-          <w:szCs w:val="24"/>
-        </w:rPr>
-        <w:t xml:space="preserve">on “Select File” will </w:t>
-      </w:r>
-      <w:r>
-        <w:rPr>
-          <w:sz w:val="24"/>
-          <w:szCs w:val="24"/>
-        </w:rPr>
-        <w:t>open</w:t>
-      </w:r>
-      <w:r>
-        <w:rPr>
-          <w:sz w:val="24"/>
-          <w:szCs w:val="24"/>
-        </w:rPr>
-        <w:t xml:space="preserve"> the file manager showing you the files at the following location: “/Views/PageHandlers/”</w:t>
+        <w:t>Clicking on the “Select File” in the MediaType will open the file manager, showing you all the files under the following folder “/Views/MediaTypeHandlers</w:t>
+      </w:r>
+      <w:r>
+        <w:rPr>
+          <w:sz w:val="24"/>
+          <w:szCs w:val="24"/>
+        </w:rPr>
+        <w:t>/</w:t>
+      </w:r>
+      <w:r>
+        <w:rPr>
+          <w:sz w:val="24"/>
+          <w:szCs w:val="24"/>
+        </w:rPr>
+        <w:t>”</w:t>
       </w:r>
     </w:p>
     <w:p>
@@ -8217,10 +8479,10 @@
           <w:lang w:eastAsia="en-CA"/>
         </w:rPr>
         <w:drawing>
-          <wp:inline distT="0" distB="0" distL="0" distR="0" wp14:anchorId="010A61BD" wp14:editId="3404AA82">
-            <wp:extent cx="5943600" cy="4523740"/>
+          <wp:inline distT="0" distB="0" distL="0" distR="0" wp14:anchorId="2EE2C377" wp14:editId="10E891C7">
+            <wp:extent cx="5943600" cy="3813175"/>
             <wp:effectExtent l="0" t="0" r="0" b="0"/>
-            <wp:docPr id="32" name="Picture 32"/>
+            <wp:docPr id="13" name="Picture 13"/>
             <wp:cNvGraphicFramePr>
               <a:graphicFrameLocks xmlns:a="http://schemas.openxmlformats.org/drawingml/2006/main" noChangeAspect="1"/>
             </wp:cNvGraphicFramePr>
@@ -8240,7 +8502,7 @@
                   <pic:spPr>
                     <a:xfrm>
                       <a:off x="0" y="0"/>
-                      <a:ext cx="5943600" cy="4523740"/>
+                      <a:ext cx="5943600" cy="3813175"/>
                     </a:xfrm>
                     <a:prstGeom prst="rect">
                       <a:avLst/>
@@ -8256,184 +8518,72 @@
     <w:p>
       <w:pPr>
         <w:rPr>
-          <w:b/>
-          <w:sz w:val="32"/>
+          <w:sz w:val="24"/>
+          <w:szCs w:val="24"/>
+        </w:rPr>
+      </w:pPr>
+      <w:r>
+        <w:rPr>
+          <w:sz w:val="24"/>
+          <w:szCs w:val="24"/>
+        </w:rPr>
+        <w:br w:type="page"/>
+      </w:r>
+    </w:p>
+    <w:p>
+      <w:pPr>
+        <w:spacing w:line="256" w:lineRule="auto"/>
+        <w:rPr>
+          <w:b/>
+          <w:sz w:val="24"/>
           <w:szCs w:val="24"/>
           <w:u w:val="single"/>
         </w:rPr>
       </w:pPr>
+      <w:r>
+        <w:rPr>
+          <w:b/>
+          <w:sz w:val="24"/>
+          <w:szCs w:val="24"/>
+          <w:u w:val="single"/>
+        </w:rPr>
+        <w:lastRenderedPageBreak/>
+        <w:t>S</w:t>
+      </w:r>
+      <w:r>
+        <w:rPr>
+          <w:b/>
+          <w:sz w:val="24"/>
+          <w:szCs w:val="24"/>
+          <w:u w:val="single"/>
+        </w:rPr>
+        <w:t>electing a Handler File for an individual page</w:t>
+      </w:r>
     </w:p>
     <w:p>
       <w:pPr>
         <w:spacing w:line="256" w:lineRule="auto"/>
         <w:rPr>
           <w:b/>
-          <w:sz w:val="32"/>
+          <w:sz w:val="24"/>
           <w:szCs w:val="24"/>
           <w:u w:val="single"/>
         </w:rPr>
       </w:pPr>
-    </w:p>
-    <w:p>
-      <w:pPr>
-        <w:spacing w:line="256" w:lineRule="auto"/>
-        <w:rPr>
-          <w:b/>
-          <w:sz w:val="32"/>
-          <w:szCs w:val="24"/>
-          <w:u w:val="single"/>
-        </w:rPr>
-      </w:pPr>
-    </w:p>
-    <w:p>
-      <w:pPr>
-        <w:spacing w:line="256" w:lineRule="auto"/>
-        <w:rPr>
-          <w:b/>
-          <w:sz w:val="32"/>
-          <w:szCs w:val="24"/>
-          <w:u w:val="single"/>
-        </w:rPr>
-      </w:pPr>
-      <w:r>
-        <w:rPr>
-          <w:b/>
-          <w:sz w:val="32"/>
-          <w:szCs w:val="24"/>
-          <w:u w:val="single"/>
-        </w:rPr>
-        <w:lastRenderedPageBreak/>
-        <w:t>Creating a handler file</w:t>
-      </w:r>
-    </w:p>
-    <w:p>
-      <w:pPr>
-        <w:spacing w:line="256" w:lineRule="auto"/>
-        <w:rPr>
-          <w:sz w:val="24"/>
-          <w:szCs w:val="24"/>
-        </w:rPr>
-      </w:pPr>
-      <w:r>
-        <w:rPr>
-          <w:sz w:val="24"/>
-          <w:szCs w:val="24"/>
-        </w:rPr>
-        <w:t>Every handler file is a webform page ( aspx ) which inherits from “FrontEndBasePage”. There are several handler files that are included, which you can use as a reference.</w:t>
-      </w:r>
-    </w:p>
-    <w:p>
-      <w:pPr>
-        <w:spacing w:line="256" w:lineRule="auto"/>
-        <w:rPr>
-          <w:sz w:val="24"/>
-          <w:szCs w:val="24"/>
-        </w:rPr>
-      </w:pPr>
-      <w:r>
-        <w:rPr>
-          <w:sz w:val="24"/>
-          <w:szCs w:val="24"/>
-        </w:rPr>
-        <w:t xml:space="preserve">I have divided the handler files into 2 folders: “PageHandlers” and “MediaTypeHandlers”. </w:t>
-      </w:r>
-      <w:r>
-        <w:rPr>
-          <w:sz w:val="24"/>
-          <w:szCs w:val="24"/>
-        </w:rPr>
-        <w:t>A Page handler is</w:t>
-      </w:r>
-      <w:r>
-        <w:rPr>
-          <w:sz w:val="24"/>
-          <w:szCs w:val="24"/>
-        </w:rPr>
-        <w:t xml:space="preserve"> the layout for 1 single page, where as a media type handler file is a layout for a type of page ( “MediaType” )</w:t>
-      </w:r>
-    </w:p>
-    <w:p>
-      <w:pPr>
-        <w:spacing w:line="256" w:lineRule="auto"/>
-        <w:rPr>
-          <w:sz w:val="24"/>
-          <w:szCs w:val="24"/>
-        </w:rPr>
-      </w:pPr>
-      <w:r>
-        <w:rPr>
-          <w:sz w:val="24"/>
-          <w:szCs w:val="24"/>
-        </w:rPr>
-        <w:t>You can find these handler files in the following locations</w:t>
-      </w:r>
-    </w:p>
-    <w:p>
-      <w:pPr>
-        <w:pStyle w:val="ListParagraph"/>
-        <w:numPr>
-          <w:ilvl w:val="0"/>
-          <w:numId w:val="25"/>
-        </w:numPr>
-        <w:spacing w:line="256" w:lineRule="auto"/>
-        <w:rPr>
-          <w:sz w:val="24"/>
-          <w:szCs w:val="24"/>
-        </w:rPr>
-      </w:pPr>
-      <w:r>
-        <w:rPr>
-          <w:sz w:val="24"/>
-          <w:szCs w:val="24"/>
-        </w:rPr>
-        <w:t>PageHandlerFiles: “/Views/PageHandlers/”</w:t>
-      </w:r>
-    </w:p>
-    <w:p>
-      <w:pPr>
-        <w:pStyle w:val="ListParagraph"/>
-        <w:numPr>
-          <w:ilvl w:val="0"/>
-          <w:numId w:val="25"/>
-        </w:numPr>
-        <w:spacing w:line="256" w:lineRule="auto"/>
-        <w:rPr>
-          <w:sz w:val="24"/>
-          <w:szCs w:val="24"/>
-        </w:rPr>
-      </w:pPr>
-      <w:r>
-        <w:rPr>
-          <w:sz w:val="24"/>
-          <w:szCs w:val="24"/>
-        </w:rPr>
-        <w:t>MediaTypeHandlers: “/Views/MediaTypeHandlers/”</w:t>
-      </w:r>
-    </w:p>
-    <w:p>
-      <w:pPr>
-        <w:spacing w:line="256" w:lineRule="auto"/>
-        <w:rPr>
-          <w:b/>
-          <w:sz w:val="32"/>
-          <w:szCs w:val="24"/>
-          <w:u w:val="single"/>
-        </w:rPr>
-      </w:pPr>
       <w:r>
         <w:rPr>
           <w:b/>
           <w:noProof/>
-          <w:sz w:val="32"/>
+          <w:sz w:val="24"/>
           <w:szCs w:val="24"/>
           <w:u w:val="single"/>
           <w:lang w:eastAsia="en-CA"/>
         </w:rPr>
         <w:drawing>
-          <wp:inline distT="0" distB="0" distL="0" distR="0" wp14:anchorId="2EE22953" wp14:editId="110D0F19">
-            <wp:extent cx="2935663" cy="3945989"/>
+          <wp:inline distT="0" distB="0" distL="0" distR="0" wp14:anchorId="08AB037F" wp14:editId="300B17D7">
+            <wp:extent cx="5943600" cy="1143635"/>
             <wp:effectExtent l="0" t="0" r="0" b="0"/>
-            <wp:docPr id="36" name="Picture 36"/>
+            <wp:docPr id="28" name="Picture 28"/>
             <wp:cNvGraphicFramePr>
               <a:graphicFrameLocks xmlns:a="http://schemas.openxmlformats.org/drawingml/2006/main" noChangeAspect="1"/>
             </wp:cNvGraphicFramePr>
@@ -8453,7 +8603,7 @@
                   <pic:spPr>
                     <a:xfrm>
                       <a:off x="0" y="0"/>
-                      <a:ext cx="2935663" cy="3945989"/>
+                      <a:ext cx="5943600" cy="1143635"/>
                     </a:xfrm>
                     <a:prstGeom prst="rect">
                       <a:avLst/>
@@ -8468,21 +8618,6 @@
     </w:p>
     <w:p>
       <w:pPr>
-        <w:rPr>
-          <w:sz w:val="24"/>
-          <w:szCs w:val="24"/>
-        </w:rPr>
-      </w:pPr>
-      <w:r>
-        <w:rPr>
-          <w:sz w:val="24"/>
-          <w:szCs w:val="24"/>
-        </w:rPr>
-        <w:br w:type="page"/>
-      </w:r>
-    </w:p>
-    <w:p>
-      <w:pPr>
         <w:spacing w:line="256" w:lineRule="auto"/>
         <w:rPr>
           <w:sz w:val="24"/>
@@ -8494,15 +8629,28 @@
           <w:sz w:val="24"/>
           <w:szCs w:val="24"/>
         </w:rPr>
-        <w:lastRenderedPageBreak/>
-        <w:t>To create a handler file simply right click on the folder that you want to create the handler file under and select</w:t>
-      </w:r>
-      <w:r>
-        <w:rPr>
-          <w:sz w:val="24"/>
-          <w:szCs w:val="24"/>
-        </w:rPr>
-        <w:t xml:space="preserve"> “Add”-&gt; “Web Form”</w:t>
+        <w:t xml:space="preserve">Clicking </w:t>
+      </w:r>
+      <w:r>
+        <w:rPr>
+          <w:sz w:val="24"/>
+          <w:szCs w:val="24"/>
+        </w:rPr>
+        <w:t xml:space="preserve">on “Select File” will </w:t>
+      </w:r>
+      <w:r>
+        <w:rPr>
+          <w:sz w:val="24"/>
+          <w:szCs w:val="24"/>
+        </w:rPr>
+        <w:t>open</w:t>
+      </w:r>
+      <w:r>
+        <w:rPr>
+          <w:sz w:val="24"/>
+          <w:szCs w:val="24"/>
+        </w:rPr>
+        <w:t xml:space="preserve"> the file manager showing you the files at the following location: “/Views/PageHandlers/”</w:t>
       </w:r>
     </w:p>
     <w:p>
@@ -8515,16 +8663,32 @@
       </w:pPr>
       <w:r>
         <w:rPr>
+          <w:sz w:val="24"/>
+          <w:szCs w:val="24"/>
+        </w:rPr>
+        <w:t>Make sure to select the file without an extension in the file manager, this is just because the file manager does not show extensions for files.</w:t>
+      </w:r>
+    </w:p>
+    <w:p>
+      <w:pPr>
+        <w:spacing w:line="256" w:lineRule="auto"/>
+        <w:rPr>
+          <w:sz w:val="24"/>
+          <w:szCs w:val="24"/>
+        </w:rPr>
+      </w:pPr>
+      <w:r>
+        <w:rPr>
           <w:noProof/>
           <w:sz w:val="24"/>
           <w:szCs w:val="24"/>
           <w:lang w:eastAsia="en-CA"/>
         </w:rPr>
         <w:drawing>
-          <wp:inline distT="0" distB="0" distL="0" distR="0" wp14:anchorId="14C6BD91" wp14:editId="7F7A1817">
-            <wp:extent cx="5943600" cy="5415915"/>
+          <wp:inline distT="0" distB="0" distL="0" distR="0" wp14:anchorId="010A61BD" wp14:editId="3404AA82">
+            <wp:extent cx="5943600" cy="4523740"/>
             <wp:effectExtent l="0" t="0" r="0" b="0"/>
-            <wp:docPr id="37" name="Picture 37"/>
+            <wp:docPr id="32" name="Picture 32"/>
             <wp:cNvGraphicFramePr>
               <a:graphicFrameLocks xmlns:a="http://schemas.openxmlformats.org/drawingml/2006/main" noChangeAspect="1"/>
             </wp:cNvGraphicFramePr>
@@ -8544,7 +8708,7 @@
                   <pic:spPr>
                     <a:xfrm>
                       <a:off x="0" y="0"/>
-                      <a:ext cx="5943600" cy="5415915"/>
+                      <a:ext cx="5943600" cy="4523740"/>
                     </a:xfrm>
                     <a:prstGeom prst="rect">
                       <a:avLst/>
@@ -8560,37 +8724,184 @@
     <w:p>
       <w:pPr>
         <w:rPr>
-          <w:sz w:val="24"/>
-          <w:szCs w:val="24"/>
-        </w:rPr>
-      </w:pPr>
-      <w:r>
-        <w:rPr>
-          <w:sz w:val="24"/>
-          <w:szCs w:val="24"/>
-        </w:rPr>
-        <w:t>Once the WebForm file has been created, you can simply remove all the HTML code that is placed in the “.aspx” file with what you want.</w:t>
-      </w:r>
-    </w:p>
-    <w:p>
-      <w:pPr>
-        <w:rPr>
-          <w:sz w:val="24"/>
-          <w:szCs w:val="24"/>
-        </w:rPr>
-      </w:pPr>
-      <w:r>
-        <w:rPr>
+          <w:b/>
+          <w:sz w:val="32"/>
+          <w:szCs w:val="24"/>
+          <w:u w:val="single"/>
+        </w:rPr>
+      </w:pPr>
+    </w:p>
+    <w:p>
+      <w:pPr>
+        <w:spacing w:line="256" w:lineRule="auto"/>
+        <w:rPr>
+          <w:b/>
+          <w:sz w:val="32"/>
+          <w:szCs w:val="24"/>
+          <w:u w:val="single"/>
+        </w:rPr>
+      </w:pPr>
+    </w:p>
+    <w:p>
+      <w:pPr>
+        <w:spacing w:line="256" w:lineRule="auto"/>
+        <w:rPr>
+          <w:b/>
+          <w:sz w:val="32"/>
+          <w:szCs w:val="24"/>
+          <w:u w:val="single"/>
+        </w:rPr>
+      </w:pPr>
+    </w:p>
+    <w:p>
+      <w:pPr>
+        <w:spacing w:line="256" w:lineRule="auto"/>
+        <w:rPr>
+          <w:b/>
+          <w:sz w:val="32"/>
+          <w:szCs w:val="24"/>
+          <w:u w:val="single"/>
+        </w:rPr>
+      </w:pPr>
+      <w:r>
+        <w:rPr>
+          <w:b/>
+          <w:sz w:val="32"/>
+          <w:szCs w:val="24"/>
+          <w:u w:val="single"/>
+        </w:rPr>
+        <w:lastRenderedPageBreak/>
+        <w:t>Creating a handler file</w:t>
+      </w:r>
+    </w:p>
+    <w:p>
+      <w:pPr>
+        <w:spacing w:line="256" w:lineRule="auto"/>
+        <w:rPr>
+          <w:sz w:val="24"/>
+          <w:szCs w:val="24"/>
+        </w:rPr>
+      </w:pPr>
+      <w:r>
+        <w:rPr>
+          <w:sz w:val="24"/>
+          <w:szCs w:val="24"/>
+        </w:rPr>
+        <w:t>Every handler file is a webform page ( aspx ) which inherits from “FrontEndBasePage”. There are several handler files that are included, which you can use as a reference.</w:t>
+      </w:r>
+    </w:p>
+    <w:p>
+      <w:pPr>
+        <w:spacing w:line="256" w:lineRule="auto"/>
+        <w:rPr>
+          <w:sz w:val="24"/>
+          <w:szCs w:val="24"/>
+        </w:rPr>
+      </w:pPr>
+      <w:r>
+        <w:rPr>
+          <w:sz w:val="24"/>
+          <w:szCs w:val="24"/>
+        </w:rPr>
+        <w:t xml:space="preserve">I have divided the handler files into 2 folders: “PageHandlers” and “MediaTypeHandlers”. </w:t>
+      </w:r>
+      <w:r>
+        <w:rPr>
+          <w:sz w:val="24"/>
+          <w:szCs w:val="24"/>
+        </w:rPr>
+        <w:t>A Page handler is</w:t>
+      </w:r>
+      <w:r>
+        <w:rPr>
+          <w:sz w:val="24"/>
+          <w:szCs w:val="24"/>
+        </w:rPr>
+        <w:t xml:space="preserve"> the layout for 1 single page, where as a media type handler file is a layout for a type of page ( “MediaType” )</w:t>
+      </w:r>
+    </w:p>
+    <w:p>
+      <w:pPr>
+        <w:spacing w:line="256" w:lineRule="auto"/>
+        <w:rPr>
+          <w:sz w:val="24"/>
+          <w:szCs w:val="24"/>
+        </w:rPr>
+      </w:pPr>
+      <w:r>
+        <w:rPr>
+          <w:sz w:val="24"/>
+          <w:szCs w:val="24"/>
+        </w:rPr>
+        <w:t>You can find these handler files in the following locations</w:t>
+      </w:r>
+    </w:p>
+    <w:p>
+      <w:pPr>
+        <w:pStyle w:val="ListParagraph"/>
+        <w:numPr>
+          <w:ilvl w:val="0"/>
+          <w:numId w:val="25"/>
+        </w:numPr>
+        <w:spacing w:line="256" w:lineRule="auto"/>
+        <w:rPr>
+          <w:sz w:val="24"/>
+          <w:szCs w:val="24"/>
+        </w:rPr>
+      </w:pPr>
+      <w:r>
+        <w:rPr>
+          <w:sz w:val="24"/>
+          <w:szCs w:val="24"/>
+        </w:rPr>
+        <w:t>PageHandlerFiles: “/Views/PageHandlers/”</w:t>
+      </w:r>
+    </w:p>
+    <w:p>
+      <w:pPr>
+        <w:pStyle w:val="ListParagraph"/>
+        <w:numPr>
+          <w:ilvl w:val="0"/>
+          <w:numId w:val="25"/>
+        </w:numPr>
+        <w:spacing w:line="256" w:lineRule="auto"/>
+        <w:rPr>
+          <w:sz w:val="24"/>
+          <w:szCs w:val="24"/>
+        </w:rPr>
+      </w:pPr>
+      <w:r>
+        <w:rPr>
+          <w:sz w:val="24"/>
+          <w:szCs w:val="24"/>
+        </w:rPr>
+        <w:t>MediaTypeHandlers: “/Views/MediaTypeHandlers/”</w:t>
+      </w:r>
+    </w:p>
+    <w:p>
+      <w:pPr>
+        <w:spacing w:line="256" w:lineRule="auto"/>
+        <w:rPr>
+          <w:b/>
+          <w:sz w:val="32"/>
+          <w:szCs w:val="24"/>
+          <w:u w:val="single"/>
+        </w:rPr>
+      </w:pPr>
+      <w:r>
+        <w:rPr>
+          <w:b/>
           <w:noProof/>
-          <w:sz w:val="24"/>
-          <w:szCs w:val="24"/>
+          <w:sz w:val="32"/>
+          <w:szCs w:val="24"/>
+          <w:u w:val="single"/>
           <w:lang w:eastAsia="en-CA"/>
         </w:rPr>
         <w:drawing>
-          <wp:inline distT="0" distB="0" distL="0" distR="0" wp14:anchorId="079EEBD0" wp14:editId="0790633D">
-            <wp:extent cx="5943600" cy="626745"/>
-            <wp:effectExtent l="0" t="0" r="0" b="1905"/>
-            <wp:docPr id="45" name="Picture 45"/>
+          <wp:inline distT="0" distB="0" distL="0" distR="0" wp14:anchorId="2EE22953" wp14:editId="110D0F19">
+            <wp:extent cx="2935663" cy="3945989"/>
+            <wp:effectExtent l="0" t="0" r="0" b="0"/>
+            <wp:docPr id="36" name="Picture 36"/>
             <wp:cNvGraphicFramePr>
               <a:graphicFrameLocks xmlns:a="http://schemas.openxmlformats.org/drawingml/2006/main" noChangeAspect="1"/>
             </wp:cNvGraphicFramePr>
@@ -8610,7 +8921,7 @@
                   <pic:spPr>
                     <a:xfrm>
                       <a:off x="0" y="0"/>
-                      <a:ext cx="5943600" cy="626745"/>
+                      <a:ext cx="2935663" cy="3945989"/>
                     </a:xfrm>
                     <a:prstGeom prst="rect">
                       <a:avLst/>
@@ -8630,25 +8941,17 @@
           <w:szCs w:val="24"/>
         </w:rPr>
       </w:pPr>
-    </w:p>
-    <w:p>
-      <w:pPr>
-        <w:rPr>
-          <w:sz w:val="24"/>
-          <w:szCs w:val="24"/>
-        </w:rPr>
-      </w:pPr>
-    </w:p>
-    <w:p>
-      <w:pPr>
-        <w:rPr>
-          <w:sz w:val="24"/>
-          <w:szCs w:val="24"/>
-        </w:rPr>
-      </w:pPr>
-    </w:p>
-    <w:p>
-      <w:pPr>
+      <w:r>
+        <w:rPr>
+          <w:sz w:val="24"/>
+          <w:szCs w:val="24"/>
+        </w:rPr>
+        <w:br w:type="page"/>
+      </w:r>
+    </w:p>
+    <w:p>
+      <w:pPr>
+        <w:spacing w:line="256" w:lineRule="auto"/>
         <w:rPr>
           <w:sz w:val="24"/>
           <w:szCs w:val="24"/>
@@ -8660,39 +8963,19 @@
           <w:szCs w:val="24"/>
         </w:rPr>
         <w:lastRenderedPageBreak/>
-        <w:t xml:space="preserve">Open the Code Behind file“.aspx.cs” and change the </w:t>
-      </w:r>
-      <w:r>
-        <w:rPr>
-          <w:sz w:val="24"/>
-          <w:szCs w:val="24"/>
-        </w:rPr>
-        <w:t>Base Class</w:t>
-      </w:r>
-      <w:r>
-        <w:rPr>
-          <w:sz w:val="24"/>
-          <w:szCs w:val="24"/>
-        </w:rPr>
-        <w:t xml:space="preserve"> from “</w:t>
-      </w:r>
-      <w:r>
-        <w:rPr>
-          <w:sz w:val="24"/>
-          <w:szCs w:val="24"/>
-        </w:rPr>
-        <w:t>System.Web.UI.Page</w:t>
-      </w:r>
-      <w:r>
-        <w:rPr>
-          <w:sz w:val="24"/>
-          <w:szCs w:val="24"/>
-        </w:rPr>
-        <w:t>” to “FrontEndBasePage”</w:t>
-      </w:r>
-    </w:p>
-    <w:p>
-      <w:pPr>
+        <w:t>To create a handler file simply right click on the folder that you want to create the handler file under and select</w:t>
+      </w:r>
+      <w:r>
+        <w:rPr>
+          <w:sz w:val="24"/>
+          <w:szCs w:val="24"/>
+        </w:rPr>
+        <w:t xml:space="preserve"> “Add”-&gt; “Web Form”</w:t>
+      </w:r>
+    </w:p>
+    <w:p>
+      <w:pPr>
+        <w:spacing w:line="256" w:lineRule="auto"/>
         <w:rPr>
           <w:sz w:val="24"/>
           <w:szCs w:val="24"/>
@@ -8706,10 +8989,10 @@
           <w:lang w:eastAsia="en-CA"/>
         </w:rPr>
         <w:drawing>
-          <wp:inline distT="0" distB="0" distL="0" distR="0" wp14:anchorId="6128A5C1" wp14:editId="13CF0F60">
-            <wp:extent cx="4403495" cy="2821287"/>
+          <wp:inline distT="0" distB="0" distL="0" distR="0" wp14:anchorId="14C6BD91" wp14:editId="7F7A1817">
+            <wp:extent cx="5943600" cy="5415915"/>
             <wp:effectExtent l="0" t="0" r="0" b="0"/>
-            <wp:docPr id="47" name="Picture 47"/>
+            <wp:docPr id="37" name="Picture 37"/>
             <wp:cNvGraphicFramePr>
               <a:graphicFrameLocks xmlns:a="http://schemas.openxmlformats.org/drawingml/2006/main" noChangeAspect="1"/>
             </wp:cNvGraphicFramePr>
@@ -8729,7 +9012,7 @@
                   <pic:spPr>
                     <a:xfrm>
                       <a:off x="0" y="0"/>
-                      <a:ext cx="4403495" cy="2821287"/>
+                      <a:ext cx="5943600" cy="5415915"/>
                     </a:xfrm>
                     <a:prstGeom prst="rect">
                       <a:avLst/>
@@ -8754,54 +9037,7 @@
           <w:sz w:val="24"/>
           <w:szCs w:val="24"/>
         </w:rPr>
-        <w:br w:type="page"/>
-      </w:r>
-    </w:p>
-    <w:p>
-      <w:pPr>
-        <w:rPr>
-          <w:sz w:val="24"/>
-          <w:szCs w:val="24"/>
-        </w:rPr>
-      </w:pPr>
-      <w:r>
-        <w:rPr>
-          <w:sz w:val="24"/>
-          <w:szCs w:val="24"/>
-        </w:rPr>
-        <w:lastRenderedPageBreak/>
-        <w:t xml:space="preserve">For an advance reference of a handler file please </w:t>
-      </w:r>
-      <w:r>
-        <w:rPr>
-          <w:sz w:val="24"/>
-          <w:szCs w:val="24"/>
-        </w:rPr>
-        <w:t>open</w:t>
-      </w:r>
-      <w:r>
-        <w:rPr>
-          <w:sz w:val="24"/>
-          <w:szCs w:val="24"/>
-        </w:rPr>
-        <w:t xml:space="preserve"> the “Blog.aspx” and the “Blog.aspx.cs” pages and view how the Blog Handler file is created.</w:t>
-      </w:r>
-    </w:p>
-    <w:p>
-      <w:pPr>
-        <w:rPr>
-          <w:b/>
-          <w:sz w:val="24"/>
-          <w:szCs w:val="24"/>
-        </w:rPr>
-      </w:pPr>
-      <w:r>
-        <w:rPr>
-          <w:b/>
-          <w:sz w:val="24"/>
-          <w:szCs w:val="24"/>
-        </w:rPr>
-        <w:t>“Blog.aspx” file</w:t>
+        <w:t>Once the WebForm file has been created, you can simply remove all the HTML code that is placed in the “.aspx” file with what you want.</w:t>
       </w:r>
     </w:p>
     <w:p>
@@ -8819,10 +9055,10 @@
           <w:lang w:eastAsia="en-CA"/>
         </w:rPr>
         <w:drawing>
-          <wp:inline distT="0" distB="0" distL="0" distR="0" wp14:anchorId="0DA508B9" wp14:editId="62034431">
-            <wp:extent cx="5943600" cy="4121785"/>
-            <wp:effectExtent l="0" t="0" r="0" b="0"/>
-            <wp:docPr id="48" name="Picture 48"/>
+          <wp:inline distT="0" distB="0" distL="0" distR="0" wp14:anchorId="079EEBD0" wp14:editId="0790633D">
+            <wp:extent cx="5943600" cy="626745"/>
+            <wp:effectExtent l="0" t="0" r="0" b="1905"/>
+            <wp:docPr id="45" name="Picture 45"/>
             <wp:cNvGraphicFramePr>
               <a:graphicFrameLocks xmlns:a="http://schemas.openxmlformats.org/drawingml/2006/main" noChangeAspect="1"/>
             </wp:cNvGraphicFramePr>
@@ -8842,7 +9078,7 @@
                   <pic:spPr>
                     <a:xfrm>
                       <a:off x="0" y="0"/>
-                      <a:ext cx="5943600" cy="4121785"/>
+                      <a:ext cx="5943600" cy="626745"/>
                     </a:xfrm>
                     <a:prstGeom prst="rect">
                       <a:avLst/>
@@ -8862,46 +9098,65 @@
           <w:szCs w:val="24"/>
         </w:rPr>
       </w:pPr>
-      <w:r>
-        <w:rPr>
-          <w:sz w:val="24"/>
-          <w:szCs w:val="24"/>
-        </w:rPr>
-        <w:br w:type="page"/>
-      </w:r>
-    </w:p>
-    <w:p>
-      <w:pPr>
-        <w:rPr>
-          <w:b/>
-          <w:sz w:val="24"/>
-          <w:szCs w:val="24"/>
-        </w:rPr>
-      </w:pPr>
-      <w:r>
-        <w:rPr>
-          <w:b/>
+    </w:p>
+    <w:p>
+      <w:pPr>
+        <w:rPr>
+          <w:sz w:val="24"/>
+          <w:szCs w:val="24"/>
+        </w:rPr>
+      </w:pPr>
+    </w:p>
+    <w:p>
+      <w:pPr>
+        <w:rPr>
+          <w:sz w:val="24"/>
+          <w:szCs w:val="24"/>
+        </w:rPr>
+      </w:pPr>
+    </w:p>
+    <w:p>
+      <w:pPr>
+        <w:rPr>
+          <w:sz w:val="24"/>
+          <w:szCs w:val="24"/>
+        </w:rPr>
+      </w:pPr>
+      <w:r>
+        <w:rPr>
           <w:sz w:val="24"/>
           <w:szCs w:val="24"/>
         </w:rPr>
         <w:lastRenderedPageBreak/>
-        <w:t>“</w:t>
-      </w:r>
-      <w:r>
-        <w:rPr>
-          <w:b/>
-          <w:sz w:val="24"/>
-          <w:szCs w:val="24"/>
-        </w:rPr>
-        <w:t>Blog.aspx.cs</w:t>
-      </w:r>
-      <w:r>
-        <w:rPr>
-          <w:b/>
-          <w:sz w:val="24"/>
-          <w:szCs w:val="24"/>
-        </w:rPr>
-        <w:t>” file</w:t>
+        <w:t xml:space="preserve">Open the Code Behind file“.aspx.cs” and change the </w:t>
+      </w:r>
+      <w:r>
+        <w:rPr>
+          <w:sz w:val="24"/>
+          <w:szCs w:val="24"/>
+        </w:rPr>
+        <w:t>Base Class</w:t>
+      </w:r>
+      <w:r>
+        <w:rPr>
+          <w:sz w:val="24"/>
+          <w:szCs w:val="24"/>
+        </w:rPr>
+        <w:t xml:space="preserve"> from “</w:t>
+      </w:r>
+      <w:r>
+        <w:rPr>
+          <w:sz w:val="24"/>
+          <w:szCs w:val="24"/>
+        </w:rPr>
+        <w:t>System.Web.UI.Page</w:t>
+      </w:r>
+      <w:r>
+        <w:rPr>
+          <w:sz w:val="24"/>
+          <w:szCs w:val="24"/>
+        </w:rPr>
+        <w:t>” to “FrontEndBasePage”</w:t>
       </w:r>
     </w:p>
     <w:p>
@@ -8919,10 +9174,10 @@
           <w:lang w:eastAsia="en-CA"/>
         </w:rPr>
         <w:drawing>
-          <wp:inline distT="0" distB="0" distL="0" distR="0" wp14:anchorId="3146C0A4" wp14:editId="315CF60C">
-            <wp:extent cx="5943600" cy="4229100"/>
+          <wp:inline distT="0" distB="0" distL="0" distR="0" wp14:anchorId="6128A5C1" wp14:editId="13CF0F60">
+            <wp:extent cx="4403495" cy="2821287"/>
             <wp:effectExtent l="0" t="0" r="0" b="0"/>
-            <wp:docPr id="53" name="Picture 53"/>
+            <wp:docPr id="47" name="Picture 47"/>
             <wp:cNvGraphicFramePr>
               <a:graphicFrameLocks xmlns:a="http://schemas.openxmlformats.org/drawingml/2006/main" noChangeAspect="1"/>
             </wp:cNvGraphicFramePr>
@@ -8942,6 +9197,219 @@
                   <pic:spPr>
                     <a:xfrm>
                       <a:off x="0" y="0"/>
+                      <a:ext cx="4403495" cy="2821287"/>
+                    </a:xfrm>
+                    <a:prstGeom prst="rect">
+                      <a:avLst/>
+                    </a:prstGeom>
+                  </pic:spPr>
+                </pic:pic>
+              </a:graphicData>
+            </a:graphic>
+          </wp:inline>
+        </w:drawing>
+      </w:r>
+    </w:p>
+    <w:p>
+      <w:pPr>
+        <w:rPr>
+          <w:sz w:val="24"/>
+          <w:szCs w:val="24"/>
+        </w:rPr>
+      </w:pPr>
+      <w:r>
+        <w:rPr>
+          <w:sz w:val="24"/>
+          <w:szCs w:val="24"/>
+        </w:rPr>
+        <w:br w:type="page"/>
+      </w:r>
+    </w:p>
+    <w:p>
+      <w:pPr>
+        <w:rPr>
+          <w:sz w:val="24"/>
+          <w:szCs w:val="24"/>
+        </w:rPr>
+      </w:pPr>
+      <w:r>
+        <w:rPr>
+          <w:sz w:val="24"/>
+          <w:szCs w:val="24"/>
+        </w:rPr>
+        <w:lastRenderedPageBreak/>
+        <w:t xml:space="preserve">For an advance reference of a handler file please </w:t>
+      </w:r>
+      <w:r>
+        <w:rPr>
+          <w:sz w:val="24"/>
+          <w:szCs w:val="24"/>
+        </w:rPr>
+        <w:t>open</w:t>
+      </w:r>
+      <w:r>
+        <w:rPr>
+          <w:sz w:val="24"/>
+          <w:szCs w:val="24"/>
+        </w:rPr>
+        <w:t xml:space="preserve"> the “Blog.aspx” and the “Blog.aspx.cs” pages and view how the Blog Handler file is created.</w:t>
+      </w:r>
+    </w:p>
+    <w:p>
+      <w:pPr>
+        <w:rPr>
+          <w:b/>
+          <w:sz w:val="24"/>
+          <w:szCs w:val="24"/>
+        </w:rPr>
+      </w:pPr>
+      <w:r>
+        <w:rPr>
+          <w:b/>
+          <w:sz w:val="24"/>
+          <w:szCs w:val="24"/>
+        </w:rPr>
+        <w:t>“Blog.aspx” file</w:t>
+      </w:r>
+    </w:p>
+    <w:p>
+      <w:pPr>
+        <w:rPr>
+          <w:sz w:val="24"/>
+          <w:szCs w:val="24"/>
+        </w:rPr>
+      </w:pPr>
+      <w:r>
+        <w:rPr>
+          <w:noProof/>
+          <w:sz w:val="24"/>
+          <w:szCs w:val="24"/>
+          <w:lang w:eastAsia="en-CA"/>
+        </w:rPr>
+        <w:drawing>
+          <wp:inline distT="0" distB="0" distL="0" distR="0" wp14:anchorId="0DA508B9" wp14:editId="62034431">
+            <wp:extent cx="5943600" cy="4121785"/>
+            <wp:effectExtent l="0" t="0" r="0" b="0"/>
+            <wp:docPr id="48" name="Picture 48"/>
+            <wp:cNvGraphicFramePr>
+              <a:graphicFrameLocks xmlns:a="http://schemas.openxmlformats.org/drawingml/2006/main" noChangeAspect="1"/>
+            </wp:cNvGraphicFramePr>
+            <a:graphic xmlns:a="http://schemas.openxmlformats.org/drawingml/2006/main">
+              <a:graphicData uri="http://schemas.openxmlformats.org/drawingml/2006/picture">
+                <pic:pic xmlns:pic="http://schemas.openxmlformats.org/drawingml/2006/picture">
+                  <pic:nvPicPr>
+                    <pic:cNvPr id="1" name=""/>
+                    <pic:cNvPicPr/>
+                  </pic:nvPicPr>
+                  <pic:blipFill>
+                    <a:blip r:embed="rId74"/>
+                    <a:stretch>
+                      <a:fillRect/>
+                    </a:stretch>
+                  </pic:blipFill>
+                  <pic:spPr>
+                    <a:xfrm>
+                      <a:off x="0" y="0"/>
+                      <a:ext cx="5943600" cy="4121785"/>
+                    </a:xfrm>
+                    <a:prstGeom prst="rect">
+                      <a:avLst/>
+                    </a:prstGeom>
+                  </pic:spPr>
+                </pic:pic>
+              </a:graphicData>
+            </a:graphic>
+          </wp:inline>
+        </w:drawing>
+      </w:r>
+    </w:p>
+    <w:p>
+      <w:pPr>
+        <w:rPr>
+          <w:sz w:val="24"/>
+          <w:szCs w:val="24"/>
+        </w:rPr>
+      </w:pPr>
+      <w:r>
+        <w:rPr>
+          <w:sz w:val="24"/>
+          <w:szCs w:val="24"/>
+        </w:rPr>
+        <w:br w:type="page"/>
+      </w:r>
+    </w:p>
+    <w:p>
+      <w:pPr>
+        <w:rPr>
+          <w:b/>
+          <w:sz w:val="24"/>
+          <w:szCs w:val="24"/>
+        </w:rPr>
+      </w:pPr>
+      <w:r>
+        <w:rPr>
+          <w:b/>
+          <w:sz w:val="24"/>
+          <w:szCs w:val="24"/>
+        </w:rPr>
+        <w:lastRenderedPageBreak/>
+        <w:t>“</w:t>
+      </w:r>
+      <w:r>
+        <w:rPr>
+          <w:b/>
+          <w:sz w:val="24"/>
+          <w:szCs w:val="24"/>
+        </w:rPr>
+        <w:t>Blog.aspx.cs</w:t>
+      </w:r>
+      <w:r>
+        <w:rPr>
+          <w:b/>
+          <w:sz w:val="24"/>
+          <w:szCs w:val="24"/>
+        </w:rPr>
+        <w:t>” file</w:t>
+      </w:r>
+    </w:p>
+    <w:p>
+      <w:pPr>
+        <w:rPr>
+          <w:sz w:val="24"/>
+          <w:szCs w:val="24"/>
+        </w:rPr>
+      </w:pPr>
+      <w:r>
+        <w:rPr>
+          <w:noProof/>
+          <w:sz w:val="24"/>
+          <w:szCs w:val="24"/>
+          <w:lang w:eastAsia="en-CA"/>
+        </w:rPr>
+        <w:drawing>
+          <wp:inline distT="0" distB="0" distL="0" distR="0" wp14:anchorId="3146C0A4" wp14:editId="315CF60C">
+            <wp:extent cx="5943600" cy="4229100"/>
+            <wp:effectExtent l="0" t="0" r="0" b="0"/>
+            <wp:docPr id="53" name="Picture 53"/>
+            <wp:cNvGraphicFramePr>
+              <a:graphicFrameLocks xmlns:a="http://schemas.openxmlformats.org/drawingml/2006/main" noChangeAspect="1"/>
+            </wp:cNvGraphicFramePr>
+            <a:graphic xmlns:a="http://schemas.openxmlformats.org/drawingml/2006/main">
+              <a:graphicData uri="http://schemas.openxmlformats.org/drawingml/2006/picture">
+                <pic:pic xmlns:pic="http://schemas.openxmlformats.org/drawingml/2006/picture">
+                  <pic:nvPicPr>
+                    <pic:cNvPr id="1" name=""/>
+                    <pic:cNvPicPr/>
+                  </pic:nvPicPr>
+                  <pic:blipFill>
+                    <a:blip r:embed="rId75"/>
+                    <a:stretch>
+                      <a:fillRect/>
+                    </a:stretch>
+                  </pic:blipFill>
+                  <pic:spPr>
+                    <a:xfrm>
+                      <a:off x="0" y="0"/>
                       <a:ext cx="5943600" cy="4229100"/>
                     </a:xfrm>
                     <a:prstGeom prst="rect">
@@ -9056,7 +9524,7 @@
                     </pic:cNvPicPr>
                   </pic:nvPicPr>
                   <pic:blipFill>
-                    <a:blip r:embed="rId74">
+                    <a:blip r:embed="rId76">
                       <a:extLst>
                         <a:ext uri="{28A0092B-C50C-407E-A947-70E740481C1C}">
                           <a14:useLocalDpi xmlns:a14="http://schemas.microsoft.com/office/drawing/2010/main" val="0"/>
@@ -9330,277 +9798,16 @@
       </w:pPr>
       <w:r>
         <w:rPr>
-          <w:sz w:val="24"/>
-          <w:szCs w:val="24"/>
+          <w:noProof/>
+          <w:sz w:val="24"/>
+          <w:szCs w:val="24"/>
+          <w:lang w:eastAsia="en-CA"/>
         </w:rPr>
         <w:drawing>
           <wp:inline distT="0" distB="0" distL="0" distR="0" wp14:anchorId="43A79172" wp14:editId="72A86E7E">
             <wp:extent cx="3173948" cy="162033"/>
             <wp:effectExtent l="0" t="0" r="7620" b="9525"/>
             <wp:docPr id="59" name="Picture 59"/>
-            <wp:cNvGraphicFramePr>
-              <a:graphicFrameLocks xmlns:a="http://schemas.openxmlformats.org/drawingml/2006/main" noChangeAspect="1"/>
-            </wp:cNvGraphicFramePr>
-            <a:graphic xmlns:a="http://schemas.openxmlformats.org/drawingml/2006/main">
-              <a:graphicData uri="http://schemas.openxmlformats.org/drawingml/2006/picture">
-                <pic:pic xmlns:pic="http://schemas.openxmlformats.org/drawingml/2006/picture">
-                  <pic:nvPicPr>
-                    <pic:cNvPr id="1" name=""/>
-                    <pic:cNvPicPr/>
-                  </pic:nvPicPr>
-                  <pic:blipFill>
-                    <a:blip r:embed="rId75"/>
-                    <a:stretch>
-                      <a:fillRect/>
-                    </a:stretch>
-                  </pic:blipFill>
-                  <pic:spPr>
-                    <a:xfrm>
-                      <a:off x="0" y="0"/>
-                      <a:ext cx="3173948" cy="162033"/>
-                    </a:xfrm>
-                    <a:prstGeom prst="rect">
-                      <a:avLst/>
-                    </a:prstGeom>
-                  </pic:spPr>
-                </pic:pic>
-              </a:graphicData>
-            </a:graphic>
-          </wp:inline>
-        </w:drawing>
-      </w:r>
-    </w:p>
-    <w:p>
-      <w:pPr>
-        <w:rPr>
-          <w:sz w:val="24"/>
-          <w:szCs w:val="24"/>
-        </w:rPr>
-      </w:pPr>
-      <w:r>
-        <w:rPr>
-          <w:sz w:val="24"/>
-          <w:szCs w:val="24"/>
-        </w:rPr>
-        <w:t xml:space="preserve">The system comes with 3 levels of caching, you need to enable at least 1 of them, </w:t>
-      </w:r>
-      <w:r>
-        <w:rPr>
-          <w:sz w:val="24"/>
-          <w:szCs w:val="24"/>
-        </w:rPr>
-        <w:t>for</w:t>
-      </w:r>
-      <w:r>
-        <w:rPr>
-          <w:sz w:val="24"/>
-          <w:szCs w:val="24"/>
-        </w:rPr>
-        <w:t xml:space="preserve"> the caching to work.</w:t>
-      </w:r>
-    </w:p>
-    <w:p>
-      <w:pPr>
-        <w:pStyle w:val="ListParagraph"/>
-        <w:numPr>
-          <w:ilvl w:val="0"/>
-          <w:numId w:val="29"/>
-        </w:numPr>
-        <w:rPr>
-          <w:i/>
-          <w:sz w:val="24"/>
-          <w:szCs w:val="24"/>
-        </w:rPr>
-      </w:pPr>
-      <w:r>
-        <w:rPr>
-          <w:b/>
-          <w:sz w:val="24"/>
-          <w:szCs w:val="24"/>
-        </w:rPr>
-        <w:t xml:space="preserve">Level 1 - Memory Caching: </w:t>
-      </w:r>
-      <w:r>
-        <w:rPr>
-          <w:sz w:val="24"/>
-          <w:szCs w:val="24"/>
-        </w:rPr>
-        <w:t xml:space="preserve">Set “EnableLevel1MemoryCaching” to “True”. </w:t>
-      </w:r>
-      <w:r>
-        <w:rPr>
-          <w:sz w:val="24"/>
-          <w:szCs w:val="24"/>
-        </w:rPr>
-        <w:t>This uses the ASP .NET Cache object</w:t>
-      </w:r>
-      <w:r>
-        <w:rPr>
-          <w:sz w:val="24"/>
-          <w:szCs w:val="24"/>
-        </w:rPr>
-        <w:t xml:space="preserve"> to store the cache in.</w:t>
-      </w:r>
-      <w:r>
-        <w:rPr>
-          <w:sz w:val="24"/>
-          <w:szCs w:val="24"/>
-        </w:rPr>
-        <w:t xml:space="preserve"> </w:t>
-      </w:r>
-      <w:r>
-        <w:rPr>
-          <w:sz w:val="24"/>
-          <w:szCs w:val="24"/>
-        </w:rPr>
-        <w:br/>
-      </w:r>
-      <w:r>
-        <w:rPr>
-          <w:b/>
-        </w:rPr>
-        <w:drawing>
-          <wp:inline distT="0" distB="0" distL="0" distR="0" wp14:anchorId="5AFC4A3B" wp14:editId="01DD40E0">
-            <wp:extent cx="3555203" cy="152502"/>
-            <wp:effectExtent l="0" t="0" r="7620" b="0"/>
-            <wp:docPr id="60" name="Picture 60"/>
-            <wp:cNvGraphicFramePr>
-              <a:graphicFrameLocks xmlns:a="http://schemas.openxmlformats.org/drawingml/2006/main" noChangeAspect="1"/>
-            </wp:cNvGraphicFramePr>
-            <a:graphic xmlns:a="http://schemas.openxmlformats.org/drawingml/2006/main">
-              <a:graphicData uri="http://schemas.openxmlformats.org/drawingml/2006/picture">
-                <pic:pic xmlns:pic="http://schemas.openxmlformats.org/drawingml/2006/picture">
-                  <pic:nvPicPr>
-                    <pic:cNvPr id="1" name=""/>
-                    <pic:cNvPicPr/>
-                  </pic:nvPicPr>
-                  <pic:blipFill>
-                    <a:blip r:embed="rId76"/>
-                    <a:stretch>
-                      <a:fillRect/>
-                    </a:stretch>
-                  </pic:blipFill>
-                  <pic:spPr>
-                    <a:xfrm>
-                      <a:off x="0" y="0"/>
-                      <a:ext cx="3555203" cy="152502"/>
-                    </a:xfrm>
-                    <a:prstGeom prst="rect">
-                      <a:avLst/>
-                    </a:prstGeom>
-                  </pic:spPr>
-                </pic:pic>
-              </a:graphicData>
-            </a:graphic>
-          </wp:inline>
-        </w:drawing>
-      </w:r>
-      <w:r>
-        <w:rPr>
-          <w:sz w:val="24"/>
-          <w:szCs w:val="24"/>
-        </w:rPr>
-        <w:br/>
-      </w:r>
-      <w:r>
-        <w:rPr>
-          <w:b/>
-          <w:sz w:val="24"/>
-          <w:szCs w:val="24"/>
-        </w:rPr>
-        <w:br/>
-      </w:r>
-      <w:r>
-        <w:rPr>
-          <w:b/>
-          <w:sz w:val="24"/>
-          <w:szCs w:val="24"/>
-        </w:rPr>
-        <w:t>Please note:</w:t>
-      </w:r>
-      <w:r>
-        <w:rPr>
-          <w:i/>
-          <w:sz w:val="24"/>
-          <w:szCs w:val="24"/>
-        </w:rPr>
-        <w:t xml:space="preserve"> Memory Caching cannot be used as a reliable storage medium as it is flushed whenever the Application Pool recycles and is automatically purged if the server is running out of memory. </w:t>
-      </w:r>
-      <w:r>
-        <w:rPr>
-          <w:sz w:val="24"/>
-          <w:szCs w:val="24"/>
-        </w:rPr>
-        <w:br/>
-      </w:r>
-    </w:p>
-    <w:p>
-      <w:pPr>
-        <w:pStyle w:val="ListParagraph"/>
-        <w:numPr>
-          <w:ilvl w:val="0"/>
-          <w:numId w:val="28"/>
-        </w:numPr>
-        <w:rPr>
-          <w:b/>
-          <w:sz w:val="24"/>
-          <w:szCs w:val="24"/>
-        </w:rPr>
-      </w:pPr>
-      <w:r>
-        <w:rPr>
-          <w:b/>
-          <w:sz w:val="24"/>
-          <w:szCs w:val="24"/>
-        </w:rPr>
-        <w:t xml:space="preserve">Level 2 – FileSystem Caching: </w:t>
-      </w:r>
-      <w:r>
-        <w:rPr>
-          <w:sz w:val="24"/>
-          <w:szCs w:val="24"/>
-        </w:rPr>
-        <w:t>Set</w:t>
-      </w:r>
-      <w:r>
-        <w:rPr>
-          <w:sz w:val="24"/>
-          <w:szCs w:val="24"/>
-        </w:rPr>
-        <w:t xml:space="preserve"> “EnableLevel2FileSystemCache” to “True”.</w:t>
-      </w:r>
-      <w:r>
-        <w:rPr>
-          <w:sz w:val="24"/>
-          <w:szCs w:val="24"/>
-        </w:rPr>
-        <w:t xml:space="preserve"> </w:t>
-      </w:r>
-      <w:r>
-        <w:rPr>
-          <w:sz w:val="24"/>
-          <w:szCs w:val="24"/>
-        </w:rPr>
-        <w:t>This uses a FileSystem location that you can provide to store the cache in.</w:t>
-      </w:r>
-      <w:r>
-        <w:rPr>
-          <w:sz w:val="24"/>
-          <w:szCs w:val="24"/>
-        </w:rPr>
-        <w:br/>
-      </w:r>
-      <w:r>
-        <w:rPr>
-          <w:b/>
-          <w:sz w:val="24"/>
-          <w:szCs w:val="24"/>
-        </w:rPr>
-        <w:drawing>
-          <wp:inline distT="0" distB="0" distL="0" distR="0" wp14:anchorId="592858EE" wp14:editId="136EB18D">
-            <wp:extent cx="4222399" cy="333598"/>
-            <wp:effectExtent l="0" t="0" r="6985" b="9525"/>
-            <wp:docPr id="63" name="Picture 63"/>
             <wp:cNvGraphicFramePr>
               <a:graphicFrameLocks xmlns:a="http://schemas.openxmlformats.org/drawingml/2006/main" noChangeAspect="1"/>
             </wp:cNvGraphicFramePr>
@@ -9620,7 +9827,7 @@
                   <pic:spPr>
                     <a:xfrm>
                       <a:off x="0" y="0"/>
-                      <a:ext cx="4222399" cy="333598"/>
+                      <a:ext cx="3173948" cy="162033"/>
                     </a:xfrm>
                     <a:prstGeom prst="rect">
                       <a:avLst/>
@@ -9632,12 +9839,34 @@
           </wp:inline>
         </w:drawing>
       </w:r>
-      <w:r>
-        <w:rPr>
-          <w:sz w:val="24"/>
-          <w:szCs w:val="24"/>
-        </w:rPr>
-        <w:br/>
+    </w:p>
+    <w:p>
+      <w:pPr>
+        <w:rPr>
+          <w:sz w:val="24"/>
+          <w:szCs w:val="24"/>
+        </w:rPr>
+      </w:pPr>
+      <w:r>
+        <w:rPr>
+          <w:sz w:val="24"/>
+          <w:szCs w:val="24"/>
+        </w:rPr>
+        <w:t xml:space="preserve">The system comes with 3 levels of caching, you need to enable at least 1 of them, </w:t>
+      </w:r>
+      <w:r>
+        <w:rPr>
+          <w:sz w:val="24"/>
+          <w:szCs w:val="24"/>
+        </w:rPr>
+        <w:t>for</w:t>
+      </w:r>
+      <w:r>
+        <w:rPr>
+          <w:sz w:val="24"/>
+          <w:szCs w:val="24"/>
+        </w:rPr>
+        <w:t xml:space="preserve"> the caching to work.</w:t>
       </w:r>
     </w:p>
     <w:p>
@@ -9645,49 +9874,49 @@
         <w:pStyle w:val="ListParagraph"/>
         <w:numPr>
           <w:ilvl w:val="0"/>
-          <w:numId w:val="28"/>
+          <w:numId w:val="29"/>
         </w:numPr>
         <w:rPr>
-          <w:b/>
-          <w:sz w:val="24"/>
-          <w:szCs w:val="24"/>
-        </w:rPr>
-      </w:pPr>
-      <w:r>
-        <w:rPr>
-          <w:b/>
-          <w:sz w:val="24"/>
-          <w:szCs w:val="24"/>
-        </w:rPr>
-        <w:t xml:space="preserve">Level 3 – Redis Caching: </w:t>
-      </w:r>
-      <w:r>
-        <w:rPr>
-          <w:sz w:val="24"/>
-          <w:szCs w:val="24"/>
-        </w:rPr>
-        <w:t xml:space="preserve">Set “EnableLevel3RedisCache” to “True”. </w:t>
-      </w:r>
-      <w:r>
-        <w:rPr>
-          <w:sz w:val="24"/>
-          <w:szCs w:val="24"/>
-        </w:rPr>
-        <w:t xml:space="preserve">This uses a redis </w:t>
-      </w:r>
-      <w:r>
-        <w:rPr>
-          <w:sz w:val="24"/>
-          <w:szCs w:val="24"/>
-        </w:rPr>
-        <w:t>database to store its cache in. Y</w:t>
-      </w:r>
-      <w:r>
-        <w:rPr>
-          <w:sz w:val="24"/>
-          <w:szCs w:val="24"/>
-        </w:rPr>
-        <w:t>ou need to provide the Redis Connection string.</w:t>
+          <w:i/>
+          <w:sz w:val="24"/>
+          <w:szCs w:val="24"/>
+        </w:rPr>
+      </w:pPr>
+      <w:r>
+        <w:rPr>
+          <w:b/>
+          <w:sz w:val="24"/>
+          <w:szCs w:val="24"/>
+        </w:rPr>
+        <w:t xml:space="preserve">Level 1 - Memory Caching: </w:t>
+      </w:r>
+      <w:r>
+        <w:rPr>
+          <w:sz w:val="24"/>
+          <w:szCs w:val="24"/>
+        </w:rPr>
+        <w:t xml:space="preserve">Set “EnableLevel1MemoryCaching” to “True”. </w:t>
+      </w:r>
+      <w:r>
+        <w:rPr>
+          <w:sz w:val="24"/>
+          <w:szCs w:val="24"/>
+        </w:rPr>
+        <w:t>This uses the ASP .NET Cache object</w:t>
+      </w:r>
+      <w:r>
+        <w:rPr>
+          <w:sz w:val="24"/>
+          <w:szCs w:val="24"/>
+        </w:rPr>
+        <w:t xml:space="preserve"> to store the cache in.</w:t>
+      </w:r>
+      <w:r>
+        <w:rPr>
+          <w:sz w:val="24"/>
+          <w:szCs w:val="24"/>
+        </w:rPr>
+        <w:t xml:space="preserve"> </w:t>
       </w:r>
       <w:r>
         <w:rPr>
@@ -9699,14 +9928,14 @@
       <w:r>
         <w:rPr>
           <w:b/>
-          <w:sz w:val="24"/>
-          <w:szCs w:val="24"/>
+          <w:noProof/>
+          <w:lang w:eastAsia="en-CA"/>
         </w:rPr>
         <w:drawing>
-          <wp:inline distT="0" distB="0" distL="0" distR="0" wp14:anchorId="63D38DCC" wp14:editId="1A766B04">
-            <wp:extent cx="3564734" cy="314535"/>
-            <wp:effectExtent l="0" t="0" r="0" b="9525"/>
-            <wp:docPr id="195" name="Picture 195"/>
+          <wp:inline distT="0" distB="0" distL="0" distR="0" wp14:anchorId="5AFC4A3B" wp14:editId="01DD40E0">
+            <wp:extent cx="3555203" cy="152502"/>
+            <wp:effectExtent l="0" t="0" r="7620" b="0"/>
+            <wp:docPr id="60" name="Picture 60"/>
             <wp:cNvGraphicFramePr>
               <a:graphicFrameLocks xmlns:a="http://schemas.openxmlformats.org/drawingml/2006/main" noChangeAspect="1"/>
             </wp:cNvGraphicFramePr>
@@ -9726,7 +9955,7 @@
                   <pic:spPr>
                     <a:xfrm>
                       <a:off x="0" y="0"/>
-                      <a:ext cx="3564734" cy="314535"/>
+                      <a:ext cx="3555203" cy="152502"/>
                     </a:xfrm>
                     <a:prstGeom prst="rect">
                       <a:avLst/>
@@ -9738,74 +9967,114 @@
           </wp:inline>
         </w:drawing>
       </w:r>
-    </w:p>
-    <w:p>
-      <w:pPr>
-        <w:rPr>
-          <w:b/>
-          <w:sz w:val="24"/>
-          <w:szCs w:val="24"/>
-        </w:rPr>
-      </w:pPr>
-      <w:r>
-        <w:rPr>
-          <w:b/>
-          <w:sz w:val="24"/>
-          <w:szCs w:val="24"/>
-        </w:rPr>
-        <w:t>It is recommended to use “FileSystemCaching”. If you are using Azure it is recommended to use “RedisCaching”</w:t>
-      </w:r>
-      <w:r>
-        <w:rPr>
-          <w:b/>
-          <w:sz w:val="24"/>
-          <w:szCs w:val="24"/>
-        </w:rPr>
-        <w:t>.</w:t>
-      </w:r>
-    </w:p>
-    <w:p>
-      <w:pPr>
-        <w:rPr>
-          <w:sz w:val="24"/>
-          <w:szCs w:val="24"/>
-        </w:rPr>
-      </w:pPr>
-      <w:r>
-        <w:rPr>
-          <w:sz w:val="24"/>
-          <w:szCs w:val="24"/>
-        </w:rPr>
-        <w:t>The duration of the cache is determined by the value you provide in the “</w:t>
-      </w:r>
-      <w:r>
-        <w:t>Output Cache Duration ( in Seconds)</w:t>
-      </w:r>
-      <w:r>
-        <w:rPr>
-          <w:sz w:val="24"/>
-          <w:szCs w:val="24"/>
-        </w:rPr>
-        <w:t>” field in the Settings section in the CMS.</w:t>
-      </w:r>
-    </w:p>
-    <w:p>
-      <w:pPr>
-        <w:rPr>
-          <w:sz w:val="24"/>
-          <w:szCs w:val="24"/>
-        </w:rPr>
-      </w:pPr>
-      <w:r>
-        <w:rPr>
-          <w:sz w:val="24"/>
-          <w:szCs w:val="24"/>
+      <w:r>
+        <w:rPr>
+          <w:sz w:val="24"/>
+          <w:szCs w:val="24"/>
+        </w:rPr>
+        <w:br/>
+      </w:r>
+      <w:r>
+        <w:rPr>
+          <w:b/>
+          <w:sz w:val="24"/>
+          <w:szCs w:val="24"/>
+        </w:rPr>
+        <w:br/>
+      </w:r>
+      <w:r>
+        <w:rPr>
+          <w:b/>
+          <w:sz w:val="24"/>
+          <w:szCs w:val="24"/>
+        </w:rPr>
+        <w:t>Please note:</w:t>
+      </w:r>
+      <w:r>
+        <w:rPr>
+          <w:i/>
+          <w:sz w:val="24"/>
+          <w:szCs w:val="24"/>
+        </w:rPr>
+        <w:t xml:space="preserve"> Memory Caching cannot be used as a reliable storage medium as it is flushed whenever the Application Pool recycles and is automatically purged if the server is running out of memory. </w:t>
+      </w:r>
+      <w:r>
+        <w:rPr>
+          <w:sz w:val="24"/>
+          <w:szCs w:val="24"/>
+        </w:rPr>
+        <w:br/>
+      </w:r>
+    </w:p>
+    <w:p>
+      <w:pPr>
+        <w:pStyle w:val="ListParagraph"/>
+        <w:numPr>
+          <w:ilvl w:val="0"/>
+          <w:numId w:val="28"/>
+        </w:numPr>
+        <w:rPr>
+          <w:b/>
+          <w:sz w:val="24"/>
+          <w:szCs w:val="24"/>
+        </w:rPr>
+      </w:pPr>
+      <w:r>
+        <w:rPr>
+          <w:b/>
+          <w:sz w:val="24"/>
+          <w:szCs w:val="24"/>
+        </w:rPr>
+        <w:t xml:space="preserve">Level 2 – FileSystem Caching: </w:t>
+      </w:r>
+      <w:r>
+        <w:rPr>
+          <w:sz w:val="24"/>
+          <w:szCs w:val="24"/>
+        </w:rPr>
+        <w:t>Set</w:t>
+      </w:r>
+      <w:r>
+        <w:rPr>
+          <w:sz w:val="24"/>
+          <w:szCs w:val="24"/>
+        </w:rPr>
+        <w:t xml:space="preserve"> “EnableLevel2FileSystemCache” to “True”.</w:t>
+      </w:r>
+      <w:r>
+        <w:rPr>
+          <w:sz w:val="24"/>
+          <w:szCs w:val="24"/>
+        </w:rPr>
+        <w:t xml:space="preserve"> </w:t>
+      </w:r>
+      <w:r>
+        <w:rPr>
+          <w:sz w:val="24"/>
+          <w:szCs w:val="24"/>
+        </w:rPr>
+        <w:t>This uses a FileSystem location that you can provide to store the cache in.</w:t>
+      </w:r>
+      <w:r>
+        <w:rPr>
+          <w:sz w:val="24"/>
+          <w:szCs w:val="24"/>
+        </w:rPr>
+        <w:br/>
+      </w:r>
+      <w:r>
+        <w:rPr>
+          <w:b/>
+          <w:noProof/>
+          <w:sz w:val="24"/>
+          <w:szCs w:val="24"/>
+          <w:lang w:eastAsia="en-CA"/>
         </w:rPr>
         <w:drawing>
-          <wp:inline distT="0" distB="0" distL="0" distR="0" wp14:anchorId="73E22A6D" wp14:editId="3E17E7C3">
-            <wp:extent cx="3335981" cy="409849"/>
-            <wp:effectExtent l="0" t="0" r="0" b="9525"/>
-            <wp:docPr id="200" name="Picture 200"/>
+          <wp:inline distT="0" distB="0" distL="0" distR="0" wp14:anchorId="592858EE" wp14:editId="136EB18D">
+            <wp:extent cx="4222399" cy="333598"/>
+            <wp:effectExtent l="0" t="0" r="6985" b="9525"/>
+            <wp:docPr id="63" name="Picture 63"/>
             <wp:cNvGraphicFramePr>
               <a:graphicFrameLocks xmlns:a="http://schemas.openxmlformats.org/drawingml/2006/main" noChangeAspect="1"/>
             </wp:cNvGraphicFramePr>
@@ -9825,7 +10094,7 @@
                   <pic:spPr>
                     <a:xfrm>
                       <a:off x="0" y="0"/>
-                      <a:ext cx="3335981" cy="409849"/>
+                      <a:ext cx="4222399" cy="333598"/>
                     </a:xfrm>
                     <a:prstGeom prst="rect">
                       <a:avLst/>
@@ -9837,279 +10106,83 @@
           </wp:inline>
         </w:drawing>
       </w:r>
-    </w:p>
-    <w:p>
-      <w:pPr>
-        <w:rPr>
-          <w:sz w:val="24"/>
-          <w:szCs w:val="24"/>
-        </w:rPr>
-      </w:pPr>
-      <w:r>
-        <w:rPr>
-          <w:sz w:val="24"/>
-          <w:szCs w:val="24"/>
-        </w:rPr>
-        <w:br w:type="page"/>
-      </w:r>
-    </w:p>
-    <w:p>
-      <w:pPr>
-        <w:rPr>
-          <w:sz w:val="24"/>
-          <w:szCs w:val="24"/>
-        </w:rPr>
-      </w:pPr>
-      <w:r>
-        <w:rPr>
-          <w:sz w:val="24"/>
-          <w:szCs w:val="24"/>
-        </w:rPr>
-        <w:lastRenderedPageBreak/>
-        <w:t xml:space="preserve">The entire HTML for a page is cached and placed in cache with the key representing the exact url that was used to access it. </w:t>
-      </w:r>
-    </w:p>
-    <w:p>
-      <w:pPr>
-        <w:rPr>
-          <w:sz w:val="24"/>
-          <w:szCs w:val="24"/>
-        </w:rPr>
-      </w:pPr>
-      <w:r>
-        <w:rPr>
-          <w:sz w:val="24"/>
-          <w:szCs w:val="24"/>
-        </w:rPr>
-        <w:t>So,</w:t>
-      </w:r>
-      <w:r>
-        <w:rPr>
-          <w:sz w:val="24"/>
-          <w:szCs w:val="24"/>
-        </w:rPr>
-        <w:t xml:space="preserve"> the next time someone visits that exact URL it will load from cache and will not even hit the database, this makes the caching system extremely fast.</w:t>
-      </w:r>
-    </w:p>
-    <w:p>
-      <w:pPr>
-        <w:rPr>
-          <w:sz w:val="24"/>
-          <w:szCs w:val="24"/>
-        </w:rPr>
-      </w:pPr>
-      <w:r>
-        <w:rPr>
-          <w:sz w:val="24"/>
-          <w:szCs w:val="24"/>
-        </w:rPr>
-        <w:t>So,</w:t>
-      </w:r>
-      <w:r>
-        <w:rPr>
-          <w:sz w:val="24"/>
-          <w:szCs w:val="24"/>
-        </w:rPr>
-        <w:t xml:space="preserve"> if you have the entire website cached you can browse the entire website </w:t>
-      </w:r>
-      <w:r>
-        <w:rPr>
-          <w:sz w:val="24"/>
-          <w:szCs w:val="24"/>
-        </w:rPr>
-        <w:t>even if the DB is down.</w:t>
-      </w:r>
-    </w:p>
-    <w:p>
-      <w:pPr>
-        <w:rPr>
-          <w:sz w:val="24"/>
-          <w:szCs w:val="24"/>
-        </w:rPr>
-      </w:pPr>
-      <w:r>
-        <w:rPr>
-          <w:sz w:val="24"/>
-          <w:szCs w:val="24"/>
-        </w:rPr>
-        <w:t xml:space="preserve">You can tell if a page is being loaded </w:t>
-      </w:r>
-      <w:r>
-        <w:rPr>
-          <w:sz w:val="24"/>
-          <w:szCs w:val="24"/>
-        </w:rPr>
-        <w:t xml:space="preserve">from </w:t>
-      </w:r>
-      <w:r>
-        <w:rPr>
-          <w:sz w:val="24"/>
-          <w:szCs w:val="24"/>
-        </w:rPr>
-        <w:t>cache or not by viewing the page source and going all the way to the bottom, if the page is coming from cache you will se</w:t>
-      </w:r>
-      <w:r>
-        <w:rPr>
-          <w:sz w:val="24"/>
-          <w:szCs w:val="24"/>
-        </w:rPr>
-        <w:t>e</w:t>
-      </w:r>
-      <w:r>
-        <w:rPr>
-          <w:sz w:val="24"/>
-          <w:szCs w:val="24"/>
-        </w:rPr>
-        <w:t xml:space="preserve"> an HTML comment</w:t>
-      </w:r>
-      <w:r>
-        <w:rPr>
-          <w:sz w:val="24"/>
-          <w:szCs w:val="24"/>
-        </w:rPr>
-        <w:t xml:space="preserve"> as below</w:t>
-      </w:r>
-      <w:r>
-        <w:rPr>
-          <w:sz w:val="24"/>
-          <w:szCs w:val="24"/>
-        </w:rPr>
-        <w:t xml:space="preserve">:  </w:t>
-      </w:r>
-    </w:p>
-    <w:p>
-      <w:pPr>
-        <w:rPr>
-          <w:rFonts w:ascii="Courier New" w:hAnsi="Courier New" w:cs="Courier New"/>
-          <w:color w:val="236E25"/>
-          <w:sz w:val="27"/>
-          <w:szCs w:val="27"/>
-        </w:rPr>
-      </w:pPr>
-      <w:r>
-        <w:rPr>
-          <w:rFonts w:ascii="Courier New" w:hAnsi="Courier New" w:cs="Courier New"/>
-          <w:color w:val="236E25"/>
-          <w:sz w:val="27"/>
-          <w:szCs w:val="27"/>
-        </w:rPr>
-        <w:t>&lt;!-- Loaded from level 2 - File Cache --&gt;</w:t>
-      </w:r>
-    </w:p>
-    <w:p>
-      <w:pPr>
-        <w:rPr>
-          <w:rFonts w:ascii="Courier New" w:hAnsi="Courier New" w:cs="Courier New"/>
-          <w:color w:val="236E25"/>
-          <w:sz w:val="27"/>
-          <w:szCs w:val="27"/>
-        </w:rPr>
-      </w:pPr>
-      <w:r>
-        <w:rPr>
-          <w:rFonts w:ascii="Courier New" w:hAnsi="Courier New" w:cs="Courier New"/>
-          <w:color w:val="236E25"/>
-          <w:sz w:val="27"/>
-          <w:szCs w:val="27"/>
-        </w:rPr>
-        <w:br w:type="page"/>
-      </w:r>
-    </w:p>
-    <w:p>
-      <w:pPr>
-        <w:rPr>
-          <w:b/>
-          <w:sz w:val="32"/>
-          <w:szCs w:val="24"/>
-          <w:u w:val="single"/>
-        </w:rPr>
-      </w:pPr>
-      <w:r>
-        <w:rPr>
-          <w:b/>
-          <w:sz w:val="32"/>
-          <w:szCs w:val="24"/>
-          <w:u w:val="single"/>
-        </w:rPr>
-        <w:lastRenderedPageBreak/>
-        <w:t>Page Publish Settings</w:t>
-      </w:r>
-    </w:p>
-    <w:p>
-      <w:pPr>
-        <w:rPr>
-          <w:sz w:val="24"/>
-          <w:szCs w:val="24"/>
-        </w:rPr>
-      </w:pPr>
-      <w:r>
-        <w:rPr>
-          <w:sz w:val="24"/>
-          <w:szCs w:val="24"/>
-        </w:rPr>
-        <w:t>At the bottom of every page in the CMS you will see a “Publish Settings” Tab</w:t>
-      </w:r>
-      <w:r>
-        <w:rPr>
-          <w:sz w:val="24"/>
-          <w:szCs w:val="24"/>
-        </w:rPr>
-        <w:t>, right under the “SEO Settings” Tab</w:t>
-      </w:r>
-      <w:r>
-        <w:rPr>
-          <w:sz w:val="24"/>
-          <w:szCs w:val="24"/>
-        </w:rPr>
-        <w:t>.</w:t>
-      </w:r>
-    </w:p>
-    <w:p>
-      <w:pPr>
-        <w:rPr>
-          <w:sz w:val="24"/>
-          <w:szCs w:val="24"/>
-        </w:rPr>
-      </w:pPr>
-      <w:r>
-        <w:rPr>
-          <w:sz w:val="24"/>
-          <w:szCs w:val="24"/>
-        </w:rPr>
-        <w:t xml:space="preserve">Clicking on the “Publish Settings” Tab will show you the fields that you </w:t>
-      </w:r>
-      <w:r>
-        <w:rPr>
-          <w:sz w:val="24"/>
-          <w:szCs w:val="24"/>
-        </w:rPr>
-        <w:t xml:space="preserve">can </w:t>
-      </w:r>
-      <w:r>
-        <w:rPr>
-          <w:sz w:val="24"/>
-          <w:szCs w:val="24"/>
-        </w:rPr>
-        <w:t>change.</w:t>
-      </w:r>
-    </w:p>
-    <w:p>
-      <w:pPr>
-        <w:rPr>
-          <w:sz w:val="24"/>
-          <w:szCs w:val="24"/>
-        </w:rPr>
-      </w:pPr>
-      <w:r>
-        <w:rPr>
-          <w:sz w:val="24"/>
-          <w:szCs w:val="24"/>
+      <w:r>
+        <w:rPr>
+          <w:sz w:val="24"/>
+          <w:szCs w:val="24"/>
+        </w:rPr>
+        <w:br/>
+      </w:r>
+    </w:p>
+    <w:p>
+      <w:pPr>
+        <w:pStyle w:val="ListParagraph"/>
+        <w:numPr>
+          <w:ilvl w:val="0"/>
+          <w:numId w:val="28"/>
+        </w:numPr>
+        <w:rPr>
+          <w:b/>
+          <w:sz w:val="24"/>
+          <w:szCs w:val="24"/>
+        </w:rPr>
+      </w:pPr>
+      <w:r>
+        <w:rPr>
+          <w:b/>
+          <w:sz w:val="24"/>
+          <w:szCs w:val="24"/>
+        </w:rPr>
+        <w:t xml:space="preserve">Level 3 – Redis Caching: </w:t>
+      </w:r>
+      <w:r>
+        <w:rPr>
+          <w:sz w:val="24"/>
+          <w:szCs w:val="24"/>
+        </w:rPr>
+        <w:t xml:space="preserve">Set “EnableLevel3RedisCache” to “True”. </w:t>
+      </w:r>
+      <w:r>
+        <w:rPr>
+          <w:sz w:val="24"/>
+          <w:szCs w:val="24"/>
+        </w:rPr>
+        <w:t xml:space="preserve">This uses a redis </w:t>
+      </w:r>
+      <w:r>
+        <w:rPr>
+          <w:sz w:val="24"/>
+          <w:szCs w:val="24"/>
+        </w:rPr>
+        <w:t>database to store its cache in. Y</w:t>
+      </w:r>
+      <w:r>
+        <w:rPr>
+          <w:sz w:val="24"/>
+          <w:szCs w:val="24"/>
+        </w:rPr>
+        <w:t>ou need to provide the Redis Connection string.</w:t>
+      </w:r>
+      <w:r>
+        <w:rPr>
+          <w:sz w:val="24"/>
+          <w:szCs w:val="24"/>
+        </w:rPr>
+        <w:br/>
+      </w:r>
+      <w:r>
+        <w:rPr>
+          <w:b/>
+          <w:noProof/>
+          <w:sz w:val="24"/>
+          <w:szCs w:val="24"/>
+          <w:lang w:eastAsia="en-CA"/>
         </w:rPr>
         <w:drawing>
-          <wp:inline distT="0" distB="0" distL="0" distR="0" wp14:anchorId="4BFF9CDE" wp14:editId="215191F4">
-            <wp:extent cx="5943600" cy="1797050"/>
-            <wp:effectExtent l="0" t="0" r="0" b="0"/>
-            <wp:docPr id="201" name="Picture 201"/>
+          <wp:inline distT="0" distB="0" distL="0" distR="0" wp14:anchorId="63D38DCC" wp14:editId="1A766B04">
+            <wp:extent cx="3564734" cy="314535"/>
+            <wp:effectExtent l="0" t="0" r="0" b="9525"/>
+            <wp:docPr id="195" name="Picture 195"/>
             <wp:cNvGraphicFramePr>
               <a:graphicFrameLocks xmlns:a="http://schemas.openxmlformats.org/drawingml/2006/main" noChangeAspect="1"/>
             </wp:cNvGraphicFramePr>
@@ -10129,6 +10202,413 @@
                   <pic:spPr>
                     <a:xfrm>
                       <a:off x="0" y="0"/>
+                      <a:ext cx="3564734" cy="314535"/>
+                    </a:xfrm>
+                    <a:prstGeom prst="rect">
+                      <a:avLst/>
+                    </a:prstGeom>
+                  </pic:spPr>
+                </pic:pic>
+              </a:graphicData>
+            </a:graphic>
+          </wp:inline>
+        </w:drawing>
+      </w:r>
+    </w:p>
+    <w:p>
+      <w:pPr>
+        <w:rPr>
+          <w:b/>
+          <w:sz w:val="24"/>
+          <w:szCs w:val="24"/>
+        </w:rPr>
+      </w:pPr>
+      <w:r>
+        <w:rPr>
+          <w:b/>
+          <w:sz w:val="24"/>
+          <w:szCs w:val="24"/>
+        </w:rPr>
+        <w:t>It is recommended to use “FileSystemCaching”. If you are using Azure it is recommended to use “RedisCaching”</w:t>
+      </w:r>
+      <w:r>
+        <w:rPr>
+          <w:b/>
+          <w:sz w:val="24"/>
+          <w:szCs w:val="24"/>
+        </w:rPr>
+        <w:t>.</w:t>
+      </w:r>
+    </w:p>
+    <w:p>
+      <w:pPr>
+        <w:rPr>
+          <w:sz w:val="24"/>
+          <w:szCs w:val="24"/>
+        </w:rPr>
+      </w:pPr>
+      <w:r>
+        <w:rPr>
+          <w:sz w:val="24"/>
+          <w:szCs w:val="24"/>
+        </w:rPr>
+        <w:t>The duration of the cache is determined by the value you provide in the “</w:t>
+      </w:r>
+      <w:r>
+        <w:t>Output Cache Duration ( in Seconds)</w:t>
+      </w:r>
+      <w:r>
+        <w:rPr>
+          <w:sz w:val="24"/>
+          <w:szCs w:val="24"/>
+        </w:rPr>
+        <w:t>” field in the Settings section in the CMS.</w:t>
+      </w:r>
+    </w:p>
+    <w:p>
+      <w:pPr>
+        <w:rPr>
+          <w:sz w:val="24"/>
+          <w:szCs w:val="24"/>
+        </w:rPr>
+      </w:pPr>
+      <w:r>
+        <w:rPr>
+          <w:noProof/>
+          <w:sz w:val="24"/>
+          <w:szCs w:val="24"/>
+          <w:lang w:eastAsia="en-CA"/>
+        </w:rPr>
+        <w:drawing>
+          <wp:inline distT="0" distB="0" distL="0" distR="0" wp14:anchorId="73E22A6D" wp14:editId="3E17E7C3">
+            <wp:extent cx="3335981" cy="409849"/>
+            <wp:effectExtent l="0" t="0" r="0" b="9525"/>
+            <wp:docPr id="200" name="Picture 200"/>
+            <wp:cNvGraphicFramePr>
+              <a:graphicFrameLocks xmlns:a="http://schemas.openxmlformats.org/drawingml/2006/main" noChangeAspect="1"/>
+            </wp:cNvGraphicFramePr>
+            <a:graphic xmlns:a="http://schemas.openxmlformats.org/drawingml/2006/main">
+              <a:graphicData uri="http://schemas.openxmlformats.org/drawingml/2006/picture">
+                <pic:pic xmlns:pic="http://schemas.openxmlformats.org/drawingml/2006/picture">
+                  <pic:nvPicPr>
+                    <pic:cNvPr id="1" name=""/>
+                    <pic:cNvPicPr/>
+                  </pic:nvPicPr>
+                  <pic:blipFill>
+                    <a:blip r:embed="rId81"/>
+                    <a:stretch>
+                      <a:fillRect/>
+                    </a:stretch>
+                  </pic:blipFill>
+                  <pic:spPr>
+                    <a:xfrm>
+                      <a:off x="0" y="0"/>
+                      <a:ext cx="3335981" cy="409849"/>
+                    </a:xfrm>
+                    <a:prstGeom prst="rect">
+                      <a:avLst/>
+                    </a:prstGeom>
+                  </pic:spPr>
+                </pic:pic>
+              </a:graphicData>
+            </a:graphic>
+          </wp:inline>
+        </w:drawing>
+      </w:r>
+    </w:p>
+    <w:p>
+      <w:pPr>
+        <w:rPr>
+          <w:sz w:val="24"/>
+          <w:szCs w:val="24"/>
+        </w:rPr>
+      </w:pPr>
+      <w:r>
+        <w:rPr>
+          <w:sz w:val="24"/>
+          <w:szCs w:val="24"/>
+        </w:rPr>
+        <w:br w:type="page"/>
+      </w:r>
+    </w:p>
+    <w:p>
+      <w:pPr>
+        <w:rPr>
+          <w:sz w:val="24"/>
+          <w:szCs w:val="24"/>
+        </w:rPr>
+      </w:pPr>
+      <w:r>
+        <w:rPr>
+          <w:sz w:val="24"/>
+          <w:szCs w:val="24"/>
+        </w:rPr>
+        <w:lastRenderedPageBreak/>
+        <w:t xml:space="preserve">The entire HTML for a page is cached and placed in cache with the key representing the exact url that was used to access it. </w:t>
+      </w:r>
+    </w:p>
+    <w:p>
+      <w:pPr>
+        <w:rPr>
+          <w:sz w:val="24"/>
+          <w:szCs w:val="24"/>
+        </w:rPr>
+      </w:pPr>
+      <w:r>
+        <w:rPr>
+          <w:sz w:val="24"/>
+          <w:szCs w:val="24"/>
+        </w:rPr>
+        <w:t>So,</w:t>
+      </w:r>
+      <w:r>
+        <w:rPr>
+          <w:sz w:val="24"/>
+          <w:szCs w:val="24"/>
+        </w:rPr>
+        <w:t xml:space="preserve"> the next time someone visits that exact URL it will load from cache and will not even hit the database, this makes the caching system extremely fast.</w:t>
+      </w:r>
+    </w:p>
+    <w:p>
+      <w:pPr>
+        <w:rPr>
+          <w:sz w:val="24"/>
+          <w:szCs w:val="24"/>
+        </w:rPr>
+      </w:pPr>
+      <w:r>
+        <w:rPr>
+          <w:sz w:val="24"/>
+          <w:szCs w:val="24"/>
+        </w:rPr>
+        <w:t>So,</w:t>
+      </w:r>
+      <w:r>
+        <w:rPr>
+          <w:sz w:val="24"/>
+          <w:szCs w:val="24"/>
+        </w:rPr>
+        <w:t xml:space="preserve"> if you have the entire website cached you can browse the entire website </w:t>
+      </w:r>
+      <w:r>
+        <w:rPr>
+          <w:sz w:val="24"/>
+          <w:szCs w:val="24"/>
+        </w:rPr>
+        <w:t>even if the DB is down.</w:t>
+      </w:r>
+    </w:p>
+    <w:p>
+      <w:pPr>
+        <w:rPr>
+          <w:sz w:val="24"/>
+          <w:szCs w:val="24"/>
+        </w:rPr>
+      </w:pPr>
+      <w:r>
+        <w:rPr>
+          <w:sz w:val="24"/>
+          <w:szCs w:val="24"/>
+        </w:rPr>
+        <w:t xml:space="preserve">You can tell if a page is being loaded </w:t>
+      </w:r>
+      <w:r>
+        <w:rPr>
+          <w:sz w:val="24"/>
+          <w:szCs w:val="24"/>
+        </w:rPr>
+        <w:t xml:space="preserve">from </w:t>
+      </w:r>
+      <w:r>
+        <w:rPr>
+          <w:sz w:val="24"/>
+          <w:szCs w:val="24"/>
+        </w:rPr>
+        <w:t>cache or not by viewing the page source and going all the way to the bottom, if the page is coming from cache you will se</w:t>
+      </w:r>
+      <w:r>
+        <w:rPr>
+          <w:sz w:val="24"/>
+          <w:szCs w:val="24"/>
+        </w:rPr>
+        <w:t>e</w:t>
+      </w:r>
+      <w:r>
+        <w:rPr>
+          <w:sz w:val="24"/>
+          <w:szCs w:val="24"/>
+        </w:rPr>
+        <w:t xml:space="preserve"> an HTML comment</w:t>
+      </w:r>
+      <w:r>
+        <w:rPr>
+          <w:sz w:val="24"/>
+          <w:szCs w:val="24"/>
+        </w:rPr>
+        <w:t xml:space="preserve"> as below</w:t>
+      </w:r>
+      <w:r>
+        <w:rPr>
+          <w:sz w:val="24"/>
+          <w:szCs w:val="24"/>
+        </w:rPr>
+        <w:t xml:space="preserve">:  </w:t>
+      </w:r>
+    </w:p>
+    <w:p>
+      <w:pPr>
+        <w:rPr>
+          <w:rFonts w:ascii="Courier New" w:hAnsi="Courier New" w:cs="Courier New"/>
+          <w:color w:val="236E25"/>
+          <w:sz w:val="27"/>
+          <w:szCs w:val="27"/>
+        </w:rPr>
+      </w:pPr>
+      <w:r>
+        <w:rPr>
+          <w:rFonts w:ascii="Courier New" w:hAnsi="Courier New" w:cs="Courier New"/>
+          <w:color w:val="236E25"/>
+          <w:sz w:val="27"/>
+          <w:szCs w:val="27"/>
+        </w:rPr>
+        <w:t>&lt;!-- Loaded from level 2 - File Cache --&gt;</w:t>
+      </w:r>
+    </w:p>
+    <w:p>
+      <w:pPr>
+        <w:rPr>
+          <w:rFonts w:ascii="Courier New" w:hAnsi="Courier New" w:cs="Courier New"/>
+          <w:color w:val="236E25"/>
+          <w:sz w:val="27"/>
+          <w:szCs w:val="27"/>
+        </w:rPr>
+      </w:pPr>
+      <w:r>
+        <w:rPr>
+          <w:rFonts w:ascii="Courier New" w:hAnsi="Courier New" w:cs="Courier New"/>
+          <w:color w:val="236E25"/>
+          <w:sz w:val="27"/>
+          <w:szCs w:val="27"/>
+        </w:rPr>
+        <w:br w:type="page"/>
+      </w:r>
+    </w:p>
+    <w:p>
+      <w:pPr>
+        <w:rPr>
+          <w:b/>
+          <w:sz w:val="32"/>
+          <w:szCs w:val="24"/>
+          <w:u w:val="single"/>
+        </w:rPr>
+      </w:pPr>
+      <w:r>
+        <w:rPr>
+          <w:b/>
+          <w:sz w:val="32"/>
+          <w:szCs w:val="24"/>
+          <w:u w:val="single"/>
+        </w:rPr>
+        <w:lastRenderedPageBreak/>
+        <w:t>Page Publish Settings</w:t>
+      </w:r>
+    </w:p>
+    <w:p>
+      <w:pPr>
+        <w:rPr>
+          <w:sz w:val="24"/>
+          <w:szCs w:val="24"/>
+        </w:rPr>
+      </w:pPr>
+      <w:r>
+        <w:rPr>
+          <w:sz w:val="24"/>
+          <w:szCs w:val="24"/>
+        </w:rPr>
+        <w:t>At the bottom of every page in the CMS you will see a “Publish Settings” Tab</w:t>
+      </w:r>
+      <w:r>
+        <w:rPr>
+          <w:sz w:val="24"/>
+          <w:szCs w:val="24"/>
+        </w:rPr>
+        <w:t>, right under the “SEO Settings” Tab</w:t>
+      </w:r>
+      <w:r>
+        <w:rPr>
+          <w:sz w:val="24"/>
+          <w:szCs w:val="24"/>
+        </w:rPr>
+        <w:t>.</w:t>
+      </w:r>
+    </w:p>
+    <w:p>
+      <w:pPr>
+        <w:rPr>
+          <w:sz w:val="24"/>
+          <w:szCs w:val="24"/>
+        </w:rPr>
+      </w:pPr>
+      <w:r>
+        <w:rPr>
+          <w:sz w:val="24"/>
+          <w:szCs w:val="24"/>
+        </w:rPr>
+        <w:t xml:space="preserve">Clicking on the “Publish Settings” Tab will show you the fields that you </w:t>
+      </w:r>
+      <w:r>
+        <w:rPr>
+          <w:sz w:val="24"/>
+          <w:szCs w:val="24"/>
+        </w:rPr>
+        <w:t xml:space="preserve">can </w:t>
+      </w:r>
+      <w:r>
+        <w:rPr>
+          <w:sz w:val="24"/>
+          <w:szCs w:val="24"/>
+        </w:rPr>
+        <w:t>change.</w:t>
+      </w:r>
+    </w:p>
+    <w:p>
+      <w:pPr>
+        <w:rPr>
+          <w:sz w:val="24"/>
+          <w:szCs w:val="24"/>
+        </w:rPr>
+      </w:pPr>
+      <w:r>
+        <w:rPr>
+          <w:noProof/>
+          <w:sz w:val="24"/>
+          <w:szCs w:val="24"/>
+          <w:lang w:eastAsia="en-CA"/>
+        </w:rPr>
+        <w:drawing>
+          <wp:inline distT="0" distB="0" distL="0" distR="0" wp14:anchorId="4BFF9CDE" wp14:editId="215191F4">
+            <wp:extent cx="5943600" cy="1797050"/>
+            <wp:effectExtent l="0" t="0" r="0" b="0"/>
+            <wp:docPr id="201" name="Picture 201"/>
+            <wp:cNvGraphicFramePr>
+              <a:graphicFrameLocks xmlns:a="http://schemas.openxmlformats.org/drawingml/2006/main" noChangeAspect="1"/>
+            </wp:cNvGraphicFramePr>
+            <a:graphic xmlns:a="http://schemas.openxmlformats.org/drawingml/2006/main">
+              <a:graphicData uri="http://schemas.openxmlformats.org/drawingml/2006/picture">
+                <pic:pic xmlns:pic="http://schemas.openxmlformats.org/drawingml/2006/picture">
+                  <pic:nvPicPr>
+                    <pic:cNvPr id="1" name=""/>
+                    <pic:cNvPicPr/>
+                  </pic:nvPicPr>
+                  <pic:blipFill>
+                    <a:blip r:embed="rId82"/>
+                    <a:stretch>
+                      <a:fillRect/>
+                    </a:stretch>
+                  </pic:blipFill>
+                  <pic:spPr>
+                    <a:xfrm>
+                      <a:off x="0" y="0"/>
                       <a:ext cx="5943600" cy="1797050"/>
                     </a:xfrm>
                     <a:prstGeom prst="rect">
@@ -10287,6 +10767,577 @@
         </w:rPr>
         <w:t>You can change the publish date of the draft version of the page to some time beyond the publish date of the LIVE version of the page, if this is done then the system will automatically trigger a publish live, when the date time of the draft is hit.</w:t>
       </w:r>
+    </w:p>
+    <w:p>
+      <w:pPr>
+        <w:rPr>
+          <w:sz w:val="24"/>
+          <w:szCs w:val="24"/>
+        </w:rPr>
+      </w:pPr>
+      <w:r>
+        <w:rPr>
+          <w:sz w:val="24"/>
+          <w:szCs w:val="24"/>
+        </w:rPr>
+        <w:br w:type="page"/>
+      </w:r>
+    </w:p>
+    <w:p>
+      <w:pPr>
+        <w:rPr>
+          <w:b/>
+          <w:sz w:val="32"/>
+          <w:szCs w:val="24"/>
+          <w:u w:val="single"/>
+        </w:rPr>
+      </w:pPr>
+      <w:r>
+        <w:rPr>
+          <w:b/>
+          <w:sz w:val="32"/>
+          <w:szCs w:val="24"/>
+          <w:u w:val="single"/>
+        </w:rPr>
+        <w:lastRenderedPageBreak/>
+        <w:t>Enabling Multi Language</w:t>
+      </w:r>
+    </w:p>
+    <w:p>
+      <w:pPr>
+        <w:rPr>
+          <w:sz w:val="24"/>
+          <w:szCs w:val="24"/>
+        </w:rPr>
+      </w:pPr>
+      <w:r>
+        <w:rPr>
+          <w:sz w:val="24"/>
+          <w:szCs w:val="24"/>
+        </w:rPr>
+        <w:t>Go to “Advance Options -&gt; Manage Language”</w:t>
+      </w:r>
+    </w:p>
+    <w:p>
+      <w:pPr>
+        <w:rPr>
+          <w:sz w:val="24"/>
+          <w:szCs w:val="24"/>
+        </w:rPr>
+      </w:pPr>
+      <w:r>
+        <w:rPr>
+          <w:sz w:val="24"/>
+          <w:szCs w:val="24"/>
+        </w:rPr>
+        <w:drawing>
+          <wp:inline distT="0" distB="0" distL="0" distR="0" wp14:anchorId="67958873" wp14:editId="1FF1174B">
+            <wp:extent cx="3241525" cy="2812500"/>
+            <wp:effectExtent l="0" t="0" r="0" b="6985"/>
+            <wp:docPr id="204" name="Picture 204"/>
+            <wp:cNvGraphicFramePr>
+              <a:graphicFrameLocks xmlns:a="http://schemas.openxmlformats.org/drawingml/2006/main" noChangeAspect="1"/>
+            </wp:cNvGraphicFramePr>
+            <a:graphic xmlns:a="http://schemas.openxmlformats.org/drawingml/2006/main">
+              <a:graphicData uri="http://schemas.openxmlformats.org/drawingml/2006/picture">
+                <pic:pic xmlns:pic="http://schemas.openxmlformats.org/drawingml/2006/picture">
+                  <pic:nvPicPr>
+                    <pic:cNvPr id="1" name=""/>
+                    <pic:cNvPicPr/>
+                  </pic:nvPicPr>
+                  <pic:blipFill>
+                    <a:blip r:embed="rId83"/>
+                    <a:stretch>
+                      <a:fillRect/>
+                    </a:stretch>
+                  </pic:blipFill>
+                  <pic:spPr>
+                    <a:xfrm>
+                      <a:off x="0" y="0"/>
+                      <a:ext cx="3241525" cy="2812500"/>
+                    </a:xfrm>
+                    <a:prstGeom prst="rect">
+                      <a:avLst/>
+                    </a:prstGeom>
+                  </pic:spPr>
+                </pic:pic>
+              </a:graphicData>
+            </a:graphic>
+          </wp:inline>
+        </w:drawing>
+      </w:r>
+    </w:p>
+    <w:p>
+      <w:pPr>
+        <w:rPr>
+          <w:sz w:val="24"/>
+          <w:szCs w:val="24"/>
+        </w:rPr>
+      </w:pPr>
+      <w:r>
+        <w:rPr>
+          <w:sz w:val="24"/>
+          <w:szCs w:val="24"/>
+        </w:rPr>
+        <w:drawing>
+          <wp:inline distT="0" distB="0" distL="0" distR="0" wp14:anchorId="082A6046" wp14:editId="4E7CEEEA">
+            <wp:extent cx="5943600" cy="1043305"/>
+            <wp:effectExtent l="0" t="0" r="0" b="4445"/>
+            <wp:docPr id="205" name="Picture 205"/>
+            <wp:cNvGraphicFramePr>
+              <a:graphicFrameLocks xmlns:a="http://schemas.openxmlformats.org/drawingml/2006/main" noChangeAspect="1"/>
+            </wp:cNvGraphicFramePr>
+            <a:graphic xmlns:a="http://schemas.openxmlformats.org/drawingml/2006/main">
+              <a:graphicData uri="http://schemas.openxmlformats.org/drawingml/2006/picture">
+                <pic:pic xmlns:pic="http://schemas.openxmlformats.org/drawingml/2006/picture">
+                  <pic:nvPicPr>
+                    <pic:cNvPr id="1" name=""/>
+                    <pic:cNvPicPr/>
+                  </pic:nvPicPr>
+                  <pic:blipFill>
+                    <a:blip r:embed="rId84"/>
+                    <a:stretch>
+                      <a:fillRect/>
+                    </a:stretch>
+                  </pic:blipFill>
+                  <pic:spPr>
+                    <a:xfrm>
+                      <a:off x="0" y="0"/>
+                      <a:ext cx="5943600" cy="1043305"/>
+                    </a:xfrm>
+                    <a:prstGeom prst="rect">
+                      <a:avLst/>
+                    </a:prstGeom>
+                  </pic:spPr>
+                </pic:pic>
+              </a:graphicData>
+            </a:graphic>
+          </wp:inline>
+        </w:drawing>
+      </w:r>
+    </w:p>
+    <w:p>
+      <w:pPr>
+        <w:rPr>
+          <w:sz w:val="24"/>
+          <w:szCs w:val="24"/>
+        </w:rPr>
+      </w:pPr>
+      <w:r>
+        <w:rPr>
+          <w:sz w:val="24"/>
+          <w:szCs w:val="24"/>
+        </w:rPr>
+        <w:t>This will show you a list of all the languages that are currently setup in the system</w:t>
+      </w:r>
+    </w:p>
+    <w:p>
+      <w:pPr>
+        <w:rPr>
+          <w:sz w:val="24"/>
+          <w:szCs w:val="24"/>
+        </w:rPr>
+      </w:pPr>
+      <w:r>
+        <w:rPr>
+          <w:sz w:val="24"/>
+          <w:szCs w:val="24"/>
+        </w:rPr>
+        <w:t>You can create a new language by clicking on the “Create New” Link</w:t>
+      </w:r>
+    </w:p>
+    <w:p>
+      <w:pPr>
+        <w:rPr>
+          <w:sz w:val="24"/>
+          <w:szCs w:val="24"/>
+        </w:rPr>
+      </w:pPr>
+      <w:r>
+        <w:rPr>
+          <w:sz w:val="24"/>
+          <w:szCs w:val="24"/>
+        </w:rPr>
+        <w:t>You can edit an existing language by  clicking on the “Edit” Link besides a langue.</w:t>
+      </w:r>
+    </w:p>
+    <w:p>
+      <w:pPr>
+        <w:rPr>
+          <w:sz w:val="24"/>
+          <w:szCs w:val="24"/>
+        </w:rPr>
+      </w:pPr>
+    </w:p>
+    <w:p>
+      <w:pPr>
+        <w:rPr>
+          <w:sz w:val="24"/>
+          <w:szCs w:val="24"/>
+        </w:rPr>
+      </w:pPr>
+    </w:p>
+    <w:p>
+      <w:pPr>
+        <w:rPr>
+          <w:sz w:val="24"/>
+          <w:szCs w:val="24"/>
+        </w:rPr>
+      </w:pPr>
+      <w:r>
+        <w:rPr>
+          <w:sz w:val="24"/>
+          <w:szCs w:val="24"/>
+        </w:rPr>
+        <w:br w:type="page"/>
+      </w:r>
+    </w:p>
+    <w:p>
+      <w:pPr>
+        <w:rPr>
+          <w:sz w:val="24"/>
+          <w:szCs w:val="24"/>
+        </w:rPr>
+      </w:pPr>
+      <w:r>
+        <w:rPr>
+          <w:sz w:val="24"/>
+          <w:szCs w:val="24"/>
+        </w:rPr>
+        <w:lastRenderedPageBreak/>
+        <w:drawing>
+          <wp:inline distT="0" distB="0" distL="0" distR="0" wp14:anchorId="550FC38B" wp14:editId="1EFA94FB">
+            <wp:extent cx="3707705" cy="3507546"/>
+            <wp:effectExtent l="0" t="0" r="7620" b="0"/>
+            <wp:docPr id="206" name="Picture 206"/>
+            <wp:cNvGraphicFramePr>
+              <a:graphicFrameLocks xmlns:a="http://schemas.openxmlformats.org/drawingml/2006/main" noChangeAspect="1"/>
+            </wp:cNvGraphicFramePr>
+            <a:graphic xmlns:a="http://schemas.openxmlformats.org/drawingml/2006/main">
+              <a:graphicData uri="http://schemas.openxmlformats.org/drawingml/2006/picture">
+                <pic:pic xmlns:pic="http://schemas.openxmlformats.org/drawingml/2006/picture">
+                  <pic:nvPicPr>
+                    <pic:cNvPr id="1" name=""/>
+                    <pic:cNvPicPr/>
+                  </pic:nvPicPr>
+                  <pic:blipFill>
+                    <a:blip r:embed="rId85"/>
+                    <a:stretch>
+                      <a:fillRect/>
+                    </a:stretch>
+                  </pic:blipFill>
+                  <pic:spPr>
+                    <a:xfrm>
+                      <a:off x="0" y="0"/>
+                      <a:ext cx="3707705" cy="3507546"/>
+                    </a:xfrm>
+                    <a:prstGeom prst="rect">
+                      <a:avLst/>
+                    </a:prstGeom>
+                  </pic:spPr>
+                </pic:pic>
+              </a:graphicData>
+            </a:graphic>
+          </wp:inline>
+        </w:drawing>
+      </w:r>
+    </w:p>
+    <w:p>
+      <w:pPr>
+        <w:rPr>
+          <w:sz w:val="24"/>
+          <w:szCs w:val="24"/>
+        </w:rPr>
+      </w:pPr>
+      <w:r>
+        <w:rPr>
+          <w:sz w:val="24"/>
+          <w:szCs w:val="24"/>
+        </w:rPr>
+        <w:t>You need to make sure that the checkbox labeled “Is Active” is checked and then hit save to make this language active.</w:t>
+      </w:r>
+    </w:p>
+    <w:p>
+      <w:pPr>
+        <w:rPr>
+          <w:sz w:val="24"/>
+          <w:szCs w:val="24"/>
+        </w:rPr>
+      </w:pPr>
+      <w:r>
+        <w:rPr>
+          <w:sz w:val="24"/>
+          <w:szCs w:val="24"/>
+        </w:rPr>
+        <w:t>Close the Language Editor and refresh the CMS</w:t>
+      </w:r>
+    </w:p>
+    <w:p>
+      <w:pPr>
+        <w:rPr>
+          <w:sz w:val="24"/>
+          <w:szCs w:val="24"/>
+        </w:rPr>
+      </w:pPr>
+      <w:r>
+        <w:rPr>
+          <w:sz w:val="24"/>
+          <w:szCs w:val="24"/>
+        </w:rPr>
+        <w:t>You will now see a “Language Switcher” show up above the search box in the site tree</w:t>
+      </w:r>
+    </w:p>
+    <w:p>
+      <w:pPr>
+        <w:rPr>
+          <w:sz w:val="24"/>
+          <w:szCs w:val="24"/>
+        </w:rPr>
+      </w:pPr>
+      <w:r>
+        <w:rPr>
+          <w:sz w:val="24"/>
+          <w:szCs w:val="24"/>
+        </w:rPr>
+        <w:drawing>
+          <wp:inline distT="0" distB="0" distL="0" distR="0" wp14:anchorId="1AE7E2C2" wp14:editId="2F4D6A4B">
+            <wp:extent cx="3345512" cy="1181890"/>
+            <wp:effectExtent l="0" t="0" r="7620" b="0"/>
+            <wp:docPr id="207" name="Picture 207"/>
+            <wp:cNvGraphicFramePr>
+              <a:graphicFrameLocks xmlns:a="http://schemas.openxmlformats.org/drawingml/2006/main" noChangeAspect="1"/>
+            </wp:cNvGraphicFramePr>
+            <a:graphic xmlns:a="http://schemas.openxmlformats.org/drawingml/2006/main">
+              <a:graphicData uri="http://schemas.openxmlformats.org/drawingml/2006/picture">
+                <pic:pic xmlns:pic="http://schemas.openxmlformats.org/drawingml/2006/picture">
+                  <pic:nvPicPr>
+                    <pic:cNvPr id="1" name=""/>
+                    <pic:cNvPicPr/>
+                  </pic:nvPicPr>
+                  <pic:blipFill>
+                    <a:blip r:embed="rId86"/>
+                    <a:stretch>
+                      <a:fillRect/>
+                    </a:stretch>
+                  </pic:blipFill>
+                  <pic:spPr>
+                    <a:xfrm>
+                      <a:off x="0" y="0"/>
+                      <a:ext cx="3345512" cy="1181890"/>
+                    </a:xfrm>
+                    <a:prstGeom prst="rect">
+                      <a:avLst/>
+                    </a:prstGeom>
+                  </pic:spPr>
+                </pic:pic>
+              </a:graphicData>
+            </a:graphic>
+          </wp:inline>
+        </w:drawing>
+      </w:r>
+    </w:p>
+    <w:p>
+      <w:pPr>
+        <w:rPr>
+          <w:sz w:val="24"/>
+          <w:szCs w:val="24"/>
+        </w:rPr>
+      </w:pPr>
+      <w:r>
+        <w:rPr>
+          <w:sz w:val="24"/>
+          <w:szCs w:val="24"/>
+        </w:rPr>
+        <w:br w:type="page"/>
+      </w:r>
+    </w:p>
+    <w:p>
+      <w:pPr>
+        <w:rPr>
+          <w:b/>
+          <w:sz w:val="32"/>
+          <w:szCs w:val="24"/>
+          <w:u w:val="single"/>
+        </w:rPr>
+      </w:pPr>
+      <w:r>
+        <w:rPr>
+          <w:b/>
+          <w:sz w:val="32"/>
+          <w:szCs w:val="24"/>
+          <w:u w:val="single"/>
+        </w:rPr>
+        <w:lastRenderedPageBreak/>
+        <w:t>Adding</w:t>
+      </w:r>
+      <w:r>
+        <w:rPr>
+          <w:b/>
+          <w:sz w:val="32"/>
+          <w:szCs w:val="24"/>
+          <w:u w:val="single"/>
+        </w:rPr>
+        <w:t xml:space="preserve"> a new language version of </w:t>
+      </w:r>
+      <w:r>
+        <w:rPr>
+          <w:b/>
+          <w:sz w:val="32"/>
+          <w:szCs w:val="24"/>
+          <w:u w:val="single"/>
+        </w:rPr>
+        <w:t xml:space="preserve">a </w:t>
+      </w:r>
+      <w:r>
+        <w:rPr>
+          <w:b/>
+          <w:sz w:val="32"/>
+          <w:szCs w:val="24"/>
+          <w:u w:val="single"/>
+        </w:rPr>
+        <w:t>page</w:t>
+      </w:r>
+    </w:p>
+    <w:p>
+      <w:pPr>
+        <w:rPr>
+          <w:sz w:val="24"/>
+          <w:szCs w:val="24"/>
+        </w:rPr>
+      </w:pPr>
+      <w:r>
+        <w:rPr>
+          <w:sz w:val="24"/>
+          <w:szCs w:val="24"/>
+        </w:rPr>
+        <w:t>Click on a page in the site tree for which you want to create a new language version.</w:t>
+      </w:r>
+    </w:p>
+    <w:p>
+      <w:pPr>
+        <w:rPr>
+          <w:sz w:val="24"/>
+          <w:szCs w:val="24"/>
+        </w:rPr>
+      </w:pPr>
+      <w:r>
+        <w:rPr>
+          <w:sz w:val="24"/>
+          <w:szCs w:val="24"/>
+        </w:rPr>
+        <w:t>Simply switch the language in the “Language Switcher” to the language you want.</w:t>
+      </w:r>
+    </w:p>
+    <w:p>
+      <w:pPr>
+        <w:rPr>
+          <w:sz w:val="24"/>
+          <w:szCs w:val="24"/>
+        </w:rPr>
+      </w:pPr>
+      <w:r>
+        <w:rPr>
+          <w:sz w:val="24"/>
+          <w:szCs w:val="24"/>
+        </w:rPr>
+        <w:drawing>
+          <wp:inline distT="0" distB="0" distL="0" distR="0" wp14:anchorId="3138E03A" wp14:editId="6CCA1C76">
+            <wp:extent cx="5943600" cy="2063115"/>
+            <wp:effectExtent l="0" t="0" r="0" b="0"/>
+            <wp:docPr id="208" name="Picture 208"/>
+            <wp:cNvGraphicFramePr>
+              <a:graphicFrameLocks xmlns:a="http://schemas.openxmlformats.org/drawingml/2006/main" noChangeAspect="1"/>
+            </wp:cNvGraphicFramePr>
+            <a:graphic xmlns:a="http://schemas.openxmlformats.org/drawingml/2006/main">
+              <a:graphicData uri="http://schemas.openxmlformats.org/drawingml/2006/picture">
+                <pic:pic xmlns:pic="http://schemas.openxmlformats.org/drawingml/2006/picture">
+                  <pic:nvPicPr>
+                    <pic:cNvPr id="1" name=""/>
+                    <pic:cNvPicPr/>
+                  </pic:nvPicPr>
+                  <pic:blipFill>
+                    <a:blip r:embed="rId87"/>
+                    <a:stretch>
+                      <a:fillRect/>
+                    </a:stretch>
+                  </pic:blipFill>
+                  <pic:spPr>
+                    <a:xfrm>
+                      <a:off x="0" y="0"/>
+                      <a:ext cx="5943600" cy="2063115"/>
+                    </a:xfrm>
+                    <a:prstGeom prst="rect">
+                      <a:avLst/>
+                    </a:prstGeom>
+                  </pic:spPr>
+                </pic:pic>
+              </a:graphicData>
+            </a:graphic>
+          </wp:inline>
+        </w:drawing>
+      </w:r>
+    </w:p>
+    <w:p>
+      <w:pPr>
+        <w:rPr>
+          <w:sz w:val="24"/>
+          <w:szCs w:val="24"/>
+        </w:rPr>
+      </w:pPr>
+      <w:r>
+        <w:rPr>
+          <w:sz w:val="24"/>
+          <w:szCs w:val="24"/>
+        </w:rPr>
+        <w:t>The page will refresh and show you the Editor for the selected language.</w:t>
+      </w:r>
+    </w:p>
+    <w:p>
+      <w:pPr>
+        <w:rPr>
+          <w:sz w:val="24"/>
+          <w:szCs w:val="24"/>
+        </w:rPr>
+      </w:pPr>
+      <w:r>
+        <w:rPr>
+          <w:sz w:val="24"/>
+          <w:szCs w:val="24"/>
+        </w:rPr>
+        <w:t>Change the link title to the French copy and click the “Create and Publish” button.</w:t>
+      </w:r>
+    </w:p>
+    <w:p>
+      <w:pPr>
+        <w:rPr>
+          <w:sz w:val="24"/>
+          <w:szCs w:val="24"/>
+        </w:rPr>
+      </w:pPr>
+      <w:r>
+        <w:rPr>
+          <w:sz w:val="24"/>
+          <w:szCs w:val="24"/>
+        </w:rPr>
+        <w:t>That’s it, you have now created a new language version for the page.</w:t>
+      </w:r>
+    </w:p>
+    <w:p>
+      <w:pPr>
+        <w:rPr>
+          <w:sz w:val="24"/>
+          <w:szCs w:val="24"/>
+        </w:rPr>
+      </w:pPr>
+      <w:r>
+        <w:rPr>
+          <w:sz w:val="24"/>
+          <w:szCs w:val="24"/>
+        </w:rPr>
+        <w:t>Also note all the URLs for the pages will now contain the language segment “/en/” and “/fr/”</w:t>
+      </w:r>
+      <w:bookmarkStart w:id="0" w:name="_GoBack"/>
+      <w:bookmarkEnd w:id="0"/>
     </w:p>
     <w:sectPr>
       <w:pgSz w:w="12240" w:h="15840"/>

</xml_diff>

<commit_message>
- Updated Developer documentation
</commit_message>
<xml_diff>
--- a/WebApplication/Admin/media/docs/FlexDotnetCMSGuide.docx
+++ b/WebApplication/Admin/media/docs/FlexDotnetCMSGuide.docx
@@ -3510,16 +3510,14 @@
       </w:pPr>
       <w:r>
         <w:rPr>
-          <w:noProof/>
-          <w:sz w:val="24"/>
-          <w:szCs w:val="24"/>
-          <w:lang w:eastAsia="en-CA"/>
+          <w:sz w:val="24"/>
+          <w:szCs w:val="24"/>
         </w:rPr>
         <w:drawing>
-          <wp:inline distT="0" distB="0" distL="0" distR="0" wp14:anchorId="0B8AC77E" wp14:editId="790FA879">
-            <wp:extent cx="5943600" cy="1184275"/>
+          <wp:inline distT="0" distB="0" distL="0" distR="0" wp14:anchorId="0EFD0A7A" wp14:editId="111C29FC">
+            <wp:extent cx="5943600" cy="1510030"/>
             <wp:effectExtent l="0" t="0" r="0" b="0"/>
-            <wp:docPr id="52" name="Picture 52"/>
+            <wp:docPr id="217" name="Picture 217"/>
             <wp:cNvGraphicFramePr>
               <a:graphicFrameLocks xmlns:a="http://schemas.openxmlformats.org/drawingml/2006/main" noChangeAspect="1"/>
             </wp:cNvGraphicFramePr>
@@ -3539,7 +3537,7 @@
                   <pic:spPr>
                     <a:xfrm>
                       <a:off x="0" y="0"/>
-                      <a:ext cx="5943600" cy="1184275"/>
+                      <a:ext cx="5943600" cy="1510030"/>
                     </a:xfrm>
                     <a:prstGeom prst="rect">
                       <a:avLst/>
@@ -3556,21 +3554,14 @@
       <w:pPr>
         <w:spacing w:line="256" w:lineRule="auto"/>
         <w:rPr>
-          <w:sz w:val="24"/>
-          <w:szCs w:val="24"/>
-        </w:rPr>
-      </w:pPr>
-    </w:p>
-    <w:p>
-      <w:pPr>
-        <w:spacing w:line="256" w:lineRule="auto"/>
-        <w:rPr>
           <w:b/>
           <w:sz w:val="32"/>
           <w:szCs w:val="24"/>
           <w:u w:val="single"/>
         </w:rPr>
       </w:pPr>
+      <w:bookmarkStart w:id="0" w:name="_GoBack"/>
+      <w:bookmarkEnd w:id="0"/>
       <w:r>
         <w:rPr>
           <w:b/>
@@ -7307,6 +7298,15 @@
           <w:u w:val="single"/>
         </w:rPr>
         <w:lastRenderedPageBreak/>
+        <w:t xml:space="preserve">Fields Tab: </w:t>
+      </w:r>
+      <w:r>
+        <w:rPr>
+          <w:b/>
+          <w:sz w:val="24"/>
+          <w:szCs w:val="24"/>
+          <w:u w:val="single"/>
+        </w:rPr>
         <w:t>Custom Fields for a specific page.</w:t>
       </w:r>
     </w:p>
@@ -8548,6 +8548,33 @@
           <w:u w:val="single"/>
         </w:rPr>
         <w:lastRenderedPageBreak/>
+        <w:t>Advance Settings</w:t>
+      </w:r>
+      <w:r>
+        <w:rPr>
+          <w:b/>
+          <w:sz w:val="24"/>
+          <w:szCs w:val="24"/>
+          <w:u w:val="single"/>
+        </w:rPr>
+        <w:t xml:space="preserve"> Tab</w:t>
+      </w:r>
+      <w:r>
+        <w:rPr>
+          <w:b/>
+          <w:sz w:val="24"/>
+          <w:szCs w:val="24"/>
+          <w:u w:val="single"/>
+        </w:rPr>
+        <w:t xml:space="preserve">: </w:t>
+      </w:r>
+      <w:r>
+        <w:rPr>
+          <w:b/>
+          <w:sz w:val="24"/>
+          <w:szCs w:val="24"/>
+          <w:u w:val="single"/>
+        </w:rPr>
         <w:t>S</w:t>
       </w:r>
       <w:r>
@@ -10958,7 +10985,35 @@
           <w:sz w:val="24"/>
           <w:szCs w:val="24"/>
         </w:rPr>
-        <w:t>You can edit an existing language by  clicking on the “Edit” Link besides a langue.</w:t>
+        <w:t xml:space="preserve">You can edit an existing language </w:t>
+      </w:r>
+      <w:r>
+        <w:rPr>
+          <w:sz w:val="24"/>
+          <w:szCs w:val="24"/>
+        </w:rPr>
+        <w:t>by clicking</w:t>
+      </w:r>
+      <w:r>
+        <w:rPr>
+          <w:sz w:val="24"/>
+          <w:szCs w:val="24"/>
+        </w:rPr>
+        <w:t xml:space="preserve"> on the “Edit”</w:t>
+      </w:r>
+      <w:r>
+        <w:rPr>
+          <w:sz w:val="24"/>
+          <w:szCs w:val="24"/>
+        </w:rPr>
+        <w:t xml:space="preserve"> Link besides a language</w:t>
+      </w:r>
+      <w:r>
+        <w:rPr>
+          <w:sz w:val="24"/>
+          <w:szCs w:val="24"/>
+        </w:rPr>
+        <w:t>.</w:t>
       </w:r>
     </w:p>
     <w:p>
@@ -11225,21 +11280,6 @@
           <w:sz w:val="24"/>
           <w:szCs w:val="24"/>
         </w:rPr>
-        <w:t>Simply switch the language in the “Language Switcher” to the language you want.</w:t>
-      </w:r>
-    </w:p>
-    <w:p>
-      <w:pPr>
-        <w:rPr>
-          <w:sz w:val="24"/>
-          <w:szCs w:val="24"/>
-        </w:rPr>
-      </w:pPr>
-      <w:r>
-        <w:rPr>
-          <w:sz w:val="24"/>
-          <w:szCs w:val="24"/>
-        </w:rPr>
         <w:drawing>
           <wp:inline distT="0" distB="0" distL="0" distR="0" wp14:anchorId="3138E03A" wp14:editId="6CCA1C76">
             <wp:extent cx="5943600" cy="2063115"/>
@@ -11289,6 +11329,21 @@
           <w:sz w:val="24"/>
           <w:szCs w:val="24"/>
         </w:rPr>
+        <w:t>Simply switch the language in the “Language Switcher” to the language you want.</w:t>
+      </w:r>
+    </w:p>
+    <w:p>
+      <w:pPr>
+        <w:rPr>
+          <w:sz w:val="24"/>
+          <w:szCs w:val="24"/>
+        </w:rPr>
+      </w:pPr>
+      <w:r>
+        <w:rPr>
+          <w:sz w:val="24"/>
+          <w:szCs w:val="24"/>
+        </w:rPr>
         <w:t>The page will refresh and show you the Editor for the selected language.</w:t>
       </w:r>
     </w:p>
@@ -11336,8 +11391,628 @@
         </w:rPr>
         <w:t>Also note all the URLs for the pages will now contain the language segment “/en/” and “/fr/”</w:t>
       </w:r>
-      <w:bookmarkStart w:id="0" w:name="_GoBack"/>
-      <w:bookmarkEnd w:id="0"/>
+    </w:p>
+    <w:p>
+      <w:pPr>
+        <w:rPr>
+          <w:sz w:val="24"/>
+          <w:szCs w:val="24"/>
+        </w:rPr>
+      </w:pPr>
+      <w:r>
+        <w:rPr>
+          <w:sz w:val="24"/>
+          <w:szCs w:val="24"/>
+        </w:rPr>
+        <w:t>Pages that show “-English” in the site tree, means that there is no version for the selected language that exists for that page.</w:t>
+      </w:r>
+      <w:r>
+        <w:rPr>
+          <w:sz w:val="24"/>
+          <w:szCs w:val="24"/>
+        </w:rPr>
+        <w:t xml:space="preserve"> Clicking on these pages will allow you to create a language version for that page.</w:t>
+      </w:r>
+    </w:p>
+    <w:p>
+      <w:pPr>
+        <w:rPr>
+          <w:sz w:val="24"/>
+          <w:szCs w:val="24"/>
+        </w:rPr>
+      </w:pPr>
+      <w:r>
+        <w:rPr>
+          <w:sz w:val="24"/>
+          <w:szCs w:val="24"/>
+        </w:rPr>
+        <w:br w:type="page"/>
+      </w:r>
+    </w:p>
+    <w:p>
+      <w:pPr>
+        <w:rPr>
+          <w:b/>
+          <w:sz w:val="32"/>
+          <w:szCs w:val="24"/>
+          <w:u w:val="single"/>
+        </w:rPr>
+      </w:pPr>
+      <w:r>
+        <w:rPr>
+          <w:b/>
+          <w:sz w:val="32"/>
+          <w:szCs w:val="24"/>
+          <w:u w:val="single"/>
+        </w:rPr>
+        <w:lastRenderedPageBreak/>
+        <w:t>Manage Glossary Terms</w:t>
+      </w:r>
+    </w:p>
+    <w:p>
+      <w:pPr>
+        <w:rPr>
+          <w:sz w:val="24"/>
+          <w:szCs w:val="24"/>
+        </w:rPr>
+      </w:pPr>
+      <w:r>
+        <w:rPr>
+          <w:sz w:val="24"/>
+          <w:szCs w:val="24"/>
+        </w:rPr>
+        <w:t>Go to “Advance Options -&gt; Manage Settings”</w:t>
+      </w:r>
+    </w:p>
+    <w:p>
+      <w:pPr>
+        <w:rPr>
+          <w:sz w:val="24"/>
+          <w:szCs w:val="24"/>
+        </w:rPr>
+      </w:pPr>
+      <w:r>
+        <w:rPr>
+          <w:sz w:val="24"/>
+          <w:szCs w:val="24"/>
+        </w:rPr>
+        <w:drawing>
+          <wp:inline distT="0" distB="0" distL="0" distR="0" wp14:anchorId="3FD676E8" wp14:editId="0D6EEAA0">
+            <wp:extent cx="3259730" cy="1143765"/>
+            <wp:effectExtent l="0" t="0" r="0" b="0"/>
+            <wp:docPr id="209" name="Picture 209"/>
+            <wp:cNvGraphicFramePr>
+              <a:graphicFrameLocks xmlns:a="http://schemas.openxmlformats.org/drawingml/2006/main" noChangeAspect="1"/>
+            </wp:cNvGraphicFramePr>
+            <a:graphic xmlns:a="http://schemas.openxmlformats.org/drawingml/2006/main">
+              <a:graphicData uri="http://schemas.openxmlformats.org/drawingml/2006/picture">
+                <pic:pic xmlns:pic="http://schemas.openxmlformats.org/drawingml/2006/picture">
+                  <pic:nvPicPr>
+                    <pic:cNvPr id="1" name=""/>
+                    <pic:cNvPicPr/>
+                  </pic:nvPicPr>
+                  <pic:blipFill>
+                    <a:blip r:embed="rId88"/>
+                    <a:stretch>
+                      <a:fillRect/>
+                    </a:stretch>
+                  </pic:blipFill>
+                  <pic:spPr>
+                    <a:xfrm>
+                      <a:off x="0" y="0"/>
+                      <a:ext cx="3259730" cy="1143765"/>
+                    </a:xfrm>
+                    <a:prstGeom prst="rect">
+                      <a:avLst/>
+                    </a:prstGeom>
+                  </pic:spPr>
+                </pic:pic>
+              </a:graphicData>
+            </a:graphic>
+          </wp:inline>
+        </w:drawing>
+      </w:r>
+    </w:p>
+    <w:p>
+      <w:pPr>
+        <w:rPr>
+          <w:sz w:val="24"/>
+          <w:szCs w:val="24"/>
+        </w:rPr>
+      </w:pPr>
+      <w:r>
+        <w:rPr>
+          <w:sz w:val="24"/>
+          <w:szCs w:val="24"/>
+        </w:rPr>
+        <w:t>Search for the checkbox labeled “Enable Glossary Term</w:t>
+      </w:r>
+      <w:r>
+        <w:rPr>
+          <w:sz w:val="24"/>
+          <w:szCs w:val="24"/>
+        </w:rPr>
+        <w:t>s</w:t>
+      </w:r>
+      <w:r>
+        <w:rPr>
+          <w:sz w:val="24"/>
+          <w:szCs w:val="24"/>
+        </w:rPr>
+        <w:t>” and make sure it is checked.</w:t>
+      </w:r>
+    </w:p>
+    <w:p>
+      <w:pPr>
+        <w:rPr>
+          <w:sz w:val="24"/>
+          <w:szCs w:val="24"/>
+        </w:rPr>
+      </w:pPr>
+      <w:r>
+        <w:rPr>
+          <w:sz w:val="24"/>
+          <w:szCs w:val="24"/>
+        </w:rPr>
+        <w:drawing>
+          <wp:inline distT="0" distB="0" distL="0" distR="0" wp14:anchorId="4D8CC430" wp14:editId="30D9588F">
+            <wp:extent cx="5943600" cy="433070"/>
+            <wp:effectExtent l="0" t="0" r="0" b="5080"/>
+            <wp:docPr id="210" name="Picture 210"/>
+            <wp:cNvGraphicFramePr>
+              <a:graphicFrameLocks xmlns:a="http://schemas.openxmlformats.org/drawingml/2006/main" noChangeAspect="1"/>
+            </wp:cNvGraphicFramePr>
+            <a:graphic xmlns:a="http://schemas.openxmlformats.org/drawingml/2006/main">
+              <a:graphicData uri="http://schemas.openxmlformats.org/drawingml/2006/picture">
+                <pic:pic xmlns:pic="http://schemas.openxmlformats.org/drawingml/2006/picture">
+                  <pic:nvPicPr>
+                    <pic:cNvPr id="1" name=""/>
+                    <pic:cNvPicPr/>
+                  </pic:nvPicPr>
+                  <pic:blipFill>
+                    <a:blip r:embed="rId89"/>
+                    <a:stretch>
+                      <a:fillRect/>
+                    </a:stretch>
+                  </pic:blipFill>
+                  <pic:spPr>
+                    <a:xfrm>
+                      <a:off x="0" y="0"/>
+                      <a:ext cx="5943600" cy="433070"/>
+                    </a:xfrm>
+                    <a:prstGeom prst="rect">
+                      <a:avLst/>
+                    </a:prstGeom>
+                  </pic:spPr>
+                </pic:pic>
+              </a:graphicData>
+            </a:graphic>
+          </wp:inline>
+        </w:drawing>
+      </w:r>
+    </w:p>
+    <w:p>
+      <w:pPr>
+        <w:rPr>
+          <w:sz w:val="24"/>
+          <w:szCs w:val="24"/>
+        </w:rPr>
+      </w:pPr>
+      <w:r>
+        <w:rPr>
+          <w:sz w:val="24"/>
+          <w:szCs w:val="24"/>
+        </w:rPr>
+        <w:t>Click the “Save” button after your done. And then refresh the CMS. You will now see a new item in the Menu called “Manage Glossary Term</w:t>
+      </w:r>
+      <w:r>
+        <w:rPr>
+          <w:sz w:val="24"/>
+          <w:szCs w:val="24"/>
+        </w:rPr>
+        <w:t>s</w:t>
+      </w:r>
+      <w:r>
+        <w:rPr>
+          <w:sz w:val="24"/>
+          <w:szCs w:val="24"/>
+        </w:rPr>
+        <w:t>”</w:t>
+      </w:r>
+    </w:p>
+    <w:p>
+      <w:pPr>
+        <w:rPr>
+          <w:sz w:val="24"/>
+          <w:szCs w:val="24"/>
+        </w:rPr>
+      </w:pPr>
+      <w:r>
+        <w:rPr>
+          <w:sz w:val="24"/>
+          <w:szCs w:val="24"/>
+        </w:rPr>
+        <w:drawing>
+          <wp:inline distT="0" distB="0" distL="0" distR="0" wp14:anchorId="44634B6F" wp14:editId="4C7EEA80">
+            <wp:extent cx="5943600" cy="1063625"/>
+            <wp:effectExtent l="0" t="0" r="0" b="3175"/>
+            <wp:docPr id="214" name="Picture 214"/>
+            <wp:cNvGraphicFramePr>
+              <a:graphicFrameLocks xmlns:a="http://schemas.openxmlformats.org/drawingml/2006/main" noChangeAspect="1"/>
+            </wp:cNvGraphicFramePr>
+            <a:graphic xmlns:a="http://schemas.openxmlformats.org/drawingml/2006/main">
+              <a:graphicData uri="http://schemas.openxmlformats.org/drawingml/2006/picture">
+                <pic:pic xmlns:pic="http://schemas.openxmlformats.org/drawingml/2006/picture">
+                  <pic:nvPicPr>
+                    <pic:cNvPr id="1" name=""/>
+                    <pic:cNvPicPr/>
+                  </pic:nvPicPr>
+                  <pic:blipFill>
+                    <a:blip r:embed="rId90"/>
+                    <a:stretch>
+                      <a:fillRect/>
+                    </a:stretch>
+                  </pic:blipFill>
+                  <pic:spPr>
+                    <a:xfrm>
+                      <a:off x="0" y="0"/>
+                      <a:ext cx="5943600" cy="1063625"/>
+                    </a:xfrm>
+                    <a:prstGeom prst="rect">
+                      <a:avLst/>
+                    </a:prstGeom>
+                  </pic:spPr>
+                </pic:pic>
+              </a:graphicData>
+            </a:graphic>
+          </wp:inline>
+        </w:drawing>
+      </w:r>
+    </w:p>
+    <w:p>
+      <w:pPr>
+        <w:rPr>
+          <w:sz w:val="24"/>
+          <w:szCs w:val="24"/>
+        </w:rPr>
+      </w:pPr>
+      <w:r>
+        <w:rPr>
+          <w:sz w:val="24"/>
+          <w:szCs w:val="24"/>
+        </w:rPr>
+        <w:t>Clicking on this Menu Item will take you to a list showing all the current glossary terms</w:t>
+      </w:r>
+    </w:p>
+    <w:p>
+      <w:pPr>
+        <w:rPr>
+          <w:sz w:val="24"/>
+          <w:szCs w:val="24"/>
+        </w:rPr>
+      </w:pPr>
+      <w:r>
+        <w:rPr>
+          <w:sz w:val="24"/>
+          <w:szCs w:val="24"/>
+        </w:rPr>
+        <w:drawing>
+          <wp:inline distT="0" distB="0" distL="0" distR="0" wp14:anchorId="06CF161E" wp14:editId="40D04287">
+            <wp:extent cx="5943600" cy="1731010"/>
+            <wp:effectExtent l="0" t="0" r="0" b="2540"/>
+            <wp:docPr id="213" name="Picture 213"/>
+            <wp:cNvGraphicFramePr>
+              <a:graphicFrameLocks xmlns:a="http://schemas.openxmlformats.org/drawingml/2006/main" noChangeAspect="1"/>
+            </wp:cNvGraphicFramePr>
+            <a:graphic xmlns:a="http://schemas.openxmlformats.org/drawingml/2006/main">
+              <a:graphicData uri="http://schemas.openxmlformats.org/drawingml/2006/picture">
+                <pic:pic xmlns:pic="http://schemas.openxmlformats.org/drawingml/2006/picture">
+                  <pic:nvPicPr>
+                    <pic:cNvPr id="1" name=""/>
+                    <pic:cNvPicPr/>
+                  </pic:nvPicPr>
+                  <pic:blipFill>
+                    <a:blip r:embed="rId91"/>
+                    <a:stretch>
+                      <a:fillRect/>
+                    </a:stretch>
+                  </pic:blipFill>
+                  <pic:spPr>
+                    <a:xfrm>
+                      <a:off x="0" y="0"/>
+                      <a:ext cx="5943600" cy="1731010"/>
+                    </a:xfrm>
+                    <a:prstGeom prst="rect">
+                      <a:avLst/>
+                    </a:prstGeom>
+                  </pic:spPr>
+                </pic:pic>
+              </a:graphicData>
+            </a:graphic>
+          </wp:inline>
+        </w:drawing>
+      </w:r>
+    </w:p>
+    <w:p>
+      <w:pPr>
+        <w:rPr>
+          <w:sz w:val="24"/>
+          <w:szCs w:val="24"/>
+        </w:rPr>
+      </w:pPr>
+      <w:r>
+        <w:rPr>
+          <w:sz w:val="24"/>
+          <w:szCs w:val="24"/>
+        </w:rPr>
+        <w:t>You can click on the “Create New” link to create a new glossary term.</w:t>
+      </w:r>
+    </w:p>
+    <w:p>
+      <w:pPr>
+        <w:rPr>
+          <w:sz w:val="24"/>
+          <w:szCs w:val="24"/>
+        </w:rPr>
+      </w:pPr>
+      <w:r>
+        <w:rPr>
+          <w:sz w:val="24"/>
+          <w:szCs w:val="24"/>
+        </w:rPr>
+        <w:br w:type="page"/>
+      </w:r>
+    </w:p>
+    <w:p>
+      <w:pPr>
+        <w:rPr>
+          <w:sz w:val="24"/>
+          <w:szCs w:val="24"/>
+        </w:rPr>
+      </w:pPr>
+      <w:r>
+        <w:rPr>
+          <w:sz w:val="24"/>
+          <w:szCs w:val="24"/>
+        </w:rPr>
+        <w:lastRenderedPageBreak/>
+        <w:t>You can click on the “Edit” link to edit an existing glossary term.</w:t>
+      </w:r>
+      <w:r>
+        <w:rPr>
+          <w:sz w:val="24"/>
+          <w:szCs w:val="24"/>
+        </w:rPr>
+        <w:t xml:space="preserve"> This will </w:t>
+      </w:r>
+      <w:r>
+        <w:rPr>
+          <w:sz w:val="24"/>
+          <w:szCs w:val="24"/>
+        </w:rPr>
+        <w:t>open</w:t>
+      </w:r>
+      <w:r>
+        <w:rPr>
+          <w:sz w:val="24"/>
+          <w:szCs w:val="24"/>
+        </w:rPr>
+        <w:t xml:space="preserve"> a modal window showing you the Glossary Term Editor.</w:t>
+      </w:r>
+    </w:p>
+    <w:p>
+      <w:pPr>
+        <w:rPr>
+          <w:sz w:val="24"/>
+          <w:szCs w:val="24"/>
+        </w:rPr>
+      </w:pPr>
+      <w:r>
+        <w:rPr>
+          <w:sz w:val="24"/>
+          <w:szCs w:val="24"/>
+        </w:rPr>
+        <w:drawing>
+          <wp:inline distT="0" distB="0" distL="0" distR="0" wp14:anchorId="36F97757" wp14:editId="7DEAF928">
+            <wp:extent cx="3097697" cy="2373312"/>
+            <wp:effectExtent l="0" t="0" r="7620" b="8255"/>
+            <wp:docPr id="215" name="Picture 215"/>
+            <wp:cNvGraphicFramePr>
+              <a:graphicFrameLocks xmlns:a="http://schemas.openxmlformats.org/drawingml/2006/main" noChangeAspect="1"/>
+            </wp:cNvGraphicFramePr>
+            <a:graphic xmlns:a="http://schemas.openxmlformats.org/drawingml/2006/main">
+              <a:graphicData uri="http://schemas.openxmlformats.org/drawingml/2006/picture">
+                <pic:pic xmlns:pic="http://schemas.openxmlformats.org/drawingml/2006/picture">
+                  <pic:nvPicPr>
+                    <pic:cNvPr id="1" name=""/>
+                    <pic:cNvPicPr/>
+                  </pic:nvPicPr>
+                  <pic:blipFill>
+                    <a:blip r:embed="rId92"/>
+                    <a:stretch>
+                      <a:fillRect/>
+                    </a:stretch>
+                  </pic:blipFill>
+                  <pic:spPr>
+                    <a:xfrm>
+                      <a:off x="0" y="0"/>
+                      <a:ext cx="3097697" cy="2373312"/>
+                    </a:xfrm>
+                    <a:prstGeom prst="rect">
+                      <a:avLst/>
+                    </a:prstGeom>
+                  </pic:spPr>
+                </pic:pic>
+              </a:graphicData>
+            </a:graphic>
+          </wp:inline>
+        </w:drawing>
+      </w:r>
+    </w:p>
+    <w:p>
+      <w:pPr>
+        <w:rPr>
+          <w:sz w:val="24"/>
+          <w:szCs w:val="24"/>
+        </w:rPr>
+      </w:pPr>
+      <w:r>
+        <w:rPr>
+          <w:sz w:val="24"/>
+          <w:szCs w:val="24"/>
+        </w:rPr>
+        <w:t>After you are done making</w:t>
+      </w:r>
+      <w:r>
+        <w:rPr>
+          <w:sz w:val="24"/>
+          <w:szCs w:val="24"/>
+        </w:rPr>
+        <w:t xml:space="preserve"> changes you </w:t>
+      </w:r>
+      <w:r>
+        <w:rPr>
+          <w:sz w:val="24"/>
+          <w:szCs w:val="24"/>
+        </w:rPr>
+        <w:t xml:space="preserve">must </w:t>
+      </w:r>
+      <w:r>
+        <w:rPr>
+          <w:sz w:val="24"/>
+          <w:szCs w:val="24"/>
+        </w:rPr>
+        <w:t>click the “Save” button and close the popup.</w:t>
+      </w:r>
+    </w:p>
+    <w:p>
+      <w:pPr>
+        <w:rPr>
+          <w:sz w:val="24"/>
+          <w:szCs w:val="24"/>
+        </w:rPr>
+      </w:pPr>
+      <w:r>
+        <w:rPr>
+          <w:sz w:val="24"/>
+          <w:szCs w:val="24"/>
+        </w:rPr>
+        <w:t>The list will automatically update showing you your changes.</w:t>
+      </w:r>
+    </w:p>
+    <w:p>
+      <w:pPr>
+        <w:rPr>
+          <w:sz w:val="24"/>
+          <w:szCs w:val="24"/>
+        </w:rPr>
+      </w:pPr>
+      <w:r>
+        <w:rPr>
+          <w:sz w:val="24"/>
+          <w:szCs w:val="24"/>
+        </w:rPr>
+        <w:t xml:space="preserve">Now every occurrence of </w:t>
+      </w:r>
+      <w:r>
+        <w:rPr>
+          <w:sz w:val="24"/>
+          <w:szCs w:val="24"/>
+        </w:rPr>
+        <w:t>the “Term”</w:t>
+      </w:r>
+      <w:r>
+        <w:rPr>
+          <w:sz w:val="24"/>
+          <w:szCs w:val="24"/>
+        </w:rPr>
+        <w:t xml:space="preserve"> in the frontend will be wrapped with a span tag</w:t>
+      </w:r>
+      <w:r>
+        <w:rPr>
+          <w:sz w:val="24"/>
+          <w:szCs w:val="24"/>
+        </w:rPr>
+        <w:t xml:space="preserve"> with the title property containing the “Definition”</w:t>
+      </w:r>
+      <w:r>
+        <w:rPr>
+          <w:sz w:val="24"/>
+          <w:szCs w:val="24"/>
+        </w:rPr>
+        <w:t xml:space="preserve"> so you can add a tooltip JavaScript</w:t>
+      </w:r>
+      <w:r>
+        <w:rPr>
+          <w:sz w:val="24"/>
+          <w:szCs w:val="24"/>
+        </w:rPr>
+        <w:t xml:space="preserve"> library </w:t>
+      </w:r>
+      <w:r>
+        <w:rPr>
+          <w:sz w:val="24"/>
+          <w:szCs w:val="24"/>
+        </w:rPr>
+        <w:t>to create a tool tip popup.</w:t>
+      </w:r>
+    </w:p>
+    <w:p>
+      <w:pPr>
+        <w:rPr>
+          <w:sz w:val="24"/>
+          <w:szCs w:val="24"/>
+        </w:rPr>
+      </w:pPr>
+      <w:r>
+        <w:rPr>
+          <w:sz w:val="24"/>
+          <w:szCs w:val="24"/>
+        </w:rPr>
+        <w:drawing>
+          <wp:inline distT="0" distB="0" distL="0" distR="0" wp14:anchorId="02421AA4" wp14:editId="12F89D31">
+            <wp:extent cx="3602859" cy="200159"/>
+            <wp:effectExtent l="0" t="0" r="0" b="9525"/>
+            <wp:docPr id="216" name="Picture 216"/>
+            <wp:cNvGraphicFramePr>
+              <a:graphicFrameLocks xmlns:a="http://schemas.openxmlformats.org/drawingml/2006/main" noChangeAspect="1"/>
+            </wp:cNvGraphicFramePr>
+            <a:graphic xmlns:a="http://schemas.openxmlformats.org/drawingml/2006/main">
+              <a:graphicData uri="http://schemas.openxmlformats.org/drawingml/2006/picture">
+                <pic:pic xmlns:pic="http://schemas.openxmlformats.org/drawingml/2006/picture">
+                  <pic:nvPicPr>
+                    <pic:cNvPr id="1" name=""/>
+                    <pic:cNvPicPr/>
+                  </pic:nvPicPr>
+                  <pic:blipFill>
+                    <a:blip r:embed="rId93"/>
+                    <a:stretch>
+                      <a:fillRect/>
+                    </a:stretch>
+                  </pic:blipFill>
+                  <pic:spPr>
+                    <a:xfrm>
+                      <a:off x="0" y="0"/>
+                      <a:ext cx="3602859" cy="200159"/>
+                    </a:xfrm>
+                    <a:prstGeom prst="rect">
+                      <a:avLst/>
+                    </a:prstGeom>
+                  </pic:spPr>
+                </pic:pic>
+              </a:graphicData>
+            </a:graphic>
+          </wp:inline>
+        </w:drawing>
+      </w:r>
+    </w:p>
+    <w:p>
+      <w:pPr>
+        <w:rPr>
+          <w:sz w:val="24"/>
+          <w:szCs w:val="24"/>
+        </w:rPr>
+      </w:pPr>
     </w:p>
     <w:sectPr>
       <w:pgSz w:w="12240" w:h="15840"/>

</xml_diff>

<commit_message>
Updated Developer Doc and installer
</commit_message>
<xml_diff>
--- a/WebApplication/Admin/media/docs/FlexDotnetCMSGuide.docx
+++ b/WebApplication/Admin/media/docs/FlexDotnetCMSGuide.docx
@@ -3510,8 +3510,10 @@
       </w:pPr>
       <w:r>
         <w:rPr>
-          <w:sz w:val="24"/>
-          <w:szCs w:val="24"/>
+          <w:noProof/>
+          <w:sz w:val="24"/>
+          <w:szCs w:val="24"/>
+          <w:lang w:eastAsia="en-CA"/>
         </w:rPr>
         <w:drawing>
           <wp:inline distT="0" distB="0" distL="0" distR="0" wp14:anchorId="0EFD0A7A" wp14:editId="111C29FC">
@@ -3560,8 +3562,6 @@
           <w:u w:val="single"/>
         </w:rPr>
       </w:pPr>
-      <w:bookmarkStart w:id="0" w:name="_GoBack"/>
-      <w:bookmarkEnd w:id="0"/>
       <w:r>
         <w:rPr>
           <w:b/>
@@ -7898,58 +7898,37 @@
           <w:u w:val="single"/>
         </w:rPr>
         <w:lastRenderedPageBreak/>
-        <w:t>Roles</w:t>
-      </w:r>
-      <w:r>
-        <w:rPr>
-          <w:b/>
-          <w:sz w:val="24"/>
-          <w:szCs w:val="24"/>
-          <w:u w:val="single"/>
-        </w:rPr>
-        <w:t xml:space="preserve"> Tab</w:t>
-      </w:r>
-    </w:p>
-    <w:p>
-      <w:pPr>
-        <w:rPr>
-          <w:sz w:val="24"/>
-          <w:szCs w:val="24"/>
-        </w:rPr>
-      </w:pPr>
-      <w:r>
-        <w:rPr>
-          <w:sz w:val="24"/>
-          <w:szCs w:val="24"/>
-        </w:rPr>
-        <w:t>Click on the “</w:t>
-      </w:r>
-      <w:r>
-        <w:rPr>
-          <w:sz w:val="24"/>
-          <w:szCs w:val="24"/>
-        </w:rPr>
-        <w:t>Roles</w:t>
-      </w:r>
-      <w:r>
-        <w:rPr>
-          <w:sz w:val="24"/>
-          <w:szCs w:val="24"/>
-        </w:rPr>
-        <w:t>” Tab</w:t>
-      </w:r>
-    </w:p>
-    <w:p>
-      <w:pPr>
-        <w:rPr>
-          <w:sz w:val="24"/>
-          <w:szCs w:val="24"/>
-        </w:rPr>
-      </w:pPr>
-      <w:r>
-        <w:rPr>
-          <w:sz w:val="24"/>
-          <w:szCs w:val="24"/>
+        <w:t>Roles Tab</w:t>
+      </w:r>
+    </w:p>
+    <w:p>
+      <w:pPr>
+        <w:rPr>
+          <w:sz w:val="24"/>
+          <w:szCs w:val="24"/>
+        </w:rPr>
+      </w:pPr>
+      <w:r>
+        <w:rPr>
+          <w:sz w:val="24"/>
+          <w:szCs w:val="24"/>
+        </w:rPr>
+        <w:t>Click on the “Roles” Tab</w:t>
+      </w:r>
+    </w:p>
+    <w:p>
+      <w:pPr>
+        <w:rPr>
+          <w:sz w:val="24"/>
+          <w:szCs w:val="24"/>
+        </w:rPr>
+      </w:pPr>
+      <w:r>
+        <w:rPr>
+          <w:noProof/>
+          <w:sz w:val="24"/>
+          <w:szCs w:val="24"/>
+          <w:lang w:eastAsia="en-CA"/>
         </w:rPr>
         <w:drawing>
           <wp:inline distT="0" distB="0" distL="0" distR="0" wp14:anchorId="63E2DFB3" wp14:editId="602B94F2">
@@ -8113,58 +8092,37 @@
           <w:u w:val="single"/>
         </w:rPr>
         <w:lastRenderedPageBreak/>
-        <w:t>Children</w:t>
-      </w:r>
-      <w:r>
-        <w:rPr>
-          <w:b/>
-          <w:sz w:val="24"/>
-          <w:szCs w:val="24"/>
-          <w:u w:val="single"/>
-        </w:rPr>
-        <w:t xml:space="preserve"> Tab</w:t>
-      </w:r>
-    </w:p>
-    <w:p>
-      <w:pPr>
-        <w:rPr>
-          <w:sz w:val="24"/>
-          <w:szCs w:val="24"/>
-        </w:rPr>
-      </w:pPr>
-      <w:r>
-        <w:rPr>
-          <w:sz w:val="24"/>
-          <w:szCs w:val="24"/>
-        </w:rPr>
-        <w:t>Click on the “</w:t>
-      </w:r>
-      <w:r>
-        <w:rPr>
-          <w:sz w:val="24"/>
-          <w:szCs w:val="24"/>
-        </w:rPr>
-        <w:t>Children</w:t>
-      </w:r>
-      <w:r>
-        <w:rPr>
-          <w:sz w:val="24"/>
-          <w:szCs w:val="24"/>
-        </w:rPr>
-        <w:t>” Tab</w:t>
-      </w:r>
-    </w:p>
-    <w:p>
-      <w:pPr>
-        <w:rPr>
-          <w:sz w:val="24"/>
-          <w:szCs w:val="24"/>
-        </w:rPr>
-      </w:pPr>
-      <w:r>
-        <w:rPr>
-          <w:sz w:val="24"/>
-          <w:szCs w:val="24"/>
+        <w:t>Children Tab</w:t>
+      </w:r>
+    </w:p>
+    <w:p>
+      <w:pPr>
+        <w:rPr>
+          <w:sz w:val="24"/>
+          <w:szCs w:val="24"/>
+        </w:rPr>
+      </w:pPr>
+      <w:r>
+        <w:rPr>
+          <w:sz w:val="24"/>
+          <w:szCs w:val="24"/>
+        </w:rPr>
+        <w:t>Click on the “Children” Tab</w:t>
+      </w:r>
+    </w:p>
+    <w:p>
+      <w:pPr>
+        <w:rPr>
+          <w:sz w:val="24"/>
+          <w:szCs w:val="24"/>
+        </w:rPr>
+      </w:pPr>
+      <w:r>
+        <w:rPr>
+          <w:noProof/>
+          <w:sz w:val="24"/>
+          <w:szCs w:val="24"/>
+          <w:lang w:eastAsia="en-CA"/>
         </w:rPr>
         <w:drawing>
           <wp:inline distT="0" distB="0" distL="0" distR="0" wp14:anchorId="44D50C7D" wp14:editId="298BDDB5">
@@ -10854,8 +10812,10 @@
       </w:pPr>
       <w:r>
         <w:rPr>
-          <w:sz w:val="24"/>
-          <w:szCs w:val="24"/>
+          <w:noProof/>
+          <w:sz w:val="24"/>
+          <w:szCs w:val="24"/>
+          <w:lang w:eastAsia="en-CA"/>
         </w:rPr>
         <w:drawing>
           <wp:inline distT="0" distB="0" distL="0" distR="0" wp14:anchorId="67958873" wp14:editId="1FF1174B">
@@ -10903,8 +10863,10 @@
       </w:pPr>
       <w:r>
         <w:rPr>
-          <w:sz w:val="24"/>
-          <w:szCs w:val="24"/>
+          <w:noProof/>
+          <w:sz w:val="24"/>
+          <w:szCs w:val="24"/>
+          <w:lang w:eastAsia="en-CA"/>
         </w:rPr>
         <w:drawing>
           <wp:inline distT="0" distB="0" distL="0" distR="0" wp14:anchorId="082A6046" wp14:editId="4E7CEEEA">
@@ -11056,8 +11018,10 @@
       </w:pPr>
       <w:r>
         <w:rPr>
-          <w:sz w:val="24"/>
-          <w:szCs w:val="24"/>
+          <w:noProof/>
+          <w:sz w:val="24"/>
+          <w:szCs w:val="24"/>
+          <w:lang w:eastAsia="en-CA"/>
         </w:rPr>
         <w:lastRenderedPageBreak/>
         <w:drawing>
@@ -11151,8 +11115,10 @@
       </w:pPr>
       <w:r>
         <w:rPr>
-          <w:sz w:val="24"/>
-          <w:szCs w:val="24"/>
+          <w:noProof/>
+          <w:sz w:val="24"/>
+          <w:szCs w:val="24"/>
+          <w:lang w:eastAsia="en-CA"/>
         </w:rPr>
         <w:drawing>
           <wp:inline distT="0" distB="0" distL="0" distR="0" wp14:anchorId="1AE7E2C2" wp14:editId="2F4D6A4B">
@@ -11277,8 +11243,10 @@
       </w:pPr>
       <w:r>
         <w:rPr>
-          <w:sz w:val="24"/>
-          <w:szCs w:val="24"/>
+          <w:noProof/>
+          <w:sz w:val="24"/>
+          <w:szCs w:val="24"/>
+          <w:lang w:eastAsia="en-CA"/>
         </w:rPr>
         <w:drawing>
           <wp:inline distT="0" distB="0" distL="0" distR="0" wp14:anchorId="3138E03A" wp14:editId="6CCA1C76">
@@ -11473,8 +11441,10 @@
       </w:pPr>
       <w:r>
         <w:rPr>
-          <w:sz w:val="24"/>
-          <w:szCs w:val="24"/>
+          <w:noProof/>
+          <w:sz w:val="24"/>
+          <w:szCs w:val="24"/>
+          <w:lang w:eastAsia="en-CA"/>
         </w:rPr>
         <w:drawing>
           <wp:inline distT="0" distB="0" distL="0" distR="0" wp14:anchorId="3FD676E8" wp14:editId="0D6EEAA0">
@@ -11551,8 +11521,10 @@
       </w:pPr>
       <w:r>
         <w:rPr>
-          <w:sz w:val="24"/>
-          <w:szCs w:val="24"/>
+          <w:noProof/>
+          <w:sz w:val="24"/>
+          <w:szCs w:val="24"/>
+          <w:lang w:eastAsia="en-CA"/>
         </w:rPr>
         <w:drawing>
           <wp:inline distT="0" distB="0" distL="0" distR="0" wp14:anchorId="4D8CC430" wp14:editId="30D9588F">
@@ -11629,8 +11601,10 @@
       </w:pPr>
       <w:r>
         <w:rPr>
-          <w:sz w:val="24"/>
-          <w:szCs w:val="24"/>
+          <w:noProof/>
+          <w:sz w:val="24"/>
+          <w:szCs w:val="24"/>
+          <w:lang w:eastAsia="en-CA"/>
         </w:rPr>
         <w:drawing>
           <wp:inline distT="0" distB="0" distL="0" distR="0" wp14:anchorId="44634B6F" wp14:editId="4C7EEA80">
@@ -11693,8 +11667,10 @@
       </w:pPr>
       <w:r>
         <w:rPr>
-          <w:sz w:val="24"/>
-          <w:szCs w:val="24"/>
+          <w:noProof/>
+          <w:sz w:val="24"/>
+          <w:szCs w:val="24"/>
+          <w:lang w:eastAsia="en-CA"/>
         </w:rPr>
         <w:drawing>
           <wp:inline distT="0" distB="0" distL="0" distR="0" wp14:anchorId="06CF161E" wp14:editId="40D04287">
@@ -11809,8 +11785,10 @@
       </w:pPr>
       <w:r>
         <w:rPr>
-          <w:sz w:val="24"/>
-          <w:szCs w:val="24"/>
+          <w:noProof/>
+          <w:sz w:val="24"/>
+          <w:szCs w:val="24"/>
+          <w:lang w:eastAsia="en-CA"/>
         </w:rPr>
         <w:drawing>
           <wp:inline distT="0" distB="0" distL="0" distR="0" wp14:anchorId="36F97757" wp14:editId="7DEAF928">
@@ -11966,8 +11944,10 @@
       </w:pPr>
       <w:r>
         <w:rPr>
-          <w:sz w:val="24"/>
-          <w:szCs w:val="24"/>
+          <w:noProof/>
+          <w:sz w:val="24"/>
+          <w:szCs w:val="24"/>
+          <w:lang w:eastAsia="en-CA"/>
         </w:rPr>
         <w:drawing>
           <wp:inline distT="0" distB="0" distL="0" distR="0" wp14:anchorId="02421AA4" wp14:editId="12F89D31">
@@ -12013,6 +11993,147 @@
           <w:szCs w:val="24"/>
         </w:rPr>
       </w:pPr>
+      <w:r>
+        <w:rPr>
+          <w:sz w:val="24"/>
+          <w:szCs w:val="24"/>
+        </w:rPr>
+        <w:br w:type="page"/>
+      </w:r>
+    </w:p>
+    <w:p>
+      <w:pPr>
+        <w:rPr>
+          <w:b/>
+          <w:sz w:val="32"/>
+          <w:szCs w:val="24"/>
+          <w:u w:val="single"/>
+        </w:rPr>
+      </w:pPr>
+      <w:r>
+        <w:rPr>
+          <w:b/>
+          <w:sz w:val="32"/>
+          <w:szCs w:val="24"/>
+          <w:u w:val="single"/>
+        </w:rPr>
+        <w:lastRenderedPageBreak/>
+        <w:t>Admin Tools</w:t>
+      </w:r>
+    </w:p>
+    <w:p>
+      <w:pPr>
+        <w:rPr>
+          <w:sz w:val="24"/>
+          <w:szCs w:val="24"/>
+        </w:rPr>
+      </w:pPr>
+      <w:r>
+        <w:rPr>
+          <w:sz w:val="24"/>
+          <w:szCs w:val="24"/>
+        </w:rPr>
+        <w:t>Go to “Advance Options -&gt; Admin Tools”</w:t>
+      </w:r>
+    </w:p>
+    <w:p>
+      <w:pPr>
+        <w:rPr>
+          <w:sz w:val="24"/>
+          <w:szCs w:val="24"/>
+        </w:rPr>
+      </w:pPr>
+      <w:r>
+        <w:rPr>
+          <w:sz w:val="24"/>
+          <w:szCs w:val="24"/>
+        </w:rPr>
+        <w:drawing>
+          <wp:inline distT="0" distB="0" distL="0" distR="0" wp14:anchorId="6EBA5ACF" wp14:editId="2B3F1753">
+            <wp:extent cx="3259730" cy="3812550"/>
+            <wp:effectExtent l="0" t="0" r="0" b="0"/>
+            <wp:docPr id="56" name="Picture 56"/>
+            <wp:cNvGraphicFramePr>
+              <a:graphicFrameLocks xmlns:a="http://schemas.openxmlformats.org/drawingml/2006/main" noChangeAspect="1"/>
+            </wp:cNvGraphicFramePr>
+            <a:graphic xmlns:a="http://schemas.openxmlformats.org/drawingml/2006/main">
+              <a:graphicData uri="http://schemas.openxmlformats.org/drawingml/2006/picture">
+                <pic:pic xmlns:pic="http://schemas.openxmlformats.org/drawingml/2006/picture">
+                  <pic:nvPicPr>
+                    <pic:cNvPr id="1" name=""/>
+                    <pic:cNvPicPr/>
+                  </pic:nvPicPr>
+                  <pic:blipFill>
+                    <a:blip r:embed="rId94"/>
+                    <a:stretch>
+                      <a:fillRect/>
+                    </a:stretch>
+                  </pic:blipFill>
+                  <pic:spPr>
+                    <a:xfrm>
+                      <a:off x="0" y="0"/>
+                      <a:ext cx="3259730" cy="3812550"/>
+                    </a:xfrm>
+                    <a:prstGeom prst="rect">
+                      <a:avLst/>
+                    </a:prstGeom>
+                  </pic:spPr>
+                </pic:pic>
+              </a:graphicData>
+            </a:graphic>
+          </wp:inline>
+        </w:drawing>
+      </w:r>
+    </w:p>
+    <w:p>
+      <w:pPr>
+        <w:rPr>
+          <w:sz w:val="24"/>
+          <w:szCs w:val="24"/>
+        </w:rPr>
+      </w:pPr>
+      <w:r>
+        <w:rPr>
+          <w:sz w:val="24"/>
+          <w:szCs w:val="24"/>
+        </w:rPr>
+        <w:t>This section allows you to perform operations that are administrative in nature. Like Clearing all the Cache on the website. Viewing all the error logs generated by the system etc.</w:t>
+      </w:r>
+    </w:p>
+    <w:p>
+      <w:pPr>
+        <w:rPr>
+          <w:b/>
+          <w:sz w:val="24"/>
+          <w:szCs w:val="24"/>
+        </w:rPr>
+      </w:pPr>
+      <w:r>
+        <w:rPr>
+          <w:b/>
+          <w:sz w:val="24"/>
+          <w:szCs w:val="24"/>
+        </w:rPr>
+        <w:t>NOTE: The system use</w:t>
+      </w:r>
+      <w:r>
+        <w:rPr>
+          <w:b/>
+          <w:sz w:val="24"/>
+          <w:szCs w:val="24"/>
+        </w:rPr>
+        <w:t>s</w:t>
+      </w:r>
+      <w:r>
+        <w:rPr>
+          <w:b/>
+          <w:sz w:val="24"/>
+          <w:szCs w:val="24"/>
+        </w:rPr>
+        <w:t xml:space="preserve"> Elmah to keep track of errors.</w:t>
+      </w:r>
+      <w:bookmarkStart w:id="0" w:name="_GoBack"/>
+      <w:bookmarkEnd w:id="0"/>
     </w:p>
     <w:sectPr>
       <w:pgSz w:w="12240" w:h="15840"/>
@@ -15878,6 +15999,7 @@
   <w:style w:type="character" w:default="1" w:styleId="DefaultParagraphFont">
     <w:name w:val="Default Paragraph Font"/>
     <w:uiPriority w:val="1"/>
+    <w:semiHidden/>
     <w:unhideWhenUsed/>
   </w:style>
   <w:style w:type="table" w:default="1" w:styleId="TableNormal">

</xml_diff>

<commit_message>
- Updated Developer Docs - Updated Installer - Fixed issue with Field Description Tooltips
</commit_message>
<xml_diff>
--- a/WebApplication/Admin/media/docs/FlexDotnetCMSGuide.docx
+++ b/WebApplication/Admin/media/docs/FlexDotnetCMSGuide.docx
@@ -12196,8 +12196,10 @@
       </w:pPr>
       <w:r>
         <w:rPr>
-          <w:sz w:val="24"/>
-          <w:szCs w:val="24"/>
+          <w:noProof/>
+          <w:sz w:val="24"/>
+          <w:szCs w:val="24"/>
+          <w:lang w:eastAsia="en-CA"/>
         </w:rPr>
         <w:drawing>
           <wp:inline distT="0" distB="0" distL="0" distR="0" wp14:anchorId="5A93C9F3" wp14:editId="46356605">
@@ -12291,8 +12293,10 @@
       </w:pPr>
       <w:r>
         <w:rPr>
-          <w:sz w:val="24"/>
-          <w:szCs w:val="24"/>
+          <w:noProof/>
+          <w:sz w:val="24"/>
+          <w:szCs w:val="24"/>
+          <w:lang w:eastAsia="en-CA"/>
         </w:rPr>
         <w:drawing>
           <wp:inline distT="0" distB="0" distL="0" distR="0" wp14:anchorId="68FD2EA5" wp14:editId="141FF0A8">
@@ -12358,6 +12362,22 @@
           <w:sz w:val="24"/>
           <w:szCs w:val="24"/>
         </w:rPr>
+        <w:br w:type="page"/>
+      </w:r>
+    </w:p>
+    <w:p>
+      <w:pPr>
+        <w:rPr>
+          <w:sz w:val="24"/>
+          <w:szCs w:val="24"/>
+        </w:rPr>
+      </w:pPr>
+      <w:r>
+        <w:rPr>
+          <w:sz w:val="24"/>
+          <w:szCs w:val="24"/>
+        </w:rPr>
+        <w:lastRenderedPageBreak/>
         <w:t xml:space="preserve">The field type editor </w:t>
       </w:r>
       <w:r>
@@ -12403,8 +12423,10 @@
       </w:r>
       <w:r>
         <w:rPr>
-          <w:sz w:val="24"/>
-          <w:szCs w:val="24"/>
+          <w:noProof/>
+          <w:sz w:val="24"/>
+          <w:szCs w:val="24"/>
+          <w:lang w:eastAsia="en-CA"/>
         </w:rPr>
         <w:drawing>
           <wp:inline distT="0" distB="0" distL="0" distR="0" wp14:anchorId="124F88F6" wp14:editId="67599E49">
@@ -12462,27 +12484,6 @@
           <w:sz w:val="24"/>
           <w:szCs w:val="24"/>
         </w:rPr>
-        <w:br w:type="page"/>
-      </w:r>
-    </w:p>
-    <w:p>
-      <w:pPr>
-        <w:pStyle w:val="ListParagraph"/>
-        <w:numPr>
-          <w:ilvl w:val="0"/>
-          <w:numId w:val="31"/>
-        </w:numPr>
-        <w:rPr>
-          <w:sz w:val="24"/>
-          <w:szCs w:val="24"/>
-        </w:rPr>
-      </w:pPr>
-      <w:r>
-        <w:rPr>
-          <w:sz w:val="24"/>
-          <w:szCs w:val="24"/>
-        </w:rPr>
-        <w:lastRenderedPageBreak/>
         <w:t>How the system will read the value from the field in the CMS and put it into the database</w:t>
       </w:r>
       <w:r>
@@ -12515,8 +12516,10 @@
       </w:r>
       <w:r>
         <w:rPr>
-          <w:sz w:val="24"/>
-          <w:szCs w:val="24"/>
+          <w:noProof/>
+          <w:sz w:val="24"/>
+          <w:szCs w:val="24"/>
+          <w:lang w:eastAsia="en-CA"/>
         </w:rPr>
         <w:drawing>
           <wp:inline distT="0" distB="0" distL="0" distR="0" wp14:anchorId="6BE84D81" wp14:editId="49F248F8">
@@ -12604,8 +12607,10 @@
       </w:r>
       <w:r>
         <w:rPr>
-          <w:sz w:val="24"/>
-          <w:szCs w:val="24"/>
+          <w:noProof/>
+          <w:sz w:val="24"/>
+          <w:szCs w:val="24"/>
+          <w:lang w:eastAsia="en-CA"/>
         </w:rPr>
         <w:drawing>
           <wp:inline distT="0" distB="0" distL="0" distR="0" wp14:anchorId="5778B45D" wp14:editId="4CAC356B">
@@ -12663,7 +12668,6 @@
           <w:szCs w:val="24"/>
         </w:rPr>
       </w:pPr>
-      <w:bookmarkStart w:id="0" w:name="_GoBack"/>
       <w:r>
         <w:rPr>
           <w:sz w:val="24"/>
@@ -12692,7 +12696,6 @@
         </w:rPr>
         <w:br/>
       </w:r>
-      <w:bookmarkEnd w:id="0"/>
       <w:r>
         <w:rPr>
           <w:sz w:val="24"/>
@@ -12702,9 +12705,12 @@
       </w:r>
       <w:r>
         <w:rPr>
-          <w:sz w:val="24"/>
-          <w:szCs w:val="24"/>
-        </w:rPr>
+          <w:noProof/>
+          <w:sz w:val="24"/>
+          <w:szCs w:val="24"/>
+          <w:lang w:eastAsia="en-CA"/>
+        </w:rPr>
+        <w:lastRenderedPageBreak/>
         <w:drawing>
           <wp:inline distT="0" distB="0" distL="0" distR="0" wp14:anchorId="1A574490" wp14:editId="46559B19">
             <wp:extent cx="5943600" cy="1750060"/>
@@ -12746,6 +12752,66 @@
           <w:sz w:val="24"/>
           <w:szCs w:val="24"/>
         </w:rPr>
+        <w:br/>
+      </w:r>
+      <w:bookmarkStart w:id="0" w:name="_GoBack"/>
+      <w:bookmarkEnd w:id="0"/>
+    </w:p>
+    <w:p>
+      <w:pPr>
+        <w:pStyle w:val="ListParagraph"/>
+        <w:numPr>
+          <w:ilvl w:val="0"/>
+          <w:numId w:val="31"/>
+        </w:numPr>
+      </w:pPr>
+      <w:r>
+        <w:t>The default field description for this field type</w:t>
+      </w:r>
+      <w:r>
+        <w:br/>
+      </w:r>
+      <w:r>
+        <w:br/>
+      </w:r>
+      <w:r>
+        <w:drawing>
+          <wp:inline distT="0" distB="0" distL="0" distR="0" wp14:anchorId="2E5DDBCA" wp14:editId="72C8CB48">
+            <wp:extent cx="3564734" cy="1067514"/>
+            <wp:effectExtent l="0" t="0" r="0" b="0"/>
+            <wp:docPr id="223" name="Picture 223"/>
+            <wp:cNvGraphicFramePr>
+              <a:graphicFrameLocks xmlns:a="http://schemas.openxmlformats.org/drawingml/2006/main" noChangeAspect="1"/>
+            </wp:cNvGraphicFramePr>
+            <a:graphic xmlns:a="http://schemas.openxmlformats.org/drawingml/2006/main">
+              <a:graphicData uri="http://schemas.openxmlformats.org/drawingml/2006/picture">
+                <pic:pic xmlns:pic="http://schemas.openxmlformats.org/drawingml/2006/picture">
+                  <pic:nvPicPr>
+                    <pic:cNvPr id="1" name=""/>
+                    <pic:cNvPicPr/>
+                  </pic:nvPicPr>
+                  <pic:blipFill>
+                    <a:blip r:embed="rId101"/>
+                    <a:stretch>
+                      <a:fillRect/>
+                    </a:stretch>
+                  </pic:blipFill>
+                  <pic:spPr>
+                    <a:xfrm>
+                      <a:off x="0" y="0"/>
+                      <a:ext cx="3564734" cy="1067514"/>
+                    </a:xfrm>
+                    <a:prstGeom prst="rect">
+                      <a:avLst/>
+                    </a:prstGeom>
+                  </pic:spPr>
+                </pic:pic>
+              </a:graphicData>
+            </a:graphic>
+          </wp:inline>
+        </w:drawing>
+      </w:r>
+      <w:r>
         <w:br/>
       </w:r>
     </w:p>
@@ -16745,7 +16811,6 @@
   <w:style w:type="character" w:default="1" w:styleId="DefaultParagraphFont">
     <w:name w:val="Default Paragraph Font"/>
     <w:uiPriority w:val="1"/>
-    <w:semiHidden/>
     <w:unhideWhenUsed/>
   </w:style>
   <w:style w:type="table" w:default="1" w:styleId="TableNormal">

</xml_diff>